<commit_message>
1. Demo.xml is removed 2. #include <xc.h> removed from userparms.h 3. Fixed review feedback received in review https://upsource.microchip.com:8443/an1292/review/AN1292-CR-7
That is fixed white space around equality 




git-svn-id: https://chn-vm-apps.microchip.com/mchprepo/MCU16/applications/motor_control/MC_Projects/AN1292_HURST/branches/AN1292_dsPIC33EDV64MC205_MotorControl_Development_Board@96899 f217b49b-f41f-0410-bcdc-e4b5239f133b
</commit_message>
<xml_diff>
--- a/docs/AN1292 Demo ReadMe dsPIC33EDV64MC205 Development Board (MPLAB X).docx
+++ b/docs/AN1292 Demo ReadMe dsPIC33EDV64MC205 Development Board (MPLAB X).docx
@@ -65,7 +65,19 @@
         <w:rPr>
           <w:w w:val="100"/>
         </w:rPr>
-        <w:t xml:space="preserve">dsPIC33EDV64MC205 Development Board </w:t>
+        <w:t>dsPIC33EDV64MC205</w:t>
+      </w:r>
+      <w:r>
+        <w:rPr>
+          <w:w w:val="100"/>
+        </w:rPr>
+        <w:t xml:space="preserve"> Motor Control</w:t>
+      </w:r>
+      <w:r>
+        <w:rPr>
+          <w:w w:val="100"/>
+        </w:rPr>
+        <w:t xml:space="preserve"> Development Board </w:t>
       </w:r>
       <w:r>
         <w:rPr>
@@ -1648,29 +1660,278 @@
     </w:p>
     <w:p>
       <w:pPr>
+        <w:ind w:left="720"/>
         <w:rPr>
           <w:rFonts w:ascii="Arial" w:hAnsi="Arial"/>
+          <w:sz w:val="20"/>
+        </w:rPr>
+      </w:pPr>
+      <w:r>
+        <w:rPr>
           <w:noProof/>
-          <w:sz w:val="20"/>
-        </w:rPr>
-      </w:pPr>
+          <w:color w:val="000000"/>
+        </w:rPr>
+        <mc:AlternateContent>
+          <mc:Choice Requires="wps">
+            <w:drawing>
+              <wp:anchor distT="45720" distB="45720" distL="114300" distR="114300" simplePos="0" relativeHeight="251659264" behindDoc="0" locked="0" layoutInCell="1" allowOverlap="1" wp14:anchorId="30A0C076" wp14:editId="5BD042DC">
+                <wp:simplePos x="0" y="0"/>
+                <wp:positionH relativeFrom="column">
+                  <wp:posOffset>495300</wp:posOffset>
+                </wp:positionH>
+                <wp:positionV relativeFrom="paragraph">
+                  <wp:posOffset>731520</wp:posOffset>
+                </wp:positionV>
+                <wp:extent cx="5210175" cy="809625"/>
+                <wp:effectExtent l="0" t="0" r="28575" b="28575"/>
+                <wp:wrapTopAndBottom/>
+                <wp:docPr id="1" name="Text Box 2"/>
+                <wp:cNvGraphicFramePr>
+                  <a:graphicFrameLocks xmlns:a="http://schemas.openxmlformats.org/drawingml/2006/main"/>
+                </wp:cNvGraphicFramePr>
+                <a:graphic xmlns:a="http://schemas.openxmlformats.org/drawingml/2006/main">
+                  <a:graphicData uri="http://schemas.microsoft.com/office/word/2010/wordprocessingShape">
+                    <wps:wsp>
+                      <wps:cNvSpPr txBox="1">
+                        <a:spLocks noChangeArrowheads="1"/>
+                      </wps:cNvSpPr>
+                      <wps:spPr bwMode="auto">
+                        <a:xfrm>
+                          <a:off x="0" y="0"/>
+                          <a:ext cx="5210175" cy="809625"/>
+                        </a:xfrm>
+                        <a:prstGeom prst="rect">
+                          <a:avLst/>
+                        </a:prstGeom>
+                        <a:solidFill>
+                          <a:srgbClr val="FFFFFF"/>
+                        </a:solidFill>
+                        <a:ln w="9525">
+                          <a:solidFill>
+                            <a:srgbClr val="000000"/>
+                          </a:solidFill>
+                          <a:miter lim="800000"/>
+                          <a:headEnd/>
+                          <a:tailEnd/>
+                        </a:ln>
+                      </wps:spPr>
+                      <wps:txbx>
+                        <w:txbxContent>
+                          <w:p>
+                            <w:pPr>
+                              <w:pStyle w:val="MCHPReadmeNormal"/>
+                              <w:spacing w:before="0"/>
+                              <w:rPr>
+                                <w:color w:val="000000" w:themeColor="text1"/>
+                              </w:rPr>
+                            </w:pPr>
+                            <w:r>
+                              <w:rPr>
+                                <w:b/>
+                                <w:color w:val="000000" w:themeColor="text1"/>
+                              </w:rPr>
+                              <w:t>Note:</w:t>
+                            </w:r>
+                          </w:p>
+                          <w:p>
+                            <w:pPr>
+                              <w:pStyle w:val="MCHPReadmeNormal"/>
+                              <w:rPr>
+                                <w:color w:val="000000" w:themeColor="text1"/>
+                              </w:rPr>
+                            </w:pPr>
+                            <w:r>
+                              <w:rPr>
+                                <w:color w:val="000000" w:themeColor="text1"/>
+                              </w:rPr>
+                              <w:t xml:space="preserve">It is recommended to use a right-angled pin header to use J1 for programming. A straight header mounted with </w:t>
+                            </w:r>
+                            <w:proofErr w:type="spellStart"/>
+                            <w:r>
+                              <w:rPr>
+                                <w:color w:val="000000" w:themeColor="text1"/>
+                              </w:rPr>
+                              <w:t>PICkit</w:t>
+                            </w:r>
+                            <w:proofErr w:type="spellEnd"/>
+                            <w:r>
+                              <w:rPr>
+                                <w:color w:val="000000" w:themeColor="text1"/>
+                              </w:rPr>
+                              <w:t xml:space="preserve"> 4 may result in mechanical stresses on the programmer connector or the development board in use.</w:t>
+                            </w:r>
+                          </w:p>
+                        </w:txbxContent>
+                      </wps:txbx>
+                      <wps:bodyPr rot="0" vert="horz" wrap="square" lIns="91440" tIns="45720" rIns="91440" bIns="45720" anchor="t" anchorCtr="0">
+                        <a:noAutofit/>
+                      </wps:bodyPr>
+                    </wps:wsp>
+                  </a:graphicData>
+                </a:graphic>
+                <wp14:sizeRelH relativeFrom="margin">
+                  <wp14:pctWidth>0</wp14:pctWidth>
+                </wp14:sizeRelH>
+                <wp14:sizeRelV relativeFrom="margin">
+                  <wp14:pctHeight>0</wp14:pctHeight>
+                </wp14:sizeRelV>
+              </wp:anchor>
+            </w:drawing>
+          </mc:Choice>
+          <mc:Fallback>
+            <w:pict>
+              <v:shape w14:anchorId="30A0C076" id="_x0000_s1029" type="#_x0000_t202" style="position:absolute;left:0;text-align:left;margin-left:39pt;margin-top:57.6pt;width:410.25pt;height:63.75pt;z-index:251659264;visibility:visible;mso-wrap-style:square;mso-width-percent:0;mso-height-percent:0;mso-wrap-distance-left:9pt;mso-wrap-distance-top:3.6pt;mso-wrap-distance-right:9pt;mso-wrap-distance-bottom:3.6pt;mso-position-horizontal:absolute;mso-position-horizontal-relative:text;mso-position-vertical:absolute;mso-position-vertical-relative:text;mso-width-percent:0;mso-height-percent:0;mso-width-relative:margin;mso-height-relative:margin;v-text-anchor:top" o:gfxdata="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">
+                <v:textbox>
+                  <w:txbxContent>
+                    <w:p>
+                      <w:pPr>
+                        <w:pStyle w:val="MCHPReadmeNormal"/>
+                        <w:spacing w:before="0"/>
+                        <w:rPr>
+                          <w:color w:val="000000" w:themeColor="text1"/>
+                        </w:rPr>
+                      </w:pPr>
+                      <w:r>
+                        <w:rPr>
+                          <w:b/>
+                          <w:color w:val="000000" w:themeColor="text1"/>
+                        </w:rPr>
+                        <w:t>Note:</w:t>
+                      </w:r>
+                    </w:p>
+                    <w:p>
+                      <w:pPr>
+                        <w:pStyle w:val="MCHPReadmeNormal"/>
+                        <w:rPr>
+                          <w:color w:val="000000" w:themeColor="text1"/>
+                        </w:rPr>
+                      </w:pPr>
+                      <w:r>
+                        <w:rPr>
+                          <w:color w:val="000000" w:themeColor="text1"/>
+                        </w:rPr>
+                        <w:t xml:space="preserve">It is recommended to use a right-angled pin header to use J1 for programming. A straight header mounted with </w:t>
+                      </w:r>
+                      <w:proofErr w:type="spellStart"/>
+                      <w:r>
+                        <w:rPr>
+                          <w:color w:val="000000" w:themeColor="text1"/>
+                        </w:rPr>
+                        <w:t>PICkit</w:t>
+                      </w:r>
+                      <w:proofErr w:type="spellEnd"/>
+                      <w:r>
+                        <w:rPr>
+                          <w:color w:val="000000" w:themeColor="text1"/>
+                        </w:rPr>
+                        <w:t xml:space="preserve"> 4 may result in mechanical stresses on the programmer connector or the development board in use.</w:t>
+                      </w:r>
+                    </w:p>
+                  </w:txbxContent>
+                </v:textbox>
+                <w10:wrap type="topAndBottom"/>
+              </v:shape>
+            </w:pict>
+          </mc:Fallback>
+        </mc:AlternateContent>
+      </w:r>
       <w:r>
         <w:rPr>
           <w:rFonts w:ascii="Arial" w:hAnsi="Arial"/>
-          <w:noProof/>
-          <w:sz w:val="20"/>
-        </w:rPr>
-        <w:br w:type="page"/>
-      </w:r>
-    </w:p>
-    <w:p>
-      <w:pPr>
+          <w:sz w:val="20"/>
+        </w:rPr>
+        <w:t>Alternatively,</w:t>
+      </w:r>
+      <w:r>
         <w:rPr>
           <w:rFonts w:ascii="Arial" w:hAnsi="Arial"/>
-          <w:noProof/>
-          <w:sz w:val="20"/>
-        </w:rPr>
-      </w:pPr>
+          <w:sz w:val="20"/>
+        </w:rPr>
+        <w:t xml:space="preserve"> </w:t>
+      </w:r>
+      <w:r>
+        <w:rPr>
+          <w:rFonts w:ascii="Arial" w:hAnsi="Arial"/>
+          <w:sz w:val="20"/>
+        </w:rPr>
+        <w:t xml:space="preserve">Microchip programmer/debugger MPLAB </w:t>
+      </w:r>
+      <w:proofErr w:type="spellStart"/>
+      <w:r>
+        <w:rPr>
+          <w:rFonts w:ascii="Arial" w:hAnsi="Arial"/>
+          <w:sz w:val="20"/>
+        </w:rPr>
+        <w:t>PICkit</w:t>
+      </w:r>
+      <w:proofErr w:type="spellEnd"/>
+      <w:r>
+        <w:rPr>
+          <w:rFonts w:ascii="Arial" w:hAnsi="Arial"/>
+          <w:sz w:val="20"/>
+        </w:rPr>
+        <w:t xml:space="preserve"> 4 In-Circuit Debugger</w:t>
+      </w:r>
+      <w:r>
+        <w:rPr>
+          <w:rFonts w:ascii="Arial" w:hAnsi="Arial"/>
+          <w:sz w:val="20"/>
+        </w:rPr>
+        <w:t xml:space="preserve"> can </w:t>
+      </w:r>
+      <w:proofErr w:type="spellStart"/>
+      <w:r>
+        <w:rPr>
+          <w:rFonts w:ascii="Arial" w:hAnsi="Arial"/>
+          <w:sz w:val="20"/>
+        </w:rPr>
+        <w:t>beConnected</w:t>
+      </w:r>
+      <w:proofErr w:type="spellEnd"/>
+      <w:r>
+        <w:rPr>
+          <w:rFonts w:ascii="Arial" w:hAnsi="Arial"/>
+          <w:sz w:val="20"/>
+        </w:rPr>
+        <w:t xml:space="preserve"> to J1 </w:t>
+      </w:r>
+      <w:r>
+        <w:rPr>
+          <w:rFonts w:ascii="Arial" w:hAnsi="Arial"/>
+          <w:sz w:val="20"/>
+        </w:rPr>
+        <w:t xml:space="preserve">of the </w:t>
+      </w:r>
+      <w:proofErr w:type="spellStart"/>
+      <w:r>
+        <w:rPr>
+          <w:rFonts w:ascii="Arial" w:hAnsi="Arial"/>
+          <w:sz w:val="20"/>
+        </w:rPr>
+        <w:t>dsPICDEM</w:t>
+      </w:r>
+      <w:proofErr w:type="spellEnd"/>
+      <w:r>
+        <w:rPr>
+          <w:rFonts w:ascii="Arial" w:hAnsi="Arial"/>
+          <w:sz w:val="20"/>
+        </w:rPr>
+        <w:t>™ DSPIC33EDV64MC205 Motor Control Development Board</w:t>
+      </w:r>
+      <w:r>
+        <w:rPr>
+          <w:rFonts w:ascii="Arial" w:hAnsi="Arial"/>
+          <w:sz w:val="20"/>
+        </w:rPr>
+        <w:t>. Please remove Connector J1 from the board before inserting pin header to J1.</w:t>
+      </w:r>
+      <w:r>
+        <w:rPr>
+          <w:rFonts w:ascii="Arial" w:hAnsi="Arial"/>
+          <w:sz w:val="20"/>
+        </w:rPr>
+        <w:tab/>
+      </w:r>
     </w:p>
     <w:p>
       <w:pPr>
@@ -1681,6 +1942,7 @@
         </w:numPr>
       </w:pPr>
       <w:r>
+        <w:lastRenderedPageBreak/>
         <w:t>Software Setup and Run</w:t>
       </w:r>
     </w:p>
@@ -2893,6 +3155,17 @@
         </w:rPr>
         <w:t xml:space="preserve">. </w:t>
       </w:r>
+    </w:p>
+    <w:p>
+      <w:pPr>
+        <w:rPr>
+          <w:rFonts w:ascii="Arial" w:hAnsi="Arial" w:cs="Arial"/>
+          <w:color w:val="000000"/>
+          <w:w w:val="0"/>
+          <w:sz w:val="20"/>
+          <w:szCs w:val="20"/>
+        </w:rPr>
+      </w:pPr>
       <w:r>
         <w:rPr>
           <w:rFonts w:eastAsia="Times New Roman" w:cs="Arial"/>
@@ -2902,13 +3175,13 @@
           <w:szCs w:val="20"/>
         </w:rPr>
         <w:drawing>
-          <wp:anchor distT="0" distB="0" distL="114300" distR="114300" simplePos="0" relativeHeight="251641344" behindDoc="0" locked="0" layoutInCell="1" allowOverlap="1" wp14:anchorId="0D583C58" wp14:editId="0DDE802D">
+          <wp:anchor distT="0" distB="0" distL="114300" distR="114300" simplePos="0" relativeHeight="251656192" behindDoc="0" locked="0" layoutInCell="1" allowOverlap="1" wp14:anchorId="0D583C58" wp14:editId="3740223A">
             <wp:simplePos x="0" y="0"/>
             <wp:positionH relativeFrom="column">
               <wp:posOffset>1082040</wp:posOffset>
             </wp:positionH>
             <wp:positionV relativeFrom="paragraph">
-              <wp:posOffset>231775</wp:posOffset>
+              <wp:posOffset>22225</wp:posOffset>
             </wp:positionV>
             <wp:extent cx="4551680" cy="2472055"/>
             <wp:effectExtent l="0" t="0" r="1270" b="4445"/>
@@ -2969,17 +3242,6 @@
           </wp:anchor>
         </w:drawing>
       </w:r>
-    </w:p>
-    <w:p>
-      <w:pPr>
-        <w:rPr>
-          <w:rFonts w:ascii="Arial" w:hAnsi="Arial" w:cs="Arial"/>
-          <w:color w:val="000000"/>
-          <w:w w:val="0"/>
-          <w:sz w:val="20"/>
-          <w:szCs w:val="20"/>
-        </w:rPr>
-      </w:pPr>
       <w:r>
         <w:rPr>
           <w:noProof/>
@@ -3071,7 +3333,7 @@
           </mc:Choice>
           <mc:Fallback>
             <w:pict>
-              <v:shapetype w14:anchorId="249DB2D9" id="_x0000_t13" coordsize="21600,21600" o:spt="13" adj="16200,5400" path="m@0,l@0@1,0@1,0@2@0@2@0,21600,21600,10800xe">
+              <v:shapetype w14:anchorId="38D020EA" id="_x0000_t13" coordsize="21600,21600" o:spt="13" adj="16200,5400" path="m@0,l@0@1,0@1,0@2@0@2@0,21600,21600,10800xe">
                 <v:stroke joinstyle="miter"/>
                 <v:formulas>
                   <v:f eqn="val #0"/>
@@ -3165,7 +3427,7 @@
           </mc:Choice>
           <mc:Fallback>
             <w:pict>
-              <v:roundrect w14:anchorId="7D928F4F" id="Rounded Rectangle 23" o:spid="_x0000_s1026" style="position:absolute;margin-left:211.35pt;margin-top:131.7pt;width:63.35pt;height:10.9pt;z-index:251649536;visibility:visible;mso-wrap-style:square;mso-width-percent:0;mso-height-percent:0;mso-wrap-distance-left:9pt;mso-wrap-distance-top:0;mso-wrap-distance-right:9pt;mso-wrap-distance-bottom:0;mso-position-horizontal:absolute;mso-position-horizontal-relative:text;mso-position-vertical:absolute;mso-position-vertical-relative:text;mso-width-percent:0;mso-height-percent:0;mso-width-relative:margin;mso-height-relative:margin;v-text-anchor:middle" arcsize="10923f" o:gfxdata="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" filled="f" strokecolor="#f79646 [3209]" strokeweight="2pt"/>
+              <v:roundrect w14:anchorId="19A141FD" id="Rounded Rectangle 23" o:spid="_x0000_s1026" style="position:absolute;margin-left:211.35pt;margin-top:131.7pt;width:63.35pt;height:10.9pt;z-index:251649536;visibility:visible;mso-wrap-style:square;mso-width-percent:0;mso-height-percent:0;mso-wrap-distance-left:9pt;mso-wrap-distance-top:0;mso-wrap-distance-right:9pt;mso-wrap-distance-bottom:0;mso-position-horizontal:absolute;mso-position-horizontal-relative:text;mso-position-vertical:absolute;mso-position-vertical-relative:text;mso-width-percent:0;mso-height-percent:0;mso-width-relative:margin;mso-height-relative:margin;v-text-anchor:middle" arcsize="10923f" o:gfxdata="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" filled="f" strokecolor="#f79646 [3209]" strokeweight="2pt"/>
             </w:pict>
           </mc:Fallback>
         </mc:AlternateContent>
@@ -3238,7 +3500,7 @@
           </mc:Choice>
           <mc:Fallback>
             <w:pict>
-              <v:roundrect w14:anchorId="3E16FEED" id="Rounded Rectangle 23" o:spid="_x0000_s1026" style="position:absolute;margin-left:230.95pt;margin-top:31.85pt;width:54.1pt;height:14.4pt;z-index:251655680;visibility:visible;mso-wrap-style:square;mso-width-percent:0;mso-height-percent:0;mso-wrap-distance-left:9pt;mso-wrap-distance-top:0;mso-wrap-distance-right:9pt;mso-wrap-distance-bottom:0;mso-position-horizontal:absolute;mso-position-horizontal-relative:text;mso-position-vertical:absolute;mso-position-vertical-relative:text;mso-width-percent:0;mso-height-percent:0;mso-width-relative:margin;mso-height-relative:margin;v-text-anchor:middle" arcsize="10923f" o:gfxdata="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" filled="f" strokecolor="#f79646 [3209]" strokeweight="2pt"/>
+              <v:roundrect w14:anchorId="2E143032" id="Rounded Rectangle 23" o:spid="_x0000_s1026" style="position:absolute;margin-left:230.95pt;margin-top:31.85pt;width:54.1pt;height:14.4pt;z-index:251655680;visibility:visible;mso-wrap-style:square;mso-width-percent:0;mso-height-percent:0;mso-wrap-distance-left:9pt;mso-wrap-distance-top:0;mso-wrap-distance-right:9pt;mso-wrap-distance-bottom:0;mso-position-horizontal:absolute;mso-position-horizontal-relative:text;mso-position-vertical:absolute;mso-position-vertical-relative:text;mso-width-percent:0;mso-height-percent:0;mso-width-relative:margin;mso-height-relative:margin;v-text-anchor:middle" arcsize="10923f" o:gfxdata="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" filled="f" strokecolor="#f79646 [3209]" strokeweight="2pt"/>
             </w:pict>
           </mc:Fallback>
         </mc:AlternateContent>
@@ -3311,7 +3573,7 @@
           </mc:Choice>
           <mc:Fallback>
             <w:pict>
-              <v:roundrect w14:anchorId="6A50000C" id="Rounded Rectangle 23" o:spid="_x0000_s1026" style="position:absolute;margin-left:98.55pt;margin-top:84.1pt;width:87pt;height:13.5pt;z-index:251643392;visibility:visible;mso-wrap-style:square;mso-width-percent:0;mso-height-percent:0;mso-wrap-distance-left:9pt;mso-wrap-distance-top:0;mso-wrap-distance-right:9pt;mso-wrap-distance-bottom:0;mso-position-horizontal:absolute;mso-position-horizontal-relative:text;mso-position-vertical:absolute;mso-position-vertical-relative:text;mso-width-percent:0;mso-height-percent:0;mso-width-relative:margin;mso-height-relative:margin;v-text-anchor:middle" arcsize="10923f" o:gfxdata="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" filled="f" strokecolor="#f79646 [3209]" strokeweight="2pt"/>
+              <v:roundrect w14:anchorId="308BAAEB" id="Rounded Rectangle 23" o:spid="_x0000_s1026" style="position:absolute;margin-left:98.55pt;margin-top:84.1pt;width:87pt;height:13.5pt;z-index:251643392;visibility:visible;mso-wrap-style:square;mso-width-percent:0;mso-height-percent:0;mso-wrap-distance-left:9pt;mso-wrap-distance-top:0;mso-wrap-distance-right:9pt;mso-wrap-distance-bottom:0;mso-position-horizontal:absolute;mso-position-horizontal-relative:text;mso-position-vertical:absolute;mso-position-vertical-relative:text;mso-width-percent:0;mso-height-percent:0;mso-width-relative:margin;mso-height-relative:margin;v-text-anchor:middle" arcsize="10923f" o:gfxdata="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" filled="f" strokecolor="#f79646 [3209]" strokeweight="2pt"/>
             </w:pict>
           </mc:Fallback>
         </mc:AlternateContent>
@@ -3378,7 +3640,7 @@
           </mc:Choice>
           <mc:Fallback>
             <w:pict>
-              <v:roundrect w14:anchorId="65AD1CBE" id="Rounded Rectangle 23" o:spid="_x0000_s1026" style="position:absolute;margin-left:91.8pt;margin-top:12pt;width:25.75pt;height:11.7pt;z-index:251642368;visibility:visible;mso-wrap-style:square;mso-wrap-distance-left:9pt;mso-wrap-distance-top:0;mso-wrap-distance-right:9pt;mso-wrap-distance-bottom:0;mso-position-horizontal:absolute;mso-position-horizontal-relative:text;mso-position-vertical:absolute;mso-position-vertical-relative:text;v-text-anchor:middle" arcsize="10923f" o:gfxdata="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" filled="f" strokecolor="#f79646 [3209]" strokeweight="2pt"/>
+              <v:roundrect w14:anchorId="4375CDEC" id="Rounded Rectangle 23" o:spid="_x0000_s1026" style="position:absolute;margin-left:91.8pt;margin-top:12pt;width:25.75pt;height:11.7pt;z-index:251642368;visibility:visible;mso-wrap-style:square;mso-wrap-distance-left:9pt;mso-wrap-distance-top:0;mso-wrap-distance-right:9pt;mso-wrap-distance-bottom:0;mso-position-horizontal:absolute;mso-position-horizontal-relative:text;mso-position-vertical:absolute;mso-position-vertical-relative:text;v-text-anchor:middle" arcsize="10923f" o:gfxdata="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" filled="f" strokecolor="#f79646 [3209]" strokeweight="2pt"/>
             </w:pict>
           </mc:Fallback>
         </mc:AlternateContent>
@@ -4173,7 +4435,7 @@
           </mc:Choice>
           <mc:Fallback>
             <w:pict>
-              <v:shape w14:anchorId="7129A1E5" id="_x0000_s1029" type="#_x0000_t202" style="position:absolute;margin-left:28.75pt;margin-top:270.9pt;width:406.95pt;height:193.45pt;z-index:251639296;visibility:visible;mso-wrap-style:square;mso-width-percent:0;mso-height-percent:0;mso-wrap-distance-left:9pt;mso-wrap-distance-top:3.6pt;mso-wrap-distance-right:9pt;mso-wrap-distance-bottom:3.6pt;mso-position-horizontal:absolute;mso-position-horizontal-relative:text;mso-position-vertical:absolute;mso-position-vertical-relative:text;mso-width-percent:0;mso-height-percent:0;mso-width-relative:margin;mso-height-relative:margin;v-text-anchor:top" o:gfxdata="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">
+              <v:shape w14:anchorId="7129A1E5" id="_x0000_s1030" type="#_x0000_t202" style="position:absolute;margin-left:28.75pt;margin-top:270.9pt;width:406.95pt;height:193.45pt;z-index:251639296;visibility:visible;mso-wrap-style:square;mso-width-percent:0;mso-height-percent:0;mso-wrap-distance-left:9pt;mso-wrap-distance-top:3.6pt;mso-wrap-distance-right:9pt;mso-wrap-distance-bottom:3.6pt;mso-position-horizontal:absolute;mso-position-horizontal-relative:text;mso-position-vertical:absolute;mso-position-vertical-relative:text;mso-width-percent:0;mso-height-percent:0;mso-width-relative:margin;mso-height-relative:margin;v-text-anchor:top" o:gfxdata="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">
                 <v:textbox style="mso-fit-shape-to-text:t">
                   <w:txbxContent>
                     <w:p>
@@ -4788,7 +5050,7 @@
           </mc:Choice>
           <mc:Fallback>
             <w:pict>
-              <v:roundrect w14:anchorId="62CFB49F" id="Rounded Rectangle 23" o:spid="_x0000_s1026" style="position:absolute;margin-left:54pt;margin-top:28.6pt;width:54.75pt;height:14.25pt;z-index:251645440;visibility:visible;mso-wrap-style:square;mso-width-percent:0;mso-height-percent:0;mso-wrap-distance-left:9pt;mso-wrap-distance-top:0;mso-wrap-distance-right:9pt;mso-wrap-distance-bottom:0;mso-position-horizontal:absolute;mso-position-horizontal-relative:text;mso-position-vertical:absolute;mso-position-vertical-relative:text;mso-width-percent:0;mso-height-percent:0;mso-width-relative:margin;mso-height-relative:margin;v-text-anchor:middle" arcsize="10923f" o:gfxdata="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" filled="f" strokecolor="#f79646 [3209]" strokeweight="2pt"/>
+              <v:roundrect w14:anchorId="3F3A8EE3" id="Rounded Rectangle 23" o:spid="_x0000_s1026" style="position:absolute;margin-left:54pt;margin-top:28.6pt;width:54.75pt;height:14.25pt;z-index:251645440;visibility:visible;mso-wrap-style:square;mso-width-percent:0;mso-height-percent:0;mso-wrap-distance-left:9pt;mso-wrap-distance-top:0;mso-wrap-distance-right:9pt;mso-wrap-distance-bottom:0;mso-position-horizontal:absolute;mso-position-horizontal-relative:text;mso-position-vertical:absolute;mso-position-vertical-relative:text;mso-width-percent:0;mso-height-percent:0;mso-width-relative:margin;mso-height-relative:margin;v-text-anchor:middle" arcsize="10923f" o:gfxdata="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" filled="f" strokecolor="#f79646 [3209]" strokeweight="2pt"/>
             </w:pict>
           </mc:Fallback>
         </mc:AlternateContent>
@@ -4861,7 +5123,7 @@
           </mc:Choice>
           <mc:Fallback>
             <w:pict>
-              <v:roundrect w14:anchorId="713E2800" id="Rounded Rectangle 23" o:spid="_x0000_s1026" style="position:absolute;margin-left:259.3pt;margin-top:46.45pt;width:108.65pt;height:19.65pt;z-index:251646464;visibility:visible;mso-wrap-style:square;mso-width-percent:0;mso-height-percent:0;mso-wrap-distance-left:9pt;mso-wrap-distance-top:0;mso-wrap-distance-right:9pt;mso-wrap-distance-bottom:0;mso-position-horizontal:absolute;mso-position-horizontal-relative:text;mso-position-vertical:absolute;mso-position-vertical-relative:text;mso-width-percent:0;mso-height-percent:0;mso-width-relative:margin;mso-height-relative:margin;v-text-anchor:middle" arcsize="10923f" o:gfxdata="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" filled="f" strokecolor="#f79646 [3209]" strokeweight="2pt"/>
+              <v:roundrect w14:anchorId="577E55EE" id="Rounded Rectangle 23" o:spid="_x0000_s1026" style="position:absolute;margin-left:259.3pt;margin-top:46.45pt;width:108.65pt;height:19.65pt;z-index:251646464;visibility:visible;mso-wrap-style:square;mso-width-percent:0;mso-height-percent:0;mso-wrap-distance-left:9pt;mso-wrap-distance-top:0;mso-wrap-distance-right:9pt;mso-wrap-distance-bottom:0;mso-position-horizontal:absolute;mso-position-horizontal-relative:text;mso-position-vertical:absolute;mso-position-vertical-relative:text;mso-width-percent:0;mso-height-percent:0;mso-width-relative:margin;mso-height-relative:margin;v-text-anchor:middle" arcsize="10923f" o:gfxdata="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" filled="f" strokecolor="#f79646 [3209]" strokeweight="2pt"/>
             </w:pict>
           </mc:Fallback>
         </mc:AlternateContent>
@@ -5107,7 +5369,7 @@
           </mc:Choice>
           <mc:Fallback>
             <w:pict>
-              <v:shape w14:anchorId="22A338E2" id="Right Arrow 13" o:spid="_x0000_s1026" type="#_x0000_t13" style="position:absolute;margin-left:352.4pt;margin-top:229.65pt;width:25.75pt;height:23.55pt;rotation:-9260218fd;z-index:251651584;visibility:visible;mso-wrap-style:square;mso-width-percent:0;mso-wrap-distance-left:9pt;mso-wrap-distance-top:0;mso-wrap-distance-right:9pt;mso-wrap-distance-bottom:0;mso-position-horizontal:absolute;mso-position-horizontal-relative:text;mso-position-vertical:absolute;mso-position-vertical-relative:text;mso-width-percent:0;mso-width-relative:margin;v-text-anchor:middle" o:gfxdata="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" adj="11725" fillcolor="#cb6c1d" stroked="f">
+              <v:shape w14:anchorId="6D681B72" id="Right Arrow 13" o:spid="_x0000_s1026" type="#_x0000_t13" style="position:absolute;margin-left:352.4pt;margin-top:229.65pt;width:25.75pt;height:23.55pt;rotation:-9260218fd;z-index:251651584;visibility:visible;mso-wrap-style:square;mso-width-percent:0;mso-wrap-distance-left:9pt;mso-wrap-distance-top:0;mso-wrap-distance-right:9pt;mso-wrap-distance-bottom:0;mso-position-horizontal:absolute;mso-position-horizontal-relative:text;mso-position-vertical:absolute;mso-position-vertical-relative:text;mso-width-percent:0;mso-width-relative:margin;v-text-anchor:middle" o:gfxdata="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" adj="11725" fillcolor="#cb6c1d" stroked="f">
                 <v:fill color2="#ff8f26" rotate="t" angle="180" colors="0 #cb6c1d;52429f #ff8f2a;1 #ff8f26" focus="100%" type="gradient">
                   <o:fill v:ext="view" type="gradientUnscaled"/>
                 </v:fill>
@@ -5188,7 +5450,7 @@
           </mc:Choice>
           <mc:Fallback>
             <w:pict>
-              <v:roundrect w14:anchorId="210E5C95" id="Rounded Rectangle 44" o:spid="_x0000_s1026" style="position:absolute;margin-left:265.9pt;margin-top:228pt;width:87.6pt;height:11.5pt;z-index:251652608;visibility:visible;mso-wrap-style:square;mso-width-percent:0;mso-height-percent:0;mso-wrap-distance-left:9pt;mso-wrap-distance-top:0;mso-wrap-distance-right:9pt;mso-wrap-distance-bottom:0;mso-position-horizontal:absolute;mso-position-horizontal-relative:text;mso-position-vertical:absolute;mso-position-vertical-relative:text;mso-width-percent:0;mso-height-percent:0;mso-width-relative:margin;mso-height-relative:margin;v-text-anchor:middle" arcsize="10923f" o:gfxdata="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" filled="f" strokecolor="#f79646 [3209]" strokeweight="2pt"/>
+              <v:roundrect w14:anchorId="7714A3DA" id="Rounded Rectangle 44" o:spid="_x0000_s1026" style="position:absolute;margin-left:265.9pt;margin-top:228pt;width:87.6pt;height:11.5pt;z-index:251652608;visibility:visible;mso-wrap-style:square;mso-width-percent:0;mso-height-percent:0;mso-wrap-distance-left:9pt;mso-wrap-distance-top:0;mso-wrap-distance-right:9pt;mso-wrap-distance-bottom:0;mso-position-horizontal:absolute;mso-position-horizontal-relative:text;mso-position-vertical:absolute;mso-position-vertical-relative:text;mso-width-percent:0;mso-height-percent:0;mso-width-relative:margin;mso-height-relative:margin;v-text-anchor:middle" arcsize="10923f" o:gfxdata="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" filled="f" strokecolor="#f79646 [3209]" strokeweight="2pt"/>
             </w:pict>
           </mc:Fallback>
         </mc:AlternateContent>
@@ -5264,7 +5526,7 @@
           </mc:Choice>
           <mc:Fallback>
             <w:pict>
-              <v:roundrect w14:anchorId="7A20A9CC" id="Rounded Rectangle 44" o:spid="_x0000_s1026" style="position:absolute;margin-left:245.7pt;margin-top:42.95pt;width:35.05pt;height:12.5pt;z-index:251653632;visibility:visible;mso-wrap-style:square;mso-width-percent:0;mso-height-percent:0;mso-wrap-distance-left:9pt;mso-wrap-distance-top:0;mso-wrap-distance-right:9pt;mso-wrap-distance-bottom:0;mso-position-horizontal:absolute;mso-position-horizontal-relative:text;mso-position-vertical:absolute;mso-position-vertical-relative:text;mso-width-percent:0;mso-height-percent:0;mso-width-relative:margin;mso-height-relative:margin;v-text-anchor:middle" arcsize="10923f" o:gfxdata="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" filled="f" strokecolor="#f79646 [3209]" strokeweight="2pt"/>
+              <v:roundrect w14:anchorId="4C07C5D4" id="Rounded Rectangle 44" o:spid="_x0000_s1026" style="position:absolute;margin-left:245.7pt;margin-top:42.95pt;width:35.05pt;height:12.5pt;z-index:251653632;visibility:visible;mso-wrap-style:square;mso-width-percent:0;mso-height-percent:0;mso-wrap-distance-left:9pt;mso-wrap-distance-top:0;mso-wrap-distance-right:9pt;mso-wrap-distance-bottom:0;mso-position-horizontal:absolute;mso-position-horizontal-relative:text;mso-position-vertical:absolute;mso-position-vertical-relative:text;mso-width-percent:0;mso-height-percent:0;mso-width-relative:margin;mso-height-relative:margin;v-text-anchor:middle" arcsize="10923f" o:gfxdata="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" filled="f" strokecolor="#f79646 [3209]" strokeweight="2pt"/>
             </w:pict>
           </mc:Fallback>
         </mc:AlternateContent>
@@ -6088,7 +6350,7 @@
           </mc:Choice>
           <mc:Fallback>
             <w:pict>
-              <v:roundrect w14:anchorId="39310FA6" id="Rounded Rectangle 23" o:spid="_x0000_s1026" style="position:absolute;margin-left:373.5pt;margin-top:264.15pt;width:35.25pt;height:14.25pt;z-index:251683328;visibility:visible;mso-wrap-style:square;mso-width-percent:0;mso-height-percent:0;mso-wrap-distance-left:9pt;mso-wrap-distance-top:0;mso-wrap-distance-right:9pt;mso-wrap-distance-bottom:0;mso-position-horizontal:absolute;mso-position-horizontal-relative:text;mso-position-vertical:absolute;mso-position-vertical-relative:text;mso-width-percent:0;mso-height-percent:0;mso-width-relative:margin;mso-height-relative:margin;v-text-anchor:middle" arcsize="10923f" o:gfxdata="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" filled="f" strokecolor="#f79646 [3209]" strokeweight="2pt"/>
+              <v:roundrect w14:anchorId="1A9ED3D9" id="Rounded Rectangle 23" o:spid="_x0000_s1026" style="position:absolute;margin-left:373.5pt;margin-top:264.15pt;width:35.25pt;height:14.25pt;z-index:251683328;visibility:visible;mso-wrap-style:square;mso-width-percent:0;mso-height-percent:0;mso-wrap-distance-left:9pt;mso-wrap-distance-top:0;mso-wrap-distance-right:9pt;mso-wrap-distance-bottom:0;mso-position-horizontal:absolute;mso-position-horizontal-relative:text;mso-position-vertical:absolute;mso-position-vertical-relative:text;mso-width-percent:0;mso-height-percent:0;mso-width-relative:margin;mso-height-relative:margin;v-text-anchor:middle" arcsize="10923f" o:gfxdata="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" filled="f" strokecolor="#f79646 [3209]" strokeweight="2pt"/>
             </w:pict>
           </mc:Fallback>
         </mc:AlternateContent>
@@ -6161,7 +6423,7 @@
           </mc:Choice>
           <mc:Fallback>
             <w:pict>
-              <v:roundrect w14:anchorId="29A4DC08" id="Rounded Rectangle 23" o:spid="_x0000_s1026" style="position:absolute;margin-left:387pt;margin-top:112.65pt;width:62.25pt;height:13.5pt;z-index:251667968;visibility:visible;mso-wrap-style:square;mso-width-percent:0;mso-height-percent:0;mso-wrap-distance-left:9pt;mso-wrap-distance-top:0;mso-wrap-distance-right:9pt;mso-wrap-distance-bottom:0;mso-position-horizontal:absolute;mso-position-horizontal-relative:text;mso-position-vertical:absolute;mso-position-vertical-relative:text;mso-width-percent:0;mso-height-percent:0;mso-width-relative:margin;mso-height-relative:margin;v-text-anchor:middle" arcsize="10923f" o:gfxdata="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" filled="f" strokecolor="#f79646 [3209]" strokeweight="2pt"/>
+              <v:roundrect w14:anchorId="026E2882" id="Rounded Rectangle 23" o:spid="_x0000_s1026" style="position:absolute;margin-left:387pt;margin-top:112.65pt;width:62.25pt;height:13.5pt;z-index:251667968;visibility:visible;mso-wrap-style:square;mso-width-percent:0;mso-height-percent:0;mso-wrap-distance-left:9pt;mso-wrap-distance-top:0;mso-wrap-distance-right:9pt;mso-wrap-distance-bottom:0;mso-position-horizontal:absolute;mso-position-horizontal-relative:text;mso-position-vertical:absolute;mso-position-vertical-relative:text;mso-width-percent:0;mso-height-percent:0;mso-width-relative:margin;mso-height-relative:margin;v-text-anchor:middle" arcsize="10923f" o:gfxdata="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" filled="f" strokecolor="#f79646 [3209]" strokeweight="2pt"/>
             </w:pict>
           </mc:Fallback>
         </mc:AlternateContent>
@@ -6234,7 +6496,7 @@
           </mc:Choice>
           <mc:Fallback>
             <w:pict>
-              <v:roundrect w14:anchorId="57B14C99" id="Rounded Rectangle 23" o:spid="_x0000_s1026" style="position:absolute;margin-left:304.5pt;margin-top:148.65pt;width:56.25pt;height:15pt;z-index:251665920;visibility:visible;mso-wrap-style:square;mso-width-percent:0;mso-height-percent:0;mso-wrap-distance-left:9pt;mso-wrap-distance-top:0;mso-wrap-distance-right:9pt;mso-wrap-distance-bottom:0;mso-position-horizontal:absolute;mso-position-horizontal-relative:text;mso-position-vertical:absolute;mso-position-vertical-relative:text;mso-width-percent:0;mso-height-percent:0;mso-width-relative:margin;mso-height-relative:margin;v-text-anchor:middle" arcsize="10923f" o:gfxdata="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" filled="f" strokecolor="#f79646 [3209]" strokeweight="2pt"/>
+              <v:roundrect w14:anchorId="319F86C6" id="Rounded Rectangle 23" o:spid="_x0000_s1026" style="position:absolute;margin-left:304.5pt;margin-top:148.65pt;width:56.25pt;height:15pt;z-index:251665920;visibility:visible;mso-wrap-style:square;mso-width-percent:0;mso-height-percent:0;mso-wrap-distance-left:9pt;mso-wrap-distance-top:0;mso-wrap-distance-right:9pt;mso-wrap-distance-bottom:0;mso-position-horizontal:absolute;mso-position-horizontal-relative:text;mso-position-vertical:absolute;mso-position-vertical-relative:text;mso-width-percent:0;mso-height-percent:0;mso-width-relative:margin;mso-height-relative:margin;v-text-anchor:middle" arcsize="10923f" o:gfxdata="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" filled="f" strokecolor="#f79646 [3209]" strokeweight="2pt"/>
             </w:pict>
           </mc:Fallback>
         </mc:AlternateContent>
@@ -6307,7 +6569,7 @@
           </mc:Choice>
           <mc:Fallback>
             <w:pict>
-              <v:roundrect w14:anchorId="620F9D82" id="Rounded Rectangle 23" o:spid="_x0000_s1026" style="position:absolute;margin-left:111.75pt;margin-top:54.9pt;width:70.5pt;height:14.25pt;z-index:251657728;visibility:visible;mso-wrap-style:square;mso-width-percent:0;mso-height-percent:0;mso-wrap-distance-left:9pt;mso-wrap-distance-top:0;mso-wrap-distance-right:9pt;mso-wrap-distance-bottom:0;mso-position-horizontal:absolute;mso-position-horizontal-relative:text;mso-position-vertical:absolute;mso-position-vertical-relative:text;mso-width-percent:0;mso-height-percent:0;mso-width-relative:margin;mso-height-relative:margin;v-text-anchor:middle" arcsize="10923f" o:gfxdata="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" filled="f" strokecolor="#f79646 [3209]" strokeweight="2pt"/>
+              <v:roundrect w14:anchorId="23E36D59" id="Rounded Rectangle 23" o:spid="_x0000_s1026" style="position:absolute;margin-left:111.75pt;margin-top:54.9pt;width:70.5pt;height:14.25pt;z-index:251657728;visibility:visible;mso-wrap-style:square;mso-width-percent:0;mso-height-percent:0;mso-wrap-distance-left:9pt;mso-wrap-distance-top:0;mso-wrap-distance-right:9pt;mso-wrap-distance-bottom:0;mso-position-horizontal:absolute;mso-position-horizontal-relative:text;mso-position-vertical:absolute;mso-position-vertical-relative:text;mso-width-percent:0;mso-height-percent:0;mso-width-relative:margin;mso-height-relative:margin;v-text-anchor:middle" arcsize="10923f" o:gfxdata="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" filled="f" strokecolor="#f79646 [3209]" strokeweight="2pt"/>
             </w:pict>
           </mc:Fallback>
         </mc:AlternateContent>
@@ -6677,7 +6939,7 @@
           </mc:Choice>
           <mc:Fallback>
             <w:pict>
-              <v:shape w14:anchorId="791C029A" id="Right Arrow 13" o:spid="_x0000_s1026" type="#_x0000_t13" style="position:absolute;margin-left:341.6pt;margin-top:43.45pt;width:31.7pt;height:23.55pt;rotation:-4421016fd;z-index:251644416;visibility:visible;mso-wrap-style:square;mso-width-percent:0;mso-wrap-distance-left:9pt;mso-wrap-distance-top:0;mso-wrap-distance-right:9pt;mso-wrap-distance-bottom:0;mso-position-horizontal:absolute;mso-position-horizontal-relative:text;mso-position-vertical:absolute;mso-position-vertical-relative:text;mso-width-percent:0;mso-width-relative:margin;v-text-anchor:middle" o:gfxdata="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" adj="13577" fillcolor="#cb6c1d" stroked="f">
+              <v:shape w14:anchorId="20A747B6" id="Right Arrow 13" o:spid="_x0000_s1026" type="#_x0000_t13" style="position:absolute;margin-left:341.6pt;margin-top:43.45pt;width:31.7pt;height:23.55pt;rotation:-4421016fd;z-index:251644416;visibility:visible;mso-wrap-style:square;mso-width-percent:0;mso-wrap-distance-left:9pt;mso-wrap-distance-top:0;mso-wrap-distance-right:9pt;mso-wrap-distance-bottom:0;mso-position-horizontal:absolute;mso-position-horizontal-relative:text;mso-position-vertical:absolute;mso-position-vertical-relative:text;mso-width-percent:0;mso-width-relative:margin;v-text-anchor:middle" o:gfxdata="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" adj="13577" fillcolor="#cb6c1d" stroked="f">
                 <v:fill color2="#ff8f26" rotate="t" angle="180" colors="0 #cb6c1d;52429f #ff8f2a;1 #ff8f26" focus="100%" type="gradient">
                   <o:fill v:ext="view" type="gradientUnscaled"/>
                 </v:fill>
@@ -6755,7 +7017,7 @@
           </mc:Choice>
           <mc:Fallback>
             <w:pict>
-              <v:roundrect w14:anchorId="56933F10" id="Rounded Rectangle 41" o:spid="_x0000_s1026" style="position:absolute;margin-left:356.7pt;margin-top:6.6pt;width:32.6pt;height:30.55pt;z-index:251638272;visibility:visible;mso-wrap-style:square;mso-width-percent:0;mso-height-percent:0;mso-wrap-distance-left:9pt;mso-wrap-distance-top:0;mso-wrap-distance-right:9pt;mso-wrap-distance-bottom:0;mso-position-horizontal:absolute;mso-position-horizontal-relative:text;mso-position-vertical:absolute;mso-position-vertical-relative:text;mso-width-percent:0;mso-height-percent:0;mso-width-relative:margin;mso-height-relative:margin;v-text-anchor:middle" arcsize="10923f" o:gfxdata="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" filled="f" strokecolor="#f79646 [3209]" strokeweight="2pt"/>
+              <v:roundrect w14:anchorId="55096829" id="Rounded Rectangle 41" o:spid="_x0000_s1026" style="position:absolute;margin-left:356.7pt;margin-top:6.6pt;width:32.6pt;height:30.55pt;z-index:251638272;visibility:visible;mso-wrap-style:square;mso-width-percent:0;mso-height-percent:0;mso-wrap-distance-left:9pt;mso-wrap-distance-top:0;mso-wrap-distance-right:9pt;mso-wrap-distance-bottom:0;mso-position-horizontal:absolute;mso-position-horizontal-relative:text;mso-position-vertical:absolute;mso-position-vertical-relative:text;mso-width-percent:0;mso-height-percent:0;mso-width-relative:margin;mso-height-relative:margin;v-text-anchor:middle" arcsize="10923f" o:gfxdata="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" filled="f" strokecolor="#f79646 [3209]" strokeweight="2pt"/>
             </w:pict>
           </mc:Fallback>
         </mc:AlternateContent>
@@ -7789,7 +8051,17 @@
                                 <w:sz w:val="20"/>
                                 <w:szCs w:val="20"/>
                               </w:rPr>
-                              <w:t xml:space="preserve">. The definitions </w:t>
+                              <w:t>.</w:t>
+                            </w:r>
+                            <w:bookmarkStart w:id="10" w:name="_GoBack"/>
+                            <w:r>
+                              <w:rPr>
+                                <w:rFonts w:ascii="Arial" w:hAnsi="Arial" w:cs="Arial"/>
+                                <w:color w:val="000000"/>
+                                <w:sz w:val="20"/>
+                                <w:szCs w:val="20"/>
+                              </w:rPr>
+                              <w:t xml:space="preserve"> The definitions </w:t>
                             </w:r>
                             <w:r>
                               <w:rPr>
@@ -7840,6 +8112,7 @@
                             <w:r>
                               <w:t xml:space="preserve"> </w:t>
                             </w:r>
+                            <w:bookmarkEnd w:id="10"/>
                           </w:p>
                         </w:txbxContent>
                       </wps:txbx>
@@ -7860,7 +8133,7 @@
           </mc:Choice>
           <mc:Fallback>
             <w:pict>
-              <v:shape w14:anchorId="62B5921D" id="_x0000_s1030" type="#_x0000_t202" style="position:absolute;margin-left:19.3pt;margin-top:417.05pt;width:408.15pt;height:94.4pt;z-index:251640320;visibility:visible;mso-wrap-style:square;mso-width-percent:0;mso-height-percent:0;mso-wrap-distance-left:9pt;mso-wrap-distance-top:3.6pt;mso-wrap-distance-right:9pt;mso-wrap-distance-bottom:3.6pt;mso-position-horizontal:absolute;mso-position-horizontal-relative:text;mso-position-vertical:absolute;mso-position-vertical-relative:text;mso-width-percent:0;mso-height-percent:0;mso-width-relative:margin;mso-height-relative:margin;v-text-anchor:top" o:gfxdata="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">
+              <v:shape w14:anchorId="62B5921D" id="_x0000_s1031" type="#_x0000_t202" style="position:absolute;margin-left:19.3pt;margin-top:417.05pt;width:408.15pt;height:94.4pt;z-index:251640320;visibility:visible;mso-wrap-style:square;mso-width-percent:0;mso-height-percent:0;mso-wrap-distance-left:9pt;mso-wrap-distance-top:3.6pt;mso-wrap-distance-right:9pt;mso-wrap-distance-bottom:3.6pt;mso-position-horizontal:absolute;mso-position-horizontal-relative:text;mso-position-vertical:absolute;mso-position-vertical-relative:text;mso-width-percent:0;mso-height-percent:0;mso-width-relative:margin;mso-height-relative:margin;v-text-anchor:top" o:gfxdata="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">
                 <v:textbox style="mso-fit-shape-to-text:t">
                   <w:txbxContent>
                     <w:p>
@@ -7986,7 +8259,17 @@
                           <w:sz w:val="20"/>
                           <w:szCs w:val="20"/>
                         </w:rPr>
-                        <w:t xml:space="preserve">. The definitions </w:t>
+                        <w:t>.</w:t>
+                      </w:r>
+                      <w:bookmarkStart w:id="11" w:name="_GoBack"/>
+                      <w:r>
+                        <w:rPr>
+                          <w:rFonts w:ascii="Arial" w:hAnsi="Arial" w:cs="Arial"/>
+                          <w:color w:val="000000"/>
+                          <w:sz w:val="20"/>
+                          <w:szCs w:val="20"/>
+                        </w:rPr>
+                        <w:t xml:space="preserve"> The definitions </w:t>
                       </w:r>
                       <w:r>
                         <w:rPr>
@@ -8037,6 +8320,7 @@
                       <w:r>
                         <w:t xml:space="preserve"> </w:t>
                       </w:r>
+                      <w:bookmarkEnd w:id="11"/>
                     </w:p>
                   </w:txbxContent>
                 </v:textbox>
@@ -8524,7 +8808,7 @@
           </mc:Choice>
           <mc:Fallback>
             <w:pict>
-              <v:roundrect w14:anchorId="74656975" id="Rounded Rectangle 28" o:spid="_x0000_s1026" style="position:absolute;margin-left:95.05pt;margin-top:146.2pt;width:85.5pt;height:12.2pt;z-index:251634176;visibility:visible;mso-wrap-style:square;mso-width-percent:0;mso-height-percent:0;mso-wrap-distance-left:9pt;mso-wrap-distance-top:0;mso-wrap-distance-right:9pt;mso-wrap-distance-bottom:0;mso-position-horizontal:absolute;mso-position-horizontal-relative:text;mso-position-vertical:absolute;mso-position-vertical-relative:text;mso-width-percent:0;mso-height-percent:0;mso-width-relative:margin;mso-height-relative:margin;v-text-anchor:middle" arcsize="10923f" o:gfxdata="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" filled="f" strokecolor="#f79646 [3209]" strokeweight="2pt">
+              <v:roundrect w14:anchorId="07C34618" id="Rounded Rectangle 28" o:spid="_x0000_s1026" style="position:absolute;margin-left:95.05pt;margin-top:146.2pt;width:85.5pt;height:12.2pt;z-index:251634176;visibility:visible;mso-wrap-style:square;mso-width-percent:0;mso-height-percent:0;mso-wrap-distance-left:9pt;mso-wrap-distance-top:0;mso-wrap-distance-right:9pt;mso-wrap-distance-bottom:0;mso-position-horizontal:absolute;mso-position-horizontal-relative:text;mso-position-vertical:absolute;mso-position-vertical-relative:text;mso-width-percent:0;mso-height-percent:0;mso-width-relative:margin;mso-height-relative:margin;v-text-anchor:middle" arcsize="10923f" o:gfxdata="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" filled="f" strokecolor="#f79646 [3209]" strokeweight="2pt">
                 <w10:wrap type="topAndBottom"/>
               </v:roundrect>
             </w:pict>
@@ -8629,7 +8913,7 @@
           </mc:Choice>
           <mc:Fallback>
             <w:pict>
-              <v:shape w14:anchorId="2DD5257D" id="Right Arrow 27" o:spid="_x0000_s1026" type="#_x0000_t13" style="position:absolute;margin-left:183.55pt;margin-top:150.55pt;width:29.45pt;height:19.6pt;rotation:-9260218fd;z-index:251633152;visibility:visible;mso-wrap-style:square;mso-width-percent:0;mso-height-percent:0;mso-wrap-distance-left:9pt;mso-wrap-distance-top:0;mso-wrap-distance-right:9pt;mso-wrap-distance-bottom:0;mso-position-horizontal:absolute;mso-position-horizontal-relative:text;mso-position-vertical:absolute;mso-position-vertical-relative:text;mso-width-percent:0;mso-height-percent:0;mso-width-relative:margin;mso-height-relative:margin;v-text-anchor:middle" o:gfxdata="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" adj="14412" fillcolor="#cb6c1d" stroked="f">
+              <v:shape w14:anchorId="7C53E4D8" id="Right Arrow 27" o:spid="_x0000_s1026" type="#_x0000_t13" style="position:absolute;margin-left:183.55pt;margin-top:150.55pt;width:29.45pt;height:19.6pt;rotation:-9260218fd;z-index:251633152;visibility:visible;mso-wrap-style:square;mso-width-percent:0;mso-height-percent:0;mso-wrap-distance-left:9pt;mso-wrap-distance-top:0;mso-wrap-distance-right:9pt;mso-wrap-distance-bottom:0;mso-position-horizontal:absolute;mso-position-horizontal-relative:text;mso-position-vertical:absolute;mso-position-vertical-relative:text;mso-width-percent:0;mso-height-percent:0;mso-width-relative:margin;mso-height-relative:margin;v-text-anchor:middle" o:gfxdata="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" adj="14412" fillcolor="#cb6c1d" stroked="f">
                 <v:fill color2="#ff8f26" rotate="t" angle="180" colors="0 #cb6c1d;52429f #ff8f2a;1 #ff8f26" focus="100%" type="gradient">
                   <o:fill v:ext="view" type="gradientUnscaled"/>
                 </v:fill>
@@ -8708,7 +8992,7 @@
           </mc:Choice>
           <mc:Fallback>
             <w:pict>
-              <v:roundrect w14:anchorId="341B013A" id="Rounded Rectangle 28" o:spid="_x0000_s1026" style="position:absolute;margin-left:65.95pt;margin-top:78.5pt;width:37.5pt;height:16.5pt;z-index:251671040;visibility:visible;mso-wrap-style:square;mso-width-percent:0;mso-height-percent:0;mso-wrap-distance-left:9pt;mso-wrap-distance-top:0;mso-wrap-distance-right:9pt;mso-wrap-distance-bottom:0;mso-position-horizontal:absolute;mso-position-horizontal-relative:text;mso-position-vertical:absolute;mso-position-vertical-relative:text;mso-width-percent:0;mso-height-percent:0;mso-width-relative:margin;mso-height-relative:margin;v-text-anchor:middle" arcsize="10923f" o:gfxdata="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" filled="f" strokecolor="#f79646 [3209]" strokeweight="2pt"/>
+              <v:roundrect w14:anchorId="3A1ACBFB" id="Rounded Rectangle 28" o:spid="_x0000_s1026" style="position:absolute;margin-left:65.95pt;margin-top:78.5pt;width:37.5pt;height:16.5pt;z-index:251671040;visibility:visible;mso-wrap-style:square;mso-width-percent:0;mso-height-percent:0;mso-wrap-distance-left:9pt;mso-wrap-distance-top:0;mso-wrap-distance-right:9pt;mso-wrap-distance-bottom:0;mso-position-horizontal:absolute;mso-position-horizontal-relative:text;mso-position-vertical:absolute;mso-position-vertical-relative:text;mso-width-percent:0;mso-height-percent:0;mso-width-relative:margin;mso-height-relative:margin;v-text-anchor:middle" arcsize="10923f" o:gfxdata="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" filled="f" strokecolor="#f79646 [3209]" strokeweight="2pt"/>
             </w:pict>
           </mc:Fallback>
         </mc:AlternateContent>
@@ -8924,7 +9208,7 @@
           </mc:Choice>
           <mc:Fallback>
             <w:pict>
-              <v:roundrect w14:anchorId="35CB35B0" id="Rounded Rectangle 28" o:spid="_x0000_s1026" style="position:absolute;margin-left:66.6pt;margin-top:13.35pt;width:31.5pt;height:14.25pt;z-index:251662848;visibility:visible;mso-wrap-style:square;mso-width-percent:0;mso-height-percent:0;mso-wrap-distance-left:9pt;mso-wrap-distance-top:0;mso-wrap-distance-right:9pt;mso-wrap-distance-bottom:0;mso-position-horizontal:absolute;mso-position-horizontal-relative:text;mso-position-vertical:absolute;mso-position-vertical-relative:text;mso-width-percent:0;mso-height-percent:0;mso-width-relative:margin;mso-height-relative:margin;v-text-anchor:middle" arcsize="10923f" o:gfxdata="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" filled="f" strokecolor="#f79646 [3209]" strokeweight="2pt"/>
+              <v:roundrect w14:anchorId="1F57B1F6" id="Rounded Rectangle 28" o:spid="_x0000_s1026" style="position:absolute;margin-left:66.6pt;margin-top:13.35pt;width:31.5pt;height:14.25pt;z-index:251662848;visibility:visible;mso-wrap-style:square;mso-width-percent:0;mso-height-percent:0;mso-wrap-distance-left:9pt;mso-wrap-distance-top:0;mso-wrap-distance-right:9pt;mso-wrap-distance-bottom:0;mso-position-horizontal:absolute;mso-position-horizontal-relative:text;mso-position-vertical:absolute;mso-position-vertical-relative:text;mso-width-percent:0;mso-height-percent:0;mso-width-relative:margin;mso-height-relative:margin;v-text-anchor:middle" arcsize="10923f" o:gfxdata="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" filled="f" strokecolor="#f79646 [3209]" strokeweight="2pt"/>
             </w:pict>
           </mc:Fallback>
         </mc:AlternateContent>
@@ -8997,7 +9281,7 @@
           </mc:Choice>
           <mc:Fallback>
             <w:pict>
-              <v:roundrect w14:anchorId="63A38358" id="Rounded Rectangle 28" o:spid="_x0000_s1026" style="position:absolute;margin-left:134.25pt;margin-top:57.25pt;width:42.05pt;height:12.75pt;z-index:251670016;visibility:visible;mso-wrap-style:square;mso-width-percent:0;mso-height-percent:0;mso-wrap-distance-left:9pt;mso-wrap-distance-top:0;mso-wrap-distance-right:9pt;mso-wrap-distance-bottom:0;mso-position-horizontal:absolute;mso-position-horizontal-relative:text;mso-position-vertical:absolute;mso-position-vertical-relative:text;mso-width-percent:0;mso-height-percent:0;mso-width-relative:margin;mso-height-relative:margin;v-text-anchor:middle" arcsize="10923f" o:gfxdata="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" filled="f" strokecolor="#f79646 [3209]" strokeweight="2pt"/>
+              <v:roundrect w14:anchorId="4E05BE2F" id="Rounded Rectangle 28" o:spid="_x0000_s1026" style="position:absolute;margin-left:134.25pt;margin-top:57.25pt;width:42.05pt;height:12.75pt;z-index:251670016;visibility:visible;mso-wrap-style:square;mso-width-percent:0;mso-height-percent:0;mso-wrap-distance-left:9pt;mso-wrap-distance-top:0;mso-wrap-distance-right:9pt;mso-wrap-distance-bottom:0;mso-position-horizontal:absolute;mso-position-horizontal-relative:text;mso-position-vertical:absolute;mso-position-vertical-relative:text;mso-width-percent:0;mso-height-percent:0;mso-width-relative:margin;mso-height-relative:margin;v-text-anchor:middle" arcsize="10923f" o:gfxdata="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" filled="f" strokecolor="#f79646 [3209]" strokeweight="2pt"/>
             </w:pict>
           </mc:Fallback>
         </mc:AlternateContent>
@@ -9070,7 +9354,7 @@
           </mc:Choice>
           <mc:Fallback>
             <w:pict>
-              <v:roundrect w14:anchorId="3AFDD77A" id="Rounded Rectangle 28" o:spid="_x0000_s1026" style="position:absolute;margin-left:237.75pt;margin-top:22.75pt;width:187.5pt;height:12pt;z-index:251636224;visibility:visible;mso-wrap-style:square;mso-width-percent:0;mso-height-percent:0;mso-wrap-distance-left:9pt;mso-wrap-distance-top:0;mso-wrap-distance-right:9pt;mso-wrap-distance-bottom:0;mso-position-horizontal:absolute;mso-position-horizontal-relative:text;mso-position-vertical:absolute;mso-position-vertical-relative:text;mso-width-percent:0;mso-height-percent:0;mso-width-relative:margin;mso-height-relative:margin;v-text-anchor:middle" arcsize="10923f" o:gfxdata="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" filled="f" strokecolor="#f79646 [3209]" strokeweight="2pt"/>
+              <v:roundrect w14:anchorId="1FEC1CD4" id="Rounded Rectangle 28" o:spid="_x0000_s1026" style="position:absolute;margin-left:237.75pt;margin-top:22.75pt;width:187.5pt;height:12pt;z-index:251636224;visibility:visible;mso-wrap-style:square;mso-width-percent:0;mso-height-percent:0;mso-wrap-distance-left:9pt;mso-wrap-distance-top:0;mso-wrap-distance-right:9pt;mso-wrap-distance-bottom:0;mso-position-horizontal:absolute;mso-position-horizontal-relative:text;mso-position-vertical:absolute;mso-position-vertical-relative:text;mso-width-percent:0;mso-height-percent:0;mso-width-relative:margin;mso-height-relative:margin;v-text-anchor:middle" arcsize="10923f" o:gfxdata="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" filled="f" strokecolor="#f79646 [3209]" strokeweight="2pt"/>
             </w:pict>
           </mc:Fallback>
         </mc:AlternateContent>
@@ -9355,7 +9639,7 @@
           </mc:Choice>
           <mc:Fallback>
             <w:pict>
-              <v:roundrect w14:anchorId="6B5EDC2A" id="Rounded Rectangle 41" o:spid="_x0000_s1026" style="position:absolute;margin-left:378.45pt;margin-top:12.3pt;width:32.6pt;height:30.55pt;z-index:251672064;visibility:visible;mso-wrap-style:square;mso-width-percent:0;mso-height-percent:0;mso-wrap-distance-left:9pt;mso-wrap-distance-top:0;mso-wrap-distance-right:9pt;mso-wrap-distance-bottom:0;mso-position-horizontal:absolute;mso-position-horizontal-relative:text;mso-position-vertical:absolute;mso-position-vertical-relative:text;mso-width-percent:0;mso-height-percent:0;mso-width-relative:margin;mso-height-relative:margin;v-text-anchor:middle" arcsize="10923f" o:gfxdata="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" filled="f" strokecolor="#f79646 [3209]" strokeweight="2pt"/>
+              <v:roundrect w14:anchorId="3F2CA469" id="Rounded Rectangle 41" o:spid="_x0000_s1026" style="position:absolute;margin-left:378.45pt;margin-top:12.3pt;width:32.6pt;height:30.55pt;z-index:251672064;visibility:visible;mso-wrap-style:square;mso-width-percent:0;mso-height-percent:0;mso-wrap-distance-left:9pt;mso-wrap-distance-top:0;mso-wrap-distance-right:9pt;mso-wrap-distance-bottom:0;mso-position-horizontal:absolute;mso-position-horizontal-relative:text;mso-position-vertical:absolute;mso-position-vertical-relative:text;mso-width-percent:0;mso-height-percent:0;mso-width-relative:margin;mso-height-relative:margin;v-text-anchor:middle" arcsize="10923f" o:gfxdata="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" filled="f" strokecolor="#f79646 [3209]" strokeweight="2pt"/>
             </w:pict>
           </mc:Fallback>
         </mc:AlternateContent>
@@ -9457,7 +9741,7 @@
           </mc:Choice>
           <mc:Fallback>
             <w:pict>
-              <v:shape w14:anchorId="0D5C334B" id="Right Arrow 13" o:spid="_x0000_s1026" type="#_x0000_t13" style="position:absolute;margin-left:368.85pt;margin-top:49.4pt;width:31.7pt;height:23.55pt;rotation:-4421016fd;z-index:251673088;visibility:visible;mso-wrap-style:square;mso-width-percent:0;mso-wrap-distance-left:9pt;mso-wrap-distance-top:0;mso-wrap-distance-right:9pt;mso-wrap-distance-bottom:0;mso-position-horizontal:absolute;mso-position-horizontal-relative:text;mso-position-vertical:absolute;mso-position-vertical-relative:text;mso-width-percent:0;mso-width-relative:margin;v-text-anchor:middle" o:gfxdata="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" adj="13577" fillcolor="#cb6c1d" stroked="f">
+              <v:shape w14:anchorId="5C7AF3AA" id="Right Arrow 13" o:spid="_x0000_s1026" type="#_x0000_t13" style="position:absolute;margin-left:368.85pt;margin-top:49.4pt;width:31.7pt;height:23.55pt;rotation:-4421016fd;z-index:251673088;visibility:visible;mso-wrap-style:square;mso-width-percent:0;mso-wrap-distance-left:9pt;mso-wrap-distance-top:0;mso-wrap-distance-right:9pt;mso-wrap-distance-bottom:0;mso-position-horizontal:absolute;mso-position-horizontal-relative:text;mso-position-vertical:absolute;mso-position-vertical-relative:text;mso-width-percent:0;mso-width-relative:margin;v-text-anchor:middle" o:gfxdata="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" adj="13577" fillcolor="#cb6c1d" stroked="f">
                 <v:fill color2="#ff8f26" rotate="t" angle="180" colors="0 #cb6c1d;52429f #ff8f2a;1 #ff8f26" focus="100%" type="gradient">
                   <o:fill v:ext="view" type="gradientUnscaled"/>
                 </v:fill>
@@ -9752,7 +10036,7 @@
           </mc:Choice>
           <mc:Fallback>
             <w:pict>
-              <v:group w14:anchorId="29B3915E" id="Group 175" o:spid="_x0000_s1026" style="position:absolute;margin-left:74.9pt;margin-top:2.35pt;width:168.9pt;height:58.55pt;z-index:251656704;mso-width-relative:margin;mso-height-relative:margin" coordorigin="-3438,-950" coordsize="21451,7435" o:gfxdata="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">
+              <v:group w14:anchorId="4B17548F" id="Group 175" o:spid="_x0000_s1026" style="position:absolute;margin-left:74.9pt;margin-top:2.35pt;width:168.9pt;height:58.55pt;z-index:251656704;mso-width-relative:margin;mso-height-relative:margin" coordorigin="-3438,-950" coordsize="21451,7435" o:gfxdata="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">
                 <v:roundrect id="Rounded Rectangle 28" o:spid="_x0000_s1027" style="position:absolute;left:-3438;top:-950;width:2763;height:2050;visibility:visible;mso-wrap-style:square;v-text-anchor:middle" arcsize="10923f" o:gfxdata="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" filled="f" strokecolor="#f79646 [3209]" strokeweight="2pt"/>
                 <v:roundrect id="Rounded Rectangle 28" o:spid="_x0000_s1028" style="position:absolute;left:-2455;top:1180;width:11144;height:1429;visibility:visible;mso-wrap-style:square;v-text-anchor:middle" arcsize="10923f" o:gfxdata="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" filled="f" strokecolor="#f79646 [3209]" strokeweight="2pt"/>
                 <v:roundrect id="Rounded Rectangle 28" o:spid="_x0000_s1029" style="position:absolute;left:8796;top:2658;width:7144;height:2096;visibility:visible;mso-wrap-style:square;v-text-anchor:middle" arcsize="10923f" o:gfxdata="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" filled="f" strokecolor="#f79646 [3209]" strokeweight="2pt"/>
@@ -9972,7 +10256,7 @@
           </mc:Choice>
           <mc:Fallback>
             <w:pict>
-              <v:roundrect w14:anchorId="10282889" id="Rounded Rectangle 28" o:spid="_x0000_s1026" style="position:absolute;margin-left:107.25pt;margin-top:113.2pt;width:160.5pt;height:21pt;z-index:251675136;visibility:visible;mso-wrap-style:square;mso-width-percent:0;mso-height-percent:0;mso-wrap-distance-left:9pt;mso-wrap-distance-top:0;mso-wrap-distance-right:9pt;mso-wrap-distance-bottom:0;mso-position-horizontal:absolute;mso-position-horizontal-relative:text;mso-position-vertical:absolute;mso-position-vertical-relative:text;mso-width-percent:0;mso-height-percent:0;mso-width-relative:margin;mso-height-relative:margin;v-text-anchor:middle" arcsize="10923f" o:gfxdata="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" filled="f" strokecolor="#f79646 [3209]" strokeweight="2pt"/>
+              <v:roundrect w14:anchorId="027980CE" id="Rounded Rectangle 28" o:spid="_x0000_s1026" style="position:absolute;margin-left:107.25pt;margin-top:113.2pt;width:160.5pt;height:21pt;z-index:251675136;visibility:visible;mso-wrap-style:square;mso-width-percent:0;mso-height-percent:0;mso-wrap-distance-left:9pt;mso-wrap-distance-top:0;mso-wrap-distance-right:9pt;mso-wrap-distance-bottom:0;mso-position-horizontal:absolute;mso-position-horizontal-relative:text;mso-position-vertical:absolute;mso-position-vertical-relative:text;mso-width-percent:0;mso-height-percent:0;mso-width-relative:margin;mso-height-relative:margin;v-text-anchor:middle" arcsize="10923f" o:gfxdata="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" filled="f" strokecolor="#f79646 [3209]" strokeweight="2pt"/>
             </w:pict>
           </mc:Fallback>
         </mc:AlternateContent>
@@ -10045,7 +10329,7 @@
           </mc:Choice>
           <mc:Fallback>
             <w:pict>
-              <v:roundrect w14:anchorId="344E982F" id="Rounded Rectangle 28" o:spid="_x0000_s1026" style="position:absolute;margin-left:125.25pt;margin-top:21.7pt;width:77.25pt;height:27pt;z-index:251674112;visibility:visible;mso-wrap-style:square;mso-width-percent:0;mso-height-percent:0;mso-wrap-distance-left:9pt;mso-wrap-distance-top:0;mso-wrap-distance-right:9pt;mso-wrap-distance-bottom:0;mso-position-horizontal:absolute;mso-position-horizontal-relative:text;mso-position-vertical:absolute;mso-position-vertical-relative:text;mso-width-percent:0;mso-height-percent:0;mso-width-relative:margin;mso-height-relative:margin;v-text-anchor:middle" arcsize="10923f" o:gfxdata="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" filled="f" strokecolor="#f79646 [3209]" strokeweight="2pt"/>
+              <v:roundrect w14:anchorId="47C27517" id="Rounded Rectangle 28" o:spid="_x0000_s1026" style="position:absolute;margin-left:125.25pt;margin-top:21.7pt;width:77.25pt;height:27pt;z-index:251674112;visibility:visible;mso-wrap-style:square;mso-width-percent:0;mso-height-percent:0;mso-wrap-distance-left:9pt;mso-wrap-distance-top:0;mso-wrap-distance-right:9pt;mso-wrap-distance-bottom:0;mso-position-horizontal:absolute;mso-position-horizontal-relative:text;mso-position-vertical:absolute;mso-position-vertical-relative:text;mso-width-percent:0;mso-height-percent:0;mso-width-relative:margin;mso-height-relative:margin;v-text-anchor:middle" arcsize="10923f" o:gfxdata="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" filled="f" strokecolor="#f79646 [3209]" strokeweight="2pt"/>
             </w:pict>
           </mc:Fallback>
         </mc:AlternateContent>
@@ -10162,7 +10446,7 @@
         </w:rPr>
         <w:t xml:space="preserve">Remote Communication needs to be established, as indicated in the following figure. </w:t>
       </w:r>
-      <w:bookmarkStart w:id="10" w:name="_Hlk19701684"/>
+      <w:bookmarkStart w:id="12" w:name="_Hlk19701684"/>
       <w:r>
         <w:rPr>
           <w:rFonts w:ascii="Arial" w:hAnsi="Arial" w:cs="Arial"/>
@@ -10187,7 +10471,7 @@
         </w:rPr>
         <w:t xml:space="preserve"> lists the available COM Ports.</w:t>
       </w:r>
-      <w:bookmarkEnd w:id="10"/>
+      <w:bookmarkEnd w:id="12"/>
       <w:r>
         <w:rPr>
           <w:rFonts w:ascii="Arial" w:hAnsi="Arial" w:cs="Arial"/>
@@ -10287,7 +10571,7 @@
           </mc:Choice>
           <mc:Fallback>
             <w:pict>
-              <v:roundrect w14:anchorId="4F6B26EE" id="Rounded Rectangle 28" o:spid="_x0000_s1026" style="position:absolute;margin-left:215.25pt;margin-top:212.25pt;width:21.75pt;height:18pt;z-index:251677184;visibility:visible;mso-wrap-style:square;mso-width-percent:0;mso-height-percent:0;mso-wrap-distance-left:9pt;mso-wrap-distance-top:0;mso-wrap-distance-right:9pt;mso-wrap-distance-bottom:0;mso-position-horizontal:absolute;mso-position-horizontal-relative:text;mso-position-vertical:absolute;mso-position-vertical-relative:text;mso-width-percent:0;mso-height-percent:0;mso-width-relative:margin;mso-height-relative:margin;v-text-anchor:middle" arcsize="10923f" o:gfxdata="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" filled="f" strokecolor="#f79646 [3209]" strokeweight="2pt"/>
+              <v:roundrect w14:anchorId="063E4A4C" id="Rounded Rectangle 28" o:spid="_x0000_s1026" style="position:absolute;margin-left:215.25pt;margin-top:212.25pt;width:21.75pt;height:18pt;z-index:251677184;visibility:visible;mso-wrap-style:square;mso-width-percent:0;mso-height-percent:0;mso-wrap-distance-left:9pt;mso-wrap-distance-top:0;mso-wrap-distance-right:9pt;mso-wrap-distance-bottom:0;mso-position-horizontal:absolute;mso-position-horizontal-relative:text;mso-position-vertical:absolute;mso-position-vertical-relative:text;mso-width-percent:0;mso-height-percent:0;mso-width-relative:margin;mso-height-relative:margin;v-text-anchor:middle" arcsize="10923f" o:gfxdata="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" filled="f" strokecolor="#f79646 [3209]" strokeweight="2pt"/>
             </w:pict>
           </mc:Fallback>
         </mc:AlternateContent>
@@ -10360,7 +10644,7 @@
           </mc:Choice>
           <mc:Fallback>
             <w:pict>
-              <v:roundrect w14:anchorId="075FD13C" id="Rounded Rectangle 28" o:spid="_x0000_s1026" style="position:absolute;margin-left:119.25pt;margin-top:210.75pt;width:96pt;height:21.75pt;z-index:251676160;visibility:visible;mso-wrap-style:square;mso-width-percent:0;mso-height-percent:0;mso-wrap-distance-left:9pt;mso-wrap-distance-top:0;mso-wrap-distance-right:9pt;mso-wrap-distance-bottom:0;mso-position-horizontal:absolute;mso-position-horizontal-relative:text;mso-position-vertical:absolute;mso-position-vertical-relative:text;mso-width-percent:0;mso-height-percent:0;mso-width-relative:margin;mso-height-relative:margin;v-text-anchor:middle" arcsize="10923f" o:gfxdata="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" filled="f" strokecolor="#f79646 [3209]" strokeweight="2pt"/>
+              <v:roundrect w14:anchorId="6FEA9D05" id="Rounded Rectangle 28" o:spid="_x0000_s1026" style="position:absolute;margin-left:119.25pt;margin-top:210.75pt;width:96pt;height:21.75pt;z-index:251676160;visibility:visible;mso-wrap-style:square;mso-width-percent:0;mso-height-percent:0;mso-wrap-distance-left:9pt;mso-wrap-distance-top:0;mso-wrap-distance-right:9pt;mso-wrap-distance-bottom:0;mso-position-horizontal:absolute;mso-position-horizontal-relative:text;mso-position-vertical:absolute;mso-position-vertical-relative:text;mso-width-percent:0;mso-height-percent:0;mso-width-relative:margin;mso-height-relative:margin;v-text-anchor:middle" arcsize="10923f" o:gfxdata="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" filled="f" strokecolor="#f79646 [3209]" strokeweight="2pt"/>
             </w:pict>
           </mc:Fallback>
         </mc:AlternateContent>
@@ -10462,7 +10746,7 @@
           </mc:Choice>
           <mc:Fallback>
             <w:pict>
-              <v:shape w14:anchorId="7B3CEA35" id="Right Arrow 27" o:spid="_x0000_s1026" type="#_x0000_t13" style="position:absolute;margin-left:235.5pt;margin-top:220.05pt;width:29.45pt;height:19.6pt;rotation:-9260218fd;z-index:251678208;visibility:visible;mso-wrap-style:square;mso-width-percent:0;mso-height-percent:0;mso-wrap-distance-left:9pt;mso-wrap-distance-top:0;mso-wrap-distance-right:9pt;mso-wrap-distance-bottom:0;mso-position-horizontal:absolute;mso-position-horizontal-relative:text;mso-position-vertical:absolute;mso-position-vertical-relative:text;mso-width-percent:0;mso-height-percent:0;mso-width-relative:margin;mso-height-relative:margin;v-text-anchor:middle" o:gfxdata="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" adj="14412" fillcolor="#cb6c1d" stroked="f">
+              <v:shape w14:anchorId="1FEB0605" id="Right Arrow 27" o:spid="_x0000_s1026" type="#_x0000_t13" style="position:absolute;margin-left:235.5pt;margin-top:220.05pt;width:29.45pt;height:19.6pt;rotation:-9260218fd;z-index:251678208;visibility:visible;mso-wrap-style:square;mso-width-percent:0;mso-height-percent:0;mso-wrap-distance-left:9pt;mso-wrap-distance-top:0;mso-wrap-distance-right:9pt;mso-wrap-distance-bottom:0;mso-position-horizontal:absolute;mso-position-horizontal-relative:text;mso-position-vertical:absolute;mso-position-vertical-relative:text;mso-width-percent:0;mso-height-percent:0;mso-width-relative:margin;mso-height-relative:margin;v-text-anchor:middle" o:gfxdata="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" adj="14412" fillcolor="#cb6c1d" stroked="f">
                 <v:fill color2="#ff8f26" rotate="t" angle="180" colors="0 #cb6c1d;52429f #ff8f2a;1 #ff8f26" focus="100%" type="gradient">
                   <o:fill v:ext="view" type="gradientUnscaled"/>
                 </v:fill>
@@ -10540,7 +10824,7 @@
           </mc:Choice>
           <mc:Fallback>
             <w:pict>
-              <v:roundrect w14:anchorId="04556A64" id="Rounded Rectangle 28" o:spid="_x0000_s1026" style="position:absolute;margin-left:122.25pt;margin-top:132pt;width:96pt;height:21.75pt;z-index:251658752;visibility:visible;mso-wrap-style:square;mso-width-percent:0;mso-height-percent:0;mso-wrap-distance-left:9pt;mso-wrap-distance-top:0;mso-wrap-distance-right:9pt;mso-wrap-distance-bottom:0;mso-position-horizontal:absolute;mso-position-horizontal-relative:text;mso-position-vertical:absolute;mso-position-vertical-relative:text;mso-width-percent:0;mso-height-percent:0;mso-width-relative:margin;mso-height-relative:margin;v-text-anchor:middle" arcsize="10923f" o:gfxdata="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" filled="f" strokecolor="#f79646 [3209]" strokeweight="2pt"/>
+              <v:roundrect w14:anchorId="659C246D" id="Rounded Rectangle 28" o:spid="_x0000_s1026" style="position:absolute;margin-left:122.25pt;margin-top:132pt;width:96pt;height:21.75pt;z-index:251658752;visibility:visible;mso-wrap-style:square;mso-width-percent:0;mso-height-percent:0;mso-wrap-distance-left:9pt;mso-wrap-distance-top:0;mso-wrap-distance-right:9pt;mso-wrap-distance-bottom:0;mso-position-horizontal:absolute;mso-position-horizontal-relative:text;mso-position-vertical:absolute;mso-position-vertical-relative:text;mso-width-percent:0;mso-height-percent:0;mso-width-relative:margin;mso-height-relative:margin;v-text-anchor:middle" arcsize="10923f" o:gfxdata="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" filled="f" strokecolor="#f79646 [3209]" strokeweight="2pt"/>
             </w:pict>
           </mc:Fallback>
         </mc:AlternateContent>
@@ -10820,7 +11104,7 @@
           </mc:Choice>
           <mc:Fallback>
             <w:pict>
-              <v:roundrect w14:anchorId="685ACC58" id="Rounded Rectangle 28" o:spid="_x0000_s1026" style="position:absolute;margin-left:66pt;margin-top:18pt;width:44.25pt;height:29.25pt;z-index:251659776;visibility:visible;mso-wrap-style:square;mso-width-percent:0;mso-height-percent:0;mso-wrap-distance-left:9pt;mso-wrap-distance-top:0;mso-wrap-distance-right:9pt;mso-wrap-distance-bottom:0;mso-position-horizontal:absolute;mso-position-horizontal-relative:text;mso-position-vertical:absolute;mso-position-vertical-relative:text;mso-width-percent:0;mso-height-percent:0;mso-width-relative:margin;mso-height-relative:margin;v-text-anchor:middle" arcsize="10923f" o:gfxdata="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" filled="f" strokecolor="#f79646 [3209]" strokeweight="2pt"/>
+              <v:roundrect w14:anchorId="7FBE663E" id="Rounded Rectangle 28" o:spid="_x0000_s1026" style="position:absolute;margin-left:66pt;margin-top:18pt;width:44.25pt;height:29.25pt;z-index:251659776;visibility:visible;mso-wrap-style:square;mso-width-percent:0;mso-height-percent:0;mso-wrap-distance-left:9pt;mso-wrap-distance-top:0;mso-wrap-distance-right:9pt;mso-wrap-distance-bottom:0;mso-position-horizontal:absolute;mso-position-horizontal-relative:text;mso-position-vertical:absolute;mso-position-vertical-relative:text;mso-width-percent:0;mso-height-percent:0;mso-width-relative:margin;mso-height-relative:margin;v-text-anchor:middle" arcsize="10923f" o:gfxdata="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" filled="f" strokecolor="#f79646 [3209]" strokeweight="2pt"/>
             </w:pict>
           </mc:Fallback>
         </mc:AlternateContent>
@@ -11096,7 +11380,7 @@
           </mc:Choice>
           <mc:Fallback>
             <w:pict>
-              <v:roundrect w14:anchorId="151243D4" id="Rounded Rectangle 28" o:spid="_x0000_s1026" style="position:absolute;margin-left:141.75pt;margin-top:95.6pt;width:73.5pt;height:21.75pt;z-index:251680256;visibility:visible;mso-wrap-style:square;mso-width-percent:0;mso-height-percent:0;mso-wrap-distance-left:9pt;mso-wrap-distance-top:0;mso-wrap-distance-right:9pt;mso-wrap-distance-bottom:0;mso-position-horizontal:absolute;mso-position-horizontal-relative:text;mso-position-vertical:absolute;mso-position-vertical-relative:text;mso-width-percent:0;mso-height-percent:0;mso-width-relative:margin;mso-height-relative:margin;v-text-anchor:middle" arcsize="10923f" o:gfxdata="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" filled="f" strokecolor="#f79646 [3209]" strokeweight="2pt"/>
+              <v:roundrect w14:anchorId="6147E098" id="Rounded Rectangle 28" o:spid="_x0000_s1026" style="position:absolute;margin-left:141.75pt;margin-top:95.6pt;width:73.5pt;height:21.75pt;z-index:251680256;visibility:visible;mso-wrap-style:square;mso-width-percent:0;mso-height-percent:0;mso-wrap-distance-left:9pt;mso-wrap-distance-top:0;mso-wrap-distance-right:9pt;mso-wrap-distance-bottom:0;mso-position-horizontal:absolute;mso-position-horizontal-relative:text;mso-position-vertical:absolute;mso-position-vertical-relative:text;mso-width-percent:0;mso-height-percent:0;mso-width-relative:margin;mso-height-relative:margin;v-text-anchor:middle" arcsize="10923f" o:gfxdata="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" filled="f" strokecolor="#f79646 [3209]" strokeweight="2pt"/>
             </w:pict>
           </mc:Fallback>
         </mc:AlternateContent>
@@ -11169,7 +11453,7 @@
           </mc:Choice>
           <mc:Fallback>
             <w:pict>
-              <v:roundrect w14:anchorId="35E9590C" id="Rounded Rectangle 28" o:spid="_x0000_s1026" style="position:absolute;margin-left:268.25pt;margin-top:199.9pt;width:60pt;height:17.25pt;z-index:251679232;visibility:visible;mso-wrap-style:square;mso-width-percent:0;mso-height-percent:0;mso-wrap-distance-left:9pt;mso-wrap-distance-top:0;mso-wrap-distance-right:9pt;mso-wrap-distance-bottom:0;mso-position-horizontal:absolute;mso-position-horizontal-relative:text;mso-position-vertical:absolute;mso-position-vertical-relative:text;mso-width-percent:0;mso-height-percent:0;mso-width-relative:margin;mso-height-relative:margin;v-text-anchor:middle" arcsize="10923f" o:gfxdata="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" filled="f" strokecolor="#f79646 [3209]" strokeweight="2pt"/>
+              <v:roundrect w14:anchorId="715CD4F3" id="Rounded Rectangle 28" o:spid="_x0000_s1026" style="position:absolute;margin-left:268.25pt;margin-top:199.9pt;width:60pt;height:17.25pt;z-index:251679232;visibility:visible;mso-wrap-style:square;mso-width-percent:0;mso-height-percent:0;mso-wrap-distance-left:9pt;mso-wrap-distance-top:0;mso-wrap-distance-right:9pt;mso-wrap-distance-bottom:0;mso-position-horizontal:absolute;mso-position-horizontal-relative:text;mso-position-vertical:absolute;mso-position-vertical-relative:text;mso-width-percent:0;mso-height-percent:0;mso-width-relative:margin;mso-height-relative:margin;v-text-anchor:middle" arcsize="10923f" o:gfxdata="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" filled="f" strokecolor="#f79646 [3209]" strokeweight="2pt"/>
             </w:pict>
           </mc:Fallback>
         </mc:AlternateContent>
@@ -11242,7 +11526,7 @@
           </mc:Choice>
           <mc:Fallback>
             <w:pict>
-              <v:roundrect w14:anchorId="32B4BD1C" id="Rounded Rectangle 28" o:spid="_x0000_s1026" style="position:absolute;margin-left:120pt;margin-top:78.75pt;width:60pt;height:17.25pt;z-index:251681280;visibility:visible;mso-wrap-style:square;mso-width-percent:0;mso-height-percent:0;mso-wrap-distance-left:9pt;mso-wrap-distance-top:0;mso-wrap-distance-right:9pt;mso-wrap-distance-bottom:0;mso-position-horizontal:absolute;mso-position-horizontal-relative:text;mso-position-vertical:absolute;mso-position-vertical-relative:text;mso-width-percent:0;mso-height-percent:0;mso-width-relative:margin;mso-height-relative:margin;v-text-anchor:middle" arcsize="10923f" o:gfxdata="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" filled="f" strokecolor="#f79646 [3209]" strokeweight="2pt"/>
+              <v:roundrect w14:anchorId="7D1B6DDC" id="Rounded Rectangle 28" o:spid="_x0000_s1026" style="position:absolute;margin-left:120pt;margin-top:78.75pt;width:60pt;height:17.25pt;z-index:251681280;visibility:visible;mso-wrap-style:square;mso-width-percent:0;mso-height-percent:0;mso-wrap-distance-left:9pt;mso-wrap-distance-top:0;mso-wrap-distance-right:9pt;mso-wrap-distance-bottom:0;mso-position-horizontal:absolute;mso-position-horizontal-relative:text;mso-position-vertical:absolute;mso-position-vertical-relative:text;mso-width-percent:0;mso-height-percent:0;mso-width-relative:margin;mso-height-relative:margin;v-text-anchor:middle" arcsize="10923f" o:gfxdata="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" filled="f" strokecolor="#f79646 [3209]" strokeweight="2pt"/>
             </w:pict>
           </mc:Fallback>
         </mc:AlternateContent>
@@ -11588,7 +11872,7 @@
           </mc:Choice>
           <mc:Fallback>
             <w:pict>
-              <v:roundrect w14:anchorId="3BEC2090" id="Rounded Rectangle 28" o:spid="_x0000_s1026" style="position:absolute;margin-left:83pt;margin-top:105.65pt;width:99pt;height:21.75pt;z-index:251668992;visibility:visible;mso-wrap-style:square;mso-width-percent:0;mso-height-percent:0;mso-wrap-distance-left:9pt;mso-wrap-distance-top:0;mso-wrap-distance-right:9pt;mso-wrap-distance-bottom:0;mso-position-horizontal:absolute;mso-position-horizontal-relative:text;mso-position-vertical:absolute;mso-position-vertical-relative:text;mso-width-percent:0;mso-height-percent:0;mso-width-relative:margin;mso-height-relative:margin;v-text-anchor:middle" arcsize="10923f" o:gfxdata="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" filled="f" strokecolor="#f79646 [3209]" strokeweight="2pt"/>
+              <v:roundrect w14:anchorId="0580124D" id="Rounded Rectangle 28" o:spid="_x0000_s1026" style="position:absolute;margin-left:83pt;margin-top:105.65pt;width:99pt;height:21.75pt;z-index:251668992;visibility:visible;mso-wrap-style:square;mso-width-percent:0;mso-height-percent:0;mso-wrap-distance-left:9pt;mso-wrap-distance-top:0;mso-wrap-distance-right:9pt;mso-wrap-distance-bottom:0;mso-position-horizontal:absolute;mso-position-horizontal-relative:text;mso-position-vertical:absolute;mso-position-vertical-relative:text;mso-width-percent:0;mso-height-percent:0;mso-width-relative:margin;mso-height-relative:margin;v-text-anchor:middle" arcsize="10923f" o:gfxdata="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" filled="f" strokecolor="#f79646 [3209]" strokeweight="2pt"/>
             </w:pict>
           </mc:Fallback>
         </mc:AlternateContent>
@@ -11663,7 +11947,7 @@
           </mc:Choice>
           <mc:Fallback>
             <w:pict>
-              <v:shapetype w14:anchorId="3562EA29" id="_x0000_t68" coordsize="21600,21600" o:spt="68" adj="5400,5400" path="m0@0l@1@0@1,21600@2,21600@2@0,21600@0,10800,xe">
+              <v:shapetype w14:anchorId="16BAC843" id="_x0000_t68" coordsize="21600,21600" o:spt="68" adj="5400,5400" path="m0@0l@1@0@1,21600@2,21600@2@0,21600@0,10800,xe">
                 <v:stroke joinstyle="miter"/>
                 <v:formulas>
                   <v:f eqn="val #0"/>
@@ -12242,7 +12526,7 @@
           </mc:Choice>
           <mc:Fallback>
             <w:pict>
-              <v:roundrect w14:anchorId="5CC57215" id="Rectangle: Rounded Corners 38" o:spid="_x0000_s1026" style="position:absolute;margin-left:383.5pt;margin-top:83.05pt;width:38.6pt;height:16.1pt;z-index:251664896;visibility:visible;mso-wrap-style:square;mso-width-percent:0;mso-height-percent:0;mso-wrap-distance-left:9pt;mso-wrap-distance-top:0;mso-wrap-distance-right:9pt;mso-wrap-distance-bottom:0;mso-position-horizontal:absolute;mso-position-horizontal-relative:text;mso-position-vertical:absolute;mso-position-vertical-relative:text;mso-width-percent:0;mso-height-percent:0;mso-width-relative:margin;mso-height-relative:margin;v-text-anchor:middle" arcsize="10923f" o:gfxdata="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" filled="f" strokecolor="#f79646 [3209]" strokeweight="2pt"/>
+              <v:roundrect w14:anchorId="1BEA2B9F" id="Rectangle: Rounded Corners 38" o:spid="_x0000_s1026" style="position:absolute;margin-left:383.5pt;margin-top:83.05pt;width:38.6pt;height:16.1pt;z-index:251664896;visibility:visible;mso-wrap-style:square;mso-width-percent:0;mso-height-percent:0;mso-wrap-distance-left:9pt;mso-wrap-distance-top:0;mso-wrap-distance-right:9pt;mso-wrap-distance-bottom:0;mso-position-horizontal:absolute;mso-position-horizontal-relative:text;mso-position-vertical:absolute;mso-position-vertical-relative:text;mso-width-percent:0;mso-height-percent:0;mso-width-relative:margin;mso-height-relative:margin;v-text-anchor:middle" arcsize="10923f" o:gfxdata="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" filled="f" strokecolor="#f79646 [3209]" strokeweight="2pt"/>
             </w:pict>
           </mc:Fallback>
         </mc:AlternateContent>
@@ -12315,7 +12599,7 @@
           </mc:Choice>
           <mc:Fallback>
             <w:pict>
-              <v:roundrect w14:anchorId="10409F5E" id="Rectangle: Rounded Corners 30" o:spid="_x0000_s1026" style="position:absolute;margin-left:177.4pt;margin-top:4.2pt;width:74.3pt;height:33.4pt;z-index:251663872;visibility:visible;mso-wrap-style:square;mso-width-percent:0;mso-height-percent:0;mso-wrap-distance-left:9pt;mso-wrap-distance-top:0;mso-wrap-distance-right:9pt;mso-wrap-distance-bottom:0;mso-position-horizontal:absolute;mso-position-horizontal-relative:text;mso-position-vertical:absolute;mso-position-vertical-relative:text;mso-width-percent:0;mso-height-percent:0;mso-width-relative:margin;mso-height-relative:margin;v-text-anchor:middle" arcsize="10923f" o:gfxdata="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" filled="f" strokecolor="#f79646 [3209]" strokeweight="2pt"/>
+              <v:roundrect w14:anchorId="668E3281" id="Rectangle: Rounded Corners 30" o:spid="_x0000_s1026" style="position:absolute;margin-left:177.4pt;margin-top:4.2pt;width:74.3pt;height:33.4pt;z-index:251663872;visibility:visible;mso-wrap-style:square;mso-width-percent:0;mso-height-percent:0;mso-wrap-distance-left:9pt;mso-wrap-distance-top:0;mso-wrap-distance-right:9pt;mso-wrap-distance-bottom:0;mso-position-horizontal:absolute;mso-position-horizontal-relative:text;mso-position-vertical:absolute;mso-position-vertical-relative:text;mso-width-percent:0;mso-height-percent:0;mso-width-relative:margin;mso-height-relative:margin;v-text-anchor:middle" arcsize="10923f" o:gfxdata="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" filled="f" strokecolor="#f79646 [3209]" strokeweight="2pt"/>
             </w:pict>
           </mc:Fallback>
         </mc:AlternateContent>
@@ -12388,7 +12672,7 @@
           </mc:Choice>
           <mc:Fallback>
             <w:pict>
-              <v:roundrect w14:anchorId="73FDEB48" id="Rectangle: Rounded Corners 22" o:spid="_x0000_s1026" style="position:absolute;margin-left:122.75pt;margin-top:14.8pt;width:54.75pt;height:13.5pt;z-index:251660800;visibility:visible;mso-wrap-style:square;mso-width-percent:0;mso-height-percent:0;mso-wrap-distance-left:9pt;mso-wrap-distance-top:0;mso-wrap-distance-right:9pt;mso-wrap-distance-bottom:0;mso-position-horizontal:absolute;mso-position-horizontal-relative:text;mso-position-vertical:absolute;mso-position-vertical-relative:text;mso-width-percent:0;mso-height-percent:0;mso-width-relative:margin;mso-height-relative:margin;v-text-anchor:middle" arcsize="10923f" o:gfxdata="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" filled="f" strokecolor="#f79646 [3209]" strokeweight="2pt"/>
+              <v:roundrect w14:anchorId="14D784E7" id="Rectangle: Rounded Corners 22" o:spid="_x0000_s1026" style="position:absolute;margin-left:122.75pt;margin-top:14.8pt;width:54.75pt;height:13.5pt;z-index:251660800;visibility:visible;mso-wrap-style:square;mso-width-percent:0;mso-height-percent:0;mso-wrap-distance-left:9pt;mso-wrap-distance-top:0;mso-wrap-distance-right:9pt;mso-wrap-distance-bottom:0;mso-position-horizontal:absolute;mso-position-horizontal-relative:text;mso-position-vertical:absolute;mso-position-vertical-relative:text;mso-width-percent:0;mso-height-percent:0;mso-width-relative:margin;mso-height-relative:margin;v-text-anchor:middle" arcsize="10923f" o:gfxdata="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" filled="f" strokecolor="#f79646 [3209]" strokeweight="2pt"/>
             </w:pict>
           </mc:Fallback>
         </mc:AlternateContent>
@@ -12607,7 +12891,7 @@
           </mc:Choice>
           <mc:Fallback>
             <w:pict>
-              <v:roundrect w14:anchorId="494AE3DC" id="Rectangle: Rounded Corners 37" o:spid="_x0000_s1026" style="position:absolute;margin-left:53.5pt;margin-top:97.15pt;width:29pt;height:10.8pt;z-index:251666944;visibility:visible;mso-wrap-style:square;mso-width-percent:0;mso-height-percent:0;mso-wrap-distance-left:9pt;mso-wrap-distance-top:0;mso-wrap-distance-right:9pt;mso-wrap-distance-bottom:0;mso-position-horizontal:absolute;mso-position-horizontal-relative:text;mso-position-vertical:absolute;mso-position-vertical-relative:text;mso-width-percent:0;mso-height-percent:0;mso-width-relative:margin;mso-height-relative:margin;v-text-anchor:middle" arcsize="10923f" o:gfxdata="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" filled="f" strokecolor="#f79646 [3209]" strokeweight="2pt"/>
+              <v:roundrect w14:anchorId="1E47F34F" id="Rectangle: Rounded Corners 37" o:spid="_x0000_s1026" style="position:absolute;margin-left:53.5pt;margin-top:97.15pt;width:29pt;height:10.8pt;z-index:251666944;visibility:visible;mso-wrap-style:square;mso-width-percent:0;mso-height-percent:0;mso-wrap-distance-left:9pt;mso-wrap-distance-top:0;mso-wrap-distance-right:9pt;mso-wrap-distance-bottom:0;mso-position-horizontal:absolute;mso-position-horizontal-relative:text;mso-position-vertical:absolute;mso-position-vertical-relative:text;mso-width-percent:0;mso-height-percent:0;mso-width-relative:margin;mso-height-relative:margin;v-text-anchor:middle" arcsize="10923f" o:gfxdata="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" filled="f" strokecolor="#f79646 [3209]" strokeweight="2pt"/>
             </w:pict>
           </mc:Fallback>
         </mc:AlternateContent>
@@ -12805,7 +13089,7 @@
           </mc:Choice>
           <mc:Fallback>
             <w:pict>
-              <v:roundrect w14:anchorId="48603250" id="Rectangle: Rounded Corners 21" o:spid="_x0000_s1026" style="position:absolute;margin-left:75.45pt;margin-top:101.4pt;width:29pt;height:10.8pt;z-index:251661824;visibility:visible;mso-wrap-style:square;mso-width-percent:0;mso-height-percent:0;mso-wrap-distance-left:9pt;mso-wrap-distance-top:0;mso-wrap-distance-right:9pt;mso-wrap-distance-bottom:0;mso-position-horizontal:absolute;mso-position-horizontal-relative:text;mso-position-vertical:absolute;mso-position-vertical-relative:text;mso-width-percent:0;mso-height-percent:0;mso-width-relative:margin;mso-height-relative:margin;v-text-anchor:middle" arcsize="10923f" o:gfxdata="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" filled="f" strokecolor="#f79646 [3209]" strokeweight="2pt"/>
+              <v:roundrect w14:anchorId="78828320" id="Rectangle: Rounded Corners 21" o:spid="_x0000_s1026" style="position:absolute;margin-left:75.45pt;margin-top:101.4pt;width:29pt;height:10.8pt;z-index:251661824;visibility:visible;mso-wrap-style:square;mso-width-percent:0;mso-height-percent:0;mso-wrap-distance-left:9pt;mso-wrap-distance-top:0;mso-wrap-distance-right:9pt;mso-wrap-distance-bottom:0;mso-position-horizontal:absolute;mso-position-horizontal-relative:text;mso-position-vertical:absolute;mso-position-vertical-relative:text;mso-width-percent:0;mso-height-percent:0;mso-width-relative:margin;mso-height-relative:margin;v-text-anchor:middle" arcsize="10923f" o:gfxdata="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" filled="f" strokecolor="#f79646 [3209]" strokeweight="2pt"/>
             </w:pict>
           </mc:Fallback>
         </mc:AlternateContent>
@@ -13163,8 +13447,6 @@
           <w:rStyle w:val="Hyperlink"/>
         </w:rPr>
       </w:pPr>
-      <w:bookmarkStart w:id="11" w:name="_GoBack"/>
-      <w:bookmarkEnd w:id="11"/>
     </w:p>
     <w:sectPr>
       <w:headerReference w:type="default" r:id="rId43"/>
@@ -15893,7 +16175,7 @@
       </w:pPr>
     </w:pPrDefault>
   </w:docDefaults>
-  <w:latentStyles w:defLockedState="0" w:defUIPriority="99" w:defSemiHidden="0" w:defUnhideWhenUsed="0" w:defQFormat="0" w:count="377">
+  <w:latentStyles w:defLockedState="0" w:defUIPriority="99" w:defSemiHidden="0" w:defUnhideWhenUsed="0" w:defQFormat="0" w:count="376">
     <w:lsdException w:name="Normal" w:uiPriority="0" w:qFormat="1"/>
     <w:lsdException w:name="heading 1" w:uiPriority="9" w:qFormat="1"/>
     <w:lsdException w:name="heading 2" w:semiHidden="1" w:uiPriority="9" w:unhideWhenUsed="1" w:qFormat="1"/>
@@ -16270,7 +16552,6 @@
     <w:lsdException w:name="Hashtag" w:semiHidden="1" w:unhideWhenUsed="1"/>
     <w:lsdException w:name="Unresolved Mention" w:semiHidden="1" w:unhideWhenUsed="1"/>
     <w:lsdException w:name="Smart Link" w:semiHidden="1" w:unhideWhenUsed="1"/>
-    <w:lsdException w:name="Smart Link Error" w:semiHidden="1" w:unhideWhenUsed="1"/>
   </w:latentStyles>
   <w:style w:type="paragraph" w:default="1" w:styleId="Normal">
     <w:name w:val="Normal"/>
@@ -19142,15 +19423,6 @@
 </file>
 
 <file path=customXml/item1.xml><?xml version="1.0" encoding="utf-8"?>
-<?mso-contentType ?>
-<FormTemplates xmlns="http://schemas.microsoft.com/sharepoint/v3/contenttype/forms">
-  <Display>DocumentLibraryForm</Display>
-  <Edit>DocumentLibraryForm</Edit>
-  <New>DocumentLibraryForm</New>
-</FormTemplates>
-</file>
-
-<file path=customXml/item2.xml><?xml version="1.0" encoding="utf-8"?>
 <p:properties xmlns:p="http://schemas.microsoft.com/office/2006/metadata/properties" xmlns:xsi="http://www.w3.org/2001/XMLSchema-instance" xmlns:pc="http://schemas.microsoft.com/office/infopath/2007/PartnerControls">
   <documentManagement>
     <ContentTypeId xmlns="http://schemas.microsoft.com/sharepoint/v3">0x010100E3E3FCD13EDE5E41ADC486C8BF217E67</ContentTypeId>
@@ -19170,53 +19442,7 @@
 </p:properties>
 </file>
 
-<file path=customXml/item3.xml><?xml version="1.0" encoding="utf-8"?>
-<?mso-contentType ?>
-<spe:Receivers xmlns:spe="http://schemas.microsoft.com/sharepoint/events">
-  <Receiver>
-    <Name>Document ID Generator</Name>
-    <Synchronization>Synchronous</Synchronization>
-    <Type>10001</Type>
-    <SequenceNumber>1000</SequenceNumber>
-    <Assembly>Microsoft.Office.DocumentManagement, Version=14.0.0.0, Culture=neutral, PublicKeyToken=71e9bce111e9429c</Assembly>
-    <Class>Microsoft.Office.DocumentManagement.Internal.DocIdHandler</Class>
-    <Data/>
-    <Filter/>
-  </Receiver>
-  <Receiver>
-    <Name>Document ID Generator</Name>
-    <Synchronization>Synchronous</Synchronization>
-    <Type>10002</Type>
-    <SequenceNumber>1001</SequenceNumber>
-    <Assembly>Microsoft.Office.DocumentManagement, Version=14.0.0.0, Culture=neutral, PublicKeyToken=71e9bce111e9429c</Assembly>
-    <Class>Microsoft.Office.DocumentManagement.Internal.DocIdHandler</Class>
-    <Data/>
-    <Filter/>
-  </Receiver>
-  <Receiver>
-    <Name>Document ID Generator</Name>
-    <Synchronization>Synchronous</Synchronization>
-    <Type>10004</Type>
-    <SequenceNumber>1002</SequenceNumber>
-    <Assembly>Microsoft.Office.DocumentManagement, Version=14.0.0.0, Culture=neutral, PublicKeyToken=71e9bce111e9429c</Assembly>
-    <Class>Microsoft.Office.DocumentManagement.Internal.DocIdHandler</Class>
-    <Data/>
-    <Filter/>
-  </Receiver>
-  <Receiver>
-    <Name>Document ID Generator</Name>
-    <Synchronization>Synchronous</Synchronization>
-    <Type>10006</Type>
-    <SequenceNumber>1003</SequenceNumber>
-    <Assembly>Microsoft.Office.DocumentManagement, Version=14.0.0.0, Culture=neutral, PublicKeyToken=71e9bce111e9429c</Assembly>
-    <Class>Microsoft.Office.DocumentManagement.Internal.DocIdHandler</Class>
-    <Data/>
-    <Filter/>
-  </Receiver>
-</spe:Receivers>
-</file>
-
-<file path=customXml/item4.xml><?xml version="1.0" encoding="utf-8"?>
+<file path=customXml/item2.xml><?xml version="1.0" encoding="utf-8"?>
 <ct:contentTypeSchema xmlns:ct="http://schemas.microsoft.com/office/2006/metadata/contentType" xmlns:ma="http://schemas.microsoft.com/office/2006/metadata/properties/metaAttributes" ct:_="" ma:_="" ma:contentTypeName="Document" ma:contentTypeID="0x010100E3E3FCD13EDE5E41ADC486C8BF217E67" ma:contentTypeVersion="0" ma:contentTypeDescription="Create a new document." ma:contentTypeScope="" ma:versionID="7b4ea1991b5438b15650886358c4d983">
   <xsd:schema xmlns:xsd="http://www.w3.org/2001/XMLSchema" xmlns:xs="http://www.w3.org/2001/XMLSchema" xmlns:p="http://schemas.microsoft.com/office/2006/metadata/properties" xmlns:ns1="http://schemas.microsoft.com/sharepoint/v3" xmlns:ns2="727a9479-cebd-45ab-80bf-9dfc29d7edd4" xmlns:ns3="39669af0-a6c2-43ed-9c9a-7f00ba6b4546" targetNamespace="http://schemas.microsoft.com/office/2006/metadata/properties" ma:root="true" ma:fieldsID="81b6432f791f3e06b678ca6b22d53b72" ns1:_="" ns2:_="" ns3:_="">
     <xsd:import namespace="http://schemas.microsoft.com/sharepoint/v3"/>
@@ -19707,19 +19933,66 @@
 </ct:contentTypeSchema>
 </file>
 
+<file path=customXml/item3.xml><?xml version="1.0" encoding="utf-8"?>
+<?mso-contentType ?>
+<spe:Receivers xmlns:spe="http://schemas.microsoft.com/sharepoint/events">
+  <Receiver>
+    <Name>Document ID Generator</Name>
+    <Synchronization>Synchronous</Synchronization>
+    <Type>10001</Type>
+    <SequenceNumber>1000</SequenceNumber>
+    <Assembly>Microsoft.Office.DocumentManagement, Version=14.0.0.0, Culture=neutral, PublicKeyToken=71e9bce111e9429c</Assembly>
+    <Class>Microsoft.Office.DocumentManagement.Internal.DocIdHandler</Class>
+    <Data/>
+    <Filter/>
+  </Receiver>
+  <Receiver>
+    <Name>Document ID Generator</Name>
+    <Synchronization>Synchronous</Synchronization>
+    <Type>10002</Type>
+    <SequenceNumber>1001</SequenceNumber>
+    <Assembly>Microsoft.Office.DocumentManagement, Version=14.0.0.0, Culture=neutral, PublicKeyToken=71e9bce111e9429c</Assembly>
+    <Class>Microsoft.Office.DocumentManagement.Internal.DocIdHandler</Class>
+    <Data/>
+    <Filter/>
+  </Receiver>
+  <Receiver>
+    <Name>Document ID Generator</Name>
+    <Synchronization>Synchronous</Synchronization>
+    <Type>10004</Type>
+    <SequenceNumber>1002</SequenceNumber>
+    <Assembly>Microsoft.Office.DocumentManagement, Version=14.0.0.0, Culture=neutral, PublicKeyToken=71e9bce111e9429c</Assembly>
+    <Class>Microsoft.Office.DocumentManagement.Internal.DocIdHandler</Class>
+    <Data/>
+    <Filter/>
+  </Receiver>
+  <Receiver>
+    <Name>Document ID Generator</Name>
+    <Synchronization>Synchronous</Synchronization>
+    <Type>10006</Type>
+    <SequenceNumber>1003</SequenceNumber>
+    <Assembly>Microsoft.Office.DocumentManagement, Version=14.0.0.0, Culture=neutral, PublicKeyToken=71e9bce111e9429c</Assembly>
+    <Class>Microsoft.Office.DocumentManagement.Internal.DocIdHandler</Class>
+    <Data/>
+    <Filter/>
+  </Receiver>
+</spe:Receivers>
+</file>
+
+<file path=customXml/item4.xml><?xml version="1.0" encoding="utf-8"?>
+<?mso-contentType ?>
+<FormTemplates xmlns="http://schemas.microsoft.com/sharepoint/v3/contenttype/forms">
+  <Display>DocumentLibraryForm</Display>
+  <Edit>DocumentLibraryForm</Edit>
+  <New>DocumentLibraryForm</New>
+</FormTemplates>
+</file>
+
 <file path=customXml/item5.xml><?xml version="1.0" encoding="utf-8"?>
 <b:Sources xmlns:b="http://schemas.openxmlformats.org/officeDocument/2006/bibliography" xmlns="http://schemas.openxmlformats.org/officeDocument/2006/bibliography" SelectedStyle="\APA.XSL" StyleName="APA"/>
 </file>
 
 <file path=customXml/itemProps1.xml><?xml version="1.0" encoding="utf-8"?>
-<ds:datastoreItem xmlns:ds="http://schemas.openxmlformats.org/officeDocument/2006/customXml" ds:itemID="{76501DE1-0368-423C-BB6C-F89B536AD4D4}">
-  <ds:schemaRefs>
-    <ds:schemaRef ds:uri="http://schemas.microsoft.com/sharepoint/v3/contenttype/forms"/>
-  </ds:schemaRefs>
-</ds:datastoreItem>
-</file>
-
-<file path=customXml/itemProps2.xml><?xml version="1.0" encoding="utf-8"?>
 <ds:datastoreItem xmlns:ds="http://schemas.openxmlformats.org/officeDocument/2006/customXml" ds:itemID="{CF52F4D8-C6D1-4958-8CBF-D845BD0C5C47}">
   <ds:schemaRefs>
     <ds:schemaRef ds:uri="http://schemas.microsoft.com/office/2006/metadata/properties"/>
@@ -19731,15 +20004,7 @@
 </ds:datastoreItem>
 </file>
 
-<file path=customXml/itemProps3.xml><?xml version="1.0" encoding="utf-8"?>
-<ds:datastoreItem xmlns:ds="http://schemas.openxmlformats.org/officeDocument/2006/customXml" ds:itemID="{4E3AB9F5-4C3E-4CFC-B3BB-02F943068DCC}">
-  <ds:schemaRefs>
-    <ds:schemaRef ds:uri="http://schemas.microsoft.com/sharepoint/events"/>
-  </ds:schemaRefs>
-</ds:datastoreItem>
-</file>
-
-<file path=customXml/itemProps4.xml><?xml version="1.0" encoding="utf-8"?>
+<file path=customXml/itemProps2.xml><?xml version="1.0" encoding="utf-8"?>
 <ds:datastoreItem xmlns:ds="http://schemas.openxmlformats.org/officeDocument/2006/customXml" ds:itemID="{BAFF2018-3FD2-49F5-9361-F63F6CF1DD77}">
   <ds:schemaRefs>
     <ds:schemaRef ds:uri="http://schemas.microsoft.com/office/2006/metadata/contentType"/>
@@ -19759,8 +20024,24 @@
 </ds:datastoreItem>
 </file>
 
+<file path=customXml/itemProps3.xml><?xml version="1.0" encoding="utf-8"?>
+<ds:datastoreItem xmlns:ds="http://schemas.openxmlformats.org/officeDocument/2006/customXml" ds:itemID="{4E3AB9F5-4C3E-4CFC-B3BB-02F943068DCC}">
+  <ds:schemaRefs>
+    <ds:schemaRef ds:uri="http://schemas.microsoft.com/sharepoint/events"/>
+  </ds:schemaRefs>
+</ds:datastoreItem>
+</file>
+
+<file path=customXml/itemProps4.xml><?xml version="1.0" encoding="utf-8"?>
+<ds:datastoreItem xmlns:ds="http://schemas.openxmlformats.org/officeDocument/2006/customXml" ds:itemID="{76501DE1-0368-423C-BB6C-F89B536AD4D4}">
+  <ds:schemaRefs>
+    <ds:schemaRef ds:uri="http://schemas.microsoft.com/sharepoint/v3/contenttype/forms"/>
+  </ds:schemaRefs>
+</ds:datastoreItem>
+</file>
+
 <file path=customXml/itemProps5.xml><?xml version="1.0" encoding="utf-8"?>
-<ds:datastoreItem xmlns:ds="http://schemas.openxmlformats.org/officeDocument/2006/customXml" ds:itemID="{AC688498-F5E4-47EE-8544-7B742D3AA7F0}">
+<ds:datastoreItem xmlns:ds="http://schemas.openxmlformats.org/officeDocument/2006/customXml" ds:itemID="{37FA705C-3244-4D63-87B4-9D756BC13383}">
   <ds:schemaRefs>
     <ds:schemaRef ds:uri="http://schemas.openxmlformats.org/officeDocument/2006/bibliography"/>
   </ds:schemaRefs>

</xml_diff>

<commit_message>
In closed loop speed control ctrlParm.speedRampCount made it equatl to zero once it reaches count limit. Device Family Package information is added in read me document.
git-svn-id: https://chn-vm-apps.microchip.com/mchprepo/MCU16/applications/motor_control/MC_Projects/AN1292_HURST/branches/AN1292_dsPIC33EDV64MC205_MotorControl_Development_Board@96980 f217b49b-f41f-0410-bcdc-e4b5239f133b
</commit_message>
<xml_diff>
--- a/docs/AN1292 Demo ReadMe dsPIC33EDV64MC205 Development Board (MPLAB X).docx
+++ b/docs/AN1292 Demo ReadMe dsPIC33EDV64MC205 Development Board (MPLAB X).docx
@@ -42,24 +42,7 @@
           <w:szCs w:val="32"/>
         </w:rPr>
         <w:br/>
-      </w:r>
-      <w:proofErr w:type="spellStart"/>
-      <w:r>
-        <w:rPr>
-          <w:w w:val="100"/>
-          <w:sz w:val="32"/>
-          <w:szCs w:val="32"/>
-        </w:rPr>
-        <w:t>dsPICDEM</w:t>
-      </w:r>
-      <w:proofErr w:type="spellEnd"/>
-      <w:r>
-        <w:rPr>
-          <w:w w:val="100"/>
-          <w:sz w:val="32"/>
-          <w:szCs w:val="32"/>
-        </w:rPr>
-        <w:t xml:space="preserve">™ </w:t>
+        <w:t xml:space="preserve">dsPICDEM™ </w:t>
       </w:r>
       <w:r>
         <w:rPr>
@@ -201,15 +184,7 @@
         <w:t xml:space="preserve">Using a PLL Estimator and Field Weakening (FW)” </w:t>
       </w:r>
       <w:r>
-        <w:t xml:space="preserve">using a </w:t>
-      </w:r>
-      <w:proofErr w:type="spellStart"/>
-      <w:r>
-        <w:t>dsPICDEM</w:t>
-      </w:r>
-      <w:proofErr w:type="spellEnd"/>
-      <w:r>
-        <w:t xml:space="preserve">™ </w:t>
+        <w:t xml:space="preserve">using a dsPICDEM™ </w:t>
       </w:r>
       <w:r>
         <w:t xml:space="preserve">dsPIC33EDV64MC205 </w:t>
@@ -552,6 +527,55 @@
         <w:spacing w:before="40" w:after="40"/>
       </w:pPr>
       <w:r>
+        <w:t>Packs: dsPIC33EDV-MC-205_DFP v1.0.16</w:t>
+      </w:r>
+      <w:bookmarkStart w:id="4" w:name="_GoBack"/>
+      <w:bookmarkEnd w:id="4"/>
+    </w:p>
+    <w:p>
+      <w:pPr>
+        <w:pStyle w:val="MCHPReadmeNormal"/>
+        <w:numPr>
+          <w:ilvl w:val="0"/>
+          <w:numId w:val="6"/>
+        </w:numPr>
+        <w:spacing w:before="40" w:after="40"/>
+      </w:pPr>
+      <w:r>
+        <w:t>MPLAB</w:t>
+      </w:r>
+      <w:r>
+        <w:rPr>
+          <w:vertAlign w:val="superscript"/>
+        </w:rPr>
+        <w:t>®</w:t>
+      </w:r>
+      <w:r>
+        <w:t xml:space="preserve"> X IDE </w:t>
+      </w:r>
+      <w:r>
+        <w:t>Plugin:</w:t>
+      </w:r>
+      <w:r>
+        <w:t xml:space="preserve"> </w:t>
+      </w:r>
+      <w:r>
+        <w:t>X2C-Scope v</w:t>
+      </w:r>
+      <w:r>
+        <w:t>1.2.3</w:t>
+      </w:r>
+      <w:r>
+        <w:t xml:space="preserve"> or later</w:t>
+      </w:r>
+    </w:p>
+    <w:p>
+      <w:pPr>
+        <w:pStyle w:val="MCHPReadmeNormal"/>
+        <w:spacing w:before="40" w:after="40"/>
+        <w:ind w:left="1080"/>
+      </w:pPr>
+      <w:r>
         <w:rPr>
           <w:noProof/>
           <w:color w:val="000000"/>
@@ -559,13 +583,13 @@
         <mc:AlternateContent>
           <mc:Choice Requires="wps">
             <w:drawing>
-              <wp:anchor distT="45720" distB="45720" distL="114300" distR="114300" simplePos="0" relativeHeight="251648512" behindDoc="0" locked="0" layoutInCell="1" allowOverlap="1" wp14:anchorId="17C150F5" wp14:editId="37B5D694">
+              <wp:anchor distT="45720" distB="45720" distL="114300" distR="114300" simplePos="0" relativeHeight="251658752" behindDoc="0" locked="0" layoutInCell="1" allowOverlap="1" wp14:anchorId="17C150F5" wp14:editId="73341BE3">
                 <wp:simplePos x="0" y="0"/>
                 <wp:positionH relativeFrom="column">
                   <wp:posOffset>429895</wp:posOffset>
                 </wp:positionH>
                 <wp:positionV relativeFrom="paragraph">
-                  <wp:posOffset>342797</wp:posOffset>
+                  <wp:posOffset>334010</wp:posOffset>
                 </wp:positionV>
                 <wp:extent cx="4857750" cy="2456815"/>
                 <wp:effectExtent l="0" t="0" r="19050" b="20320"/>
@@ -650,7 +674,7 @@
           </mc:Choice>
           <mc:Fallback>
             <w:pict>
-              <v:shape w14:anchorId="17C150F5" id="_x0000_s1027" type="#_x0000_t202" style="position:absolute;left:0;text-align:left;margin-left:33.85pt;margin-top:27pt;width:382.5pt;height:193.45pt;z-index:251648512;visibility:visible;mso-wrap-style:square;mso-width-percent:0;mso-height-percent:0;mso-wrap-distance-left:9pt;mso-wrap-distance-top:3.6pt;mso-wrap-distance-right:9pt;mso-wrap-distance-bottom:3.6pt;mso-position-horizontal:absolute;mso-position-horizontal-relative:text;mso-position-vertical:absolute;mso-position-vertical-relative:text;mso-width-percent:0;mso-height-percent:0;mso-width-relative:margin;mso-height-relative:margin;v-text-anchor:top" o:gfxdata="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">
+              <v:shape w14:anchorId="17C150F5" id="_x0000_s1027" type="#_x0000_t202" style="position:absolute;left:0;text-align:left;margin-left:33.85pt;margin-top:26.3pt;width:382.5pt;height:193.45pt;z-index:251658752;visibility:visible;mso-wrap-style:square;mso-width-percent:0;mso-height-percent:0;mso-wrap-distance-left:9pt;mso-wrap-distance-top:3.6pt;mso-wrap-distance-right:9pt;mso-wrap-distance-bottom:3.6pt;mso-position-horizontal:absolute;mso-position-horizontal-relative:text;mso-position-vertical:absolute;mso-position-vertical-relative:text;mso-width-percent:0;mso-height-percent:0;mso-width-relative:margin;mso-height-relative:margin;v-text-anchor:top" o:gfxdata="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">
                 <v:textbox style="mso-fit-shape-to-text:t">
                   <w:txbxContent>
                     <w:p>
@@ -690,33 +714,6 @@
           </mc:Fallback>
         </mc:AlternateContent>
       </w:r>
-      <w:r>
-        <w:t>MPLAB</w:t>
-      </w:r>
-      <w:r>
-        <w:rPr>
-          <w:vertAlign w:val="superscript"/>
-        </w:rPr>
-        <w:t>®</w:t>
-      </w:r>
-      <w:r>
-        <w:t xml:space="preserve"> X IDE </w:t>
-      </w:r>
-      <w:r>
-        <w:t>Plugin:</w:t>
-      </w:r>
-      <w:r>
-        <w:t xml:space="preserve"> </w:t>
-      </w:r>
-      <w:r>
-        <w:t>X2C-Scope v</w:t>
-      </w:r>
-      <w:r>
-        <w:t>1.2.3</w:t>
-      </w:r>
-      <w:r>
-        <w:t xml:space="preserve"> or later</w:t>
-      </w:r>
     </w:p>
     <w:p>
       <w:pPr>
@@ -733,7 +730,7 @@
           <w:numId w:val="5"/>
         </w:numPr>
       </w:pPr>
-      <w:bookmarkStart w:id="4" w:name="_Ref516393798"/>
+      <w:bookmarkStart w:id="5" w:name="_Ref516393798"/>
       <w:r>
         <w:t xml:space="preserve">Hardware </w:t>
       </w:r>
@@ -749,7 +746,7 @@
       <w:r>
         <w:t>emonstration</w:t>
       </w:r>
-      <w:bookmarkEnd w:id="4"/>
+      <w:bookmarkEnd w:id="5"/>
     </w:p>
     <w:p>
       <w:pPr>
@@ -763,14 +760,12 @@
           <w:color w:val="000000" w:themeColor="text1"/>
         </w:rPr>
       </w:pPr>
-      <w:proofErr w:type="spellStart"/>
       <w:r>
         <w:rPr>
           <w:color w:val="000000" w:themeColor="text1"/>
         </w:rPr>
         <w:t>dsPICDEM</w:t>
       </w:r>
-      <w:proofErr w:type="spellEnd"/>
       <w:r>
         <w:rPr>
           <w:color w:val="000000" w:themeColor="text1"/>
@@ -1236,12 +1231,12 @@
           <w:numId w:val="5"/>
         </w:numPr>
       </w:pPr>
-      <w:bookmarkStart w:id="5" w:name="RTF32343432313a204865616469"/>
+      <w:bookmarkStart w:id="6" w:name="RTF32343432313a204865616469"/>
       <w:r>
         <w:lastRenderedPageBreak/>
         <w:t>Hardware Setup</w:t>
       </w:r>
-      <w:bookmarkEnd w:id="5"/>
+      <w:bookmarkEnd w:id="6"/>
     </w:p>
     <w:p>
       <w:pPr>
@@ -1304,15 +1299,7 @@
         </w:numPr>
       </w:pPr>
       <w:r>
-        <w:t xml:space="preserve">Disconnect power to the </w:t>
-      </w:r>
-      <w:proofErr w:type="spellStart"/>
-      <w:r>
-        <w:t>dsPICDEM</w:t>
-      </w:r>
-      <w:proofErr w:type="spellEnd"/>
-      <w:r>
-        <w:t xml:space="preserve">™ </w:t>
+        <w:t xml:space="preserve">Disconnect power to the dsPICDEM™ </w:t>
       </w:r>
       <w:r>
         <w:t>dsPIC33EDV64MC205</w:t>
@@ -1386,13 +1373,8 @@
       <w:r>
         <w:t xml:space="preserve">provided on the </w:t>
       </w:r>
-      <w:proofErr w:type="spellStart"/>
-      <w:r>
-        <w:t>dsPICDEM</w:t>
-      </w:r>
-      <w:proofErr w:type="spellEnd"/>
-      <w:r>
-        <w:t xml:space="preserve">™ </w:t>
+      <w:r>
+        <w:t xml:space="preserve">dsPICDEM™ </w:t>
       </w:r>
       <w:r>
         <w:t>ds</w:t>
@@ -1571,23 +1553,7 @@
           <w:rFonts w:ascii="Arial" w:hAnsi="Arial"/>
           <w:sz w:val="20"/>
         </w:rPr>
-        <w:t xml:space="preserve">Connect the Microchip programmer/debugger REAL ICE™ In-Circuit Emulator to the Connector J2 of the </w:t>
-      </w:r>
-      <w:proofErr w:type="spellStart"/>
-      <w:r>
-        <w:rPr>
-          <w:rFonts w:ascii="Arial" w:hAnsi="Arial"/>
-          <w:sz w:val="20"/>
-        </w:rPr>
-        <w:t>dsPICDEM</w:t>
-      </w:r>
-      <w:proofErr w:type="spellEnd"/>
-      <w:r>
-        <w:rPr>
-          <w:rFonts w:ascii="Arial" w:hAnsi="Arial"/>
-          <w:sz w:val="20"/>
-        </w:rPr>
-        <w:t>™ DSPIC33EDV64MC205 Motor Control Development Board</w:t>
+        <w:t>Connect the Microchip programmer/debugger REAL ICE™ In-Circuit Emulator to the Connector J2 of the dsPICDEM™ DSPIC33EDV64MC205 Motor Control Development Board</w:t>
       </w:r>
     </w:p>
     <w:p>
@@ -1744,21 +1710,7 @@
                               <w:rPr>
                                 <w:color w:val="000000" w:themeColor="text1"/>
                               </w:rPr>
-                              <w:t xml:space="preserve">It is recommended to use a right-angled pin header to use J1 for programming. A straight header mounted with </w:t>
-                            </w:r>
-                            <w:proofErr w:type="spellStart"/>
-                            <w:r>
-                              <w:rPr>
-                                <w:color w:val="000000" w:themeColor="text1"/>
-                              </w:rPr>
-                              <w:t>PICkit</w:t>
-                            </w:r>
-                            <w:proofErr w:type="spellEnd"/>
-                            <w:r>
-                              <w:rPr>
-                                <w:color w:val="000000" w:themeColor="text1"/>
-                              </w:rPr>
-                              <w:t xml:space="preserve"> 4 may result in mechanical stresses on the programmer connector or the development board in use.</w:t>
+                              <w:t>It is recommended to use a right-angled pin header to use J1 for programming. A straight header mounted with PICkit 4 may result in mechanical stresses on the programmer connector or the development board in use.</w:t>
                             </w:r>
                           </w:p>
                         </w:txbxContent>
@@ -1810,21 +1762,7 @@
                         <w:rPr>
                           <w:color w:val="000000" w:themeColor="text1"/>
                         </w:rPr>
-                        <w:t xml:space="preserve">It is recommended to use a right-angled pin header to use J1 for programming. A straight header mounted with </w:t>
-                      </w:r>
-                      <w:proofErr w:type="spellStart"/>
-                      <w:r>
-                        <w:rPr>
-                          <w:color w:val="000000" w:themeColor="text1"/>
-                        </w:rPr>
-                        <w:t>PICkit</w:t>
-                      </w:r>
-                      <w:proofErr w:type="spellEnd"/>
-                      <w:r>
-                        <w:rPr>
-                          <w:color w:val="000000" w:themeColor="text1"/>
-                        </w:rPr>
-                        <w:t xml:space="preserve"> 4 may result in mechanical stresses on the programmer connector or the development board in use.</w:t>
+                        <w:t>It is recommended to use a right-angled pin header to use J1 for programming. A straight header mounted with PICkit 4 may result in mechanical stresses on the programmer connector or the development board in use.</w:t>
                       </w:r>
                     </w:p>
                   </w:txbxContent>
@@ -1854,69 +1792,21 @@
           <w:rFonts w:ascii="Arial" w:hAnsi="Arial"/>
           <w:sz w:val="20"/>
         </w:rPr>
-        <w:t xml:space="preserve">Microchip programmer/debugger MPLAB </w:t>
-      </w:r>
-      <w:proofErr w:type="spellStart"/>
+        <w:t>Microchip programmer/debugger MPLAB PICkit 4 In-Circuit Debugger</w:t>
+      </w:r>
       <w:r>
         <w:rPr>
           <w:rFonts w:ascii="Arial" w:hAnsi="Arial"/>
           <w:sz w:val="20"/>
         </w:rPr>
-        <w:t>PICkit</w:t>
-      </w:r>
-      <w:proofErr w:type="spellEnd"/>
+        <w:t xml:space="preserve"> can beConnected to J1 </w:t>
+      </w:r>
       <w:r>
         <w:rPr>
           <w:rFonts w:ascii="Arial" w:hAnsi="Arial"/>
           <w:sz w:val="20"/>
         </w:rPr>
-        <w:t xml:space="preserve"> 4 In-Circuit Debugger</w:t>
-      </w:r>
-      <w:r>
-        <w:rPr>
-          <w:rFonts w:ascii="Arial" w:hAnsi="Arial"/>
-          <w:sz w:val="20"/>
-        </w:rPr>
-        <w:t xml:space="preserve"> can </w:t>
-      </w:r>
-      <w:proofErr w:type="spellStart"/>
-      <w:r>
-        <w:rPr>
-          <w:rFonts w:ascii="Arial" w:hAnsi="Arial"/>
-          <w:sz w:val="20"/>
-        </w:rPr>
-        <w:t>beConnected</w:t>
-      </w:r>
-      <w:proofErr w:type="spellEnd"/>
-      <w:r>
-        <w:rPr>
-          <w:rFonts w:ascii="Arial" w:hAnsi="Arial"/>
-          <w:sz w:val="20"/>
-        </w:rPr>
-        <w:t xml:space="preserve"> to J1 </w:t>
-      </w:r>
-      <w:r>
-        <w:rPr>
-          <w:rFonts w:ascii="Arial" w:hAnsi="Arial"/>
-          <w:sz w:val="20"/>
-        </w:rPr>
-        <w:t xml:space="preserve">of the </w:t>
-      </w:r>
-      <w:proofErr w:type="spellStart"/>
-      <w:r>
-        <w:rPr>
-          <w:rFonts w:ascii="Arial" w:hAnsi="Arial"/>
-          <w:sz w:val="20"/>
-        </w:rPr>
-        <w:t>dsPICDEM</w:t>
-      </w:r>
-      <w:proofErr w:type="spellEnd"/>
-      <w:r>
-        <w:rPr>
-          <w:rFonts w:ascii="Arial" w:hAnsi="Arial"/>
-          <w:sz w:val="20"/>
-        </w:rPr>
-        <w:t>™ DSPIC33EDV64MC205 Motor Control Development Board</w:t>
+        <w:t>of the dsPICDEM™ DSPIC33EDV64MC205 Motor Control Development Board</w:t>
       </w:r>
       <w:r>
         <w:rPr>
@@ -1954,7 +1844,7 @@
           <w:numId w:val="5"/>
         </w:numPr>
       </w:pPr>
-      <w:bookmarkStart w:id="6" w:name="_Hlk516309265"/>
+      <w:bookmarkStart w:id="7" w:name="_Hlk516309265"/>
       <w:r>
         <w:t>S</w:t>
       </w:r>
@@ -1980,7 +1870,7 @@
         <w:t>Compiler</w:t>
       </w:r>
     </w:p>
-    <w:bookmarkEnd w:id="6"/>
+    <w:bookmarkEnd w:id="7"/>
     <w:p>
       <w:pPr>
         <w:pStyle w:val="Body"/>
@@ -1991,130 +1881,34 @@
         </w:rPr>
       </w:pPr>
       <w:r>
-        <w:t>Install</w:t>
-      </w:r>
-      <w:r>
+        <w:t xml:space="preserve">Install MPLAB X IDE and </w:t>
+      </w:r>
+      <w:r>
+        <w:rPr>
+          <w:w w:val="100"/>
+        </w:rPr>
+        <w:t xml:space="preserve">MPLAB XC16 Compiler versions </w:t>
+      </w:r>
+      <w:r>
+        <w:t>that support the device dsPIC33EDV64MC205. Install Device Family Packs (DFP) that support library functions and device dsPIC33EDV64MC205.  The version of the MPLAB X IDE, MPLAB XC16 Compiler, Device Family Packs(DFP) and X2C-Scope plug-in used for testing the firmware are mentioned in the section</w:t>
+      </w:r>
+      <w:r>
+        <w:rPr>
+          <w:color w:val="0000FF"/>
+        </w:rPr>
         <w:t xml:space="preserve"> </w:t>
       </w:r>
       <w:r>
-        <w:t xml:space="preserve">MPLAB </w:t>
-      </w:r>
-      <w:r>
-        <w:t xml:space="preserve">X IDE </w:t>
-      </w:r>
-      <w:r>
-        <w:t xml:space="preserve">and </w:t>
-      </w:r>
-      <w:r>
-        <w:rPr>
-          <w:w w:val="100"/>
-        </w:rPr>
-        <w:t>MPLAB</w:t>
-      </w:r>
-      <w:r>
-        <w:rPr>
-          <w:w w:val="100"/>
-        </w:rPr>
-        <w:t xml:space="preserve"> XC16 Compiler versions</w:t>
-      </w:r>
-      <w:r>
-        <w:rPr>
-          <w:w w:val="100"/>
-        </w:rPr>
-        <w:t xml:space="preserve"> </w:t>
-      </w:r>
-      <w:r>
-        <w:t>that</w:t>
-      </w:r>
-      <w:r>
-        <w:t xml:space="preserve"> support </w:t>
-      </w:r>
-      <w:r>
-        <w:t xml:space="preserve">the </w:t>
-      </w:r>
-      <w:r>
-        <w:t xml:space="preserve">device </w:t>
-      </w:r>
-      <w:r>
-        <w:t>dsPIC33EDV64MC205</w:t>
-      </w:r>
-      <w:r>
-        <w:t xml:space="preserve">. The </w:t>
-      </w:r>
-      <w:r>
-        <w:t xml:space="preserve">version of the </w:t>
-      </w:r>
-      <w:r>
-        <w:t xml:space="preserve">MPLAB </w:t>
-      </w:r>
-      <w:r>
-        <w:t xml:space="preserve">X </w:t>
-      </w:r>
-      <w:r>
-        <w:t>IDE,</w:t>
-      </w:r>
-      <w:r>
-        <w:t xml:space="preserve"> </w:t>
-      </w:r>
-      <w:r>
-        <w:t>MPLAB</w:t>
-      </w:r>
-      <w:r>
-        <w:t xml:space="preserve"> XC16 </w:t>
-      </w:r>
-      <w:r>
-        <w:t>Compiler and</w:t>
-      </w:r>
-      <w:r>
-        <w:t xml:space="preserve"> </w:t>
-      </w:r>
-      <w:r>
-        <w:t>X2C-Scope</w:t>
-      </w:r>
-      <w:r>
-        <w:t xml:space="preserve"> plug-in used for testing th</w:t>
-      </w:r>
-      <w:r>
-        <w:t>e</w:t>
-      </w:r>
-      <w:r>
-        <w:t xml:space="preserve"> </w:t>
-      </w:r>
-      <w:r>
-        <w:t>firmware are</w:t>
-      </w:r>
-      <w:r>
-        <w:t xml:space="preserve"> </w:t>
-      </w:r>
-      <w:r>
-        <w:t>mentioned</w:t>
-      </w:r>
-      <w:r>
-        <w:t xml:space="preserve"> in the section</w:t>
-      </w:r>
-      <w:r>
         <w:rPr>
           <w:color w:val="0000FF"/>
         </w:rPr>
-        <w:t xml:space="preserve"> </w:t>
+        <w:fldChar w:fldCharType="begin"/>
       </w:r>
       <w:r>
         <w:rPr>
           <w:color w:val="0000FF"/>
         </w:rPr>
-        <w:fldChar w:fldCharType="begin"/>
-      </w:r>
-      <w:r>
-        <w:rPr>
-          <w:color w:val="0000FF"/>
-        </w:rPr>
-        <w:instrText xml:space="preserve"> REF _Ref516394350 \h </w:instrText>
-      </w:r>
-      <w:r>
-        <w:rPr>
-          <w:color w:val="0000FF"/>
-        </w:rPr>
-        <w:instrText xml:space="preserve"> \* MERGEFORMAT </w:instrText>
+        <w:instrText xml:space="preserve"> REF _Ref516394350 \h  \* MERGEFORMAT </w:instrText>
       </w:r>
       <w:r>
         <w:rPr>
@@ -2160,7 +1954,7 @@
         <w:pStyle w:val="Body"/>
         <w:numPr>
           <w:ilvl w:val="0"/>
-          <w:numId w:val="4"/>
+          <w:numId w:val="24"/>
         </w:numPr>
         <w:spacing w:before="40" w:after="40" w:line="240" w:lineRule="auto"/>
         <w:rPr>
@@ -2171,31 +1965,12 @@
         <w:rPr>
           <w:color w:val="000000" w:themeColor="text1"/>
         </w:rPr>
-        <w:t xml:space="preserve">MPLAB </w:t>
-      </w:r>
-      <w:r>
-        <w:rPr>
-          <w:color w:val="000000" w:themeColor="text1"/>
-        </w:rPr>
-        <w:t xml:space="preserve">X IDE </w:t>
-      </w:r>
-      <w:r>
-        <w:rPr>
-          <w:color w:val="000000" w:themeColor="text1"/>
-        </w:rPr>
-        <w:t>installation, refer</w:t>
-      </w:r>
-      <w:r>
-        <w:rPr>
-          <w:color w:val="000000" w:themeColor="text1"/>
-        </w:rPr>
-        <w:t xml:space="preserve"> </w:t>
+        <w:t xml:space="preserve">MPLAB X IDE installation, refer </w:t>
       </w:r>
       <w:hyperlink r:id="rId17" w:history="1">
         <w:r>
           <w:rPr>
             <w:rStyle w:val="Hyperlink"/>
-            <w:w w:val="0"/>
           </w:rPr>
           <w:t>link</w:t>
         </w:r>
@@ -2206,10 +1981,11 @@
         <w:pStyle w:val="Body"/>
         <w:numPr>
           <w:ilvl w:val="0"/>
-          <w:numId w:val="4"/>
+          <w:numId w:val="24"/>
         </w:numPr>
         <w:spacing w:before="40" w:after="40" w:line="240" w:lineRule="auto"/>
         <w:rPr>
+          <w:rStyle w:val="Hyperlink"/>
           <w:color w:val="000000" w:themeColor="text1"/>
         </w:rPr>
       </w:pPr>
@@ -2217,13 +1993,7 @@
         <w:rPr>
           <w:w w:val="100"/>
         </w:rPr>
-        <w:t>MPLAB</w:t>
-      </w:r>
-      <w:r>
-        <w:rPr>
-          <w:w w:val="100"/>
-        </w:rPr>
-        <w:t xml:space="preserve"> XC16 Compiler </w:t>
+        <w:t xml:space="preserve">MPLAB XC16 Compiler </w:t>
       </w:r>
       <w:r>
         <w:rPr>
@@ -2235,9 +2005,36 @@
         <w:r>
           <w:rPr>
             <w:rStyle w:val="Hyperlink"/>
-            <w:w w:val="0"/>
           </w:rPr>
           <w:t>link</w:t>
+        </w:r>
+      </w:hyperlink>
+    </w:p>
+    <w:p>
+      <w:pPr>
+        <w:pStyle w:val="Body"/>
+        <w:numPr>
+          <w:ilvl w:val="0"/>
+          <w:numId w:val="24"/>
+        </w:numPr>
+        <w:spacing w:before="40" w:after="40" w:line="240" w:lineRule="auto"/>
+        <w:rPr>
+          <w:color w:val="000000" w:themeColor="text1"/>
+          <w:w w:val="100"/>
+        </w:rPr>
+      </w:pPr>
+      <w:r>
+        <w:rPr>
+          <w:w w:val="100"/>
+        </w:rPr>
+        <w:t>MPLAB X Device Family Pack Installation, refer</w:t>
+      </w:r>
+      <w:hyperlink r:id="rId19" w:history="1">
+        <w:r>
+          <w:rPr>
+            <w:rStyle w:val="Hyperlink"/>
+          </w:rPr>
+          <w:t xml:space="preserve"> link</w:t>
         </w:r>
       </w:hyperlink>
     </w:p>
@@ -3208,7 +3005,7 @@
                     </pic:cNvPicPr>
                   </pic:nvPicPr>
                   <pic:blipFill>
-                    <a:blip r:embed="rId19"/>
+                    <a:blip r:embed="rId20"/>
                     <a:stretch>
                       <a:fillRect/>
                     </a:stretch>
@@ -3333,7 +3130,7 @@
           </mc:Choice>
           <mc:Fallback>
             <w:pict>
-              <v:shapetype w14:anchorId="38D020EA" id="_x0000_t13" coordsize="21600,21600" o:spt="13" adj="16200,5400" path="m@0,l@0@1,0@1,0@2@0@2@0,21600,21600,10800xe">
+              <v:shapetype w14:anchorId="7DE95EF0" id="_x0000_t13" coordsize="21600,21600" o:spt="13" adj="16200,5400" path="m@0,l@0@1,0@1,0@2@0@2@0,21600,21600,10800xe">
                 <v:stroke joinstyle="miter"/>
                 <v:formulas>
                   <v:f eqn="val #0"/>
@@ -3427,7 +3224,7 @@
           </mc:Choice>
           <mc:Fallback>
             <w:pict>
-              <v:roundrect w14:anchorId="19A141FD" id="Rounded Rectangle 23" o:spid="_x0000_s1026" style="position:absolute;margin-left:211.35pt;margin-top:131.7pt;width:63.35pt;height:10.9pt;z-index:251649536;visibility:visible;mso-wrap-style:square;mso-width-percent:0;mso-height-percent:0;mso-wrap-distance-left:9pt;mso-wrap-distance-top:0;mso-wrap-distance-right:9pt;mso-wrap-distance-bottom:0;mso-position-horizontal:absolute;mso-position-horizontal-relative:text;mso-position-vertical:absolute;mso-position-vertical-relative:text;mso-width-percent:0;mso-height-percent:0;mso-width-relative:margin;mso-height-relative:margin;v-text-anchor:middle" arcsize="10923f" o:gfxdata="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" filled="f" strokecolor="#f79646 [3209]" strokeweight="2pt"/>
+              <v:roundrect w14:anchorId="0A95327A" id="Rounded Rectangle 23" o:spid="_x0000_s1026" style="position:absolute;margin-left:211.35pt;margin-top:131.7pt;width:63.35pt;height:10.9pt;z-index:251649536;visibility:visible;mso-wrap-style:square;mso-width-percent:0;mso-height-percent:0;mso-wrap-distance-left:9pt;mso-wrap-distance-top:0;mso-wrap-distance-right:9pt;mso-wrap-distance-bottom:0;mso-position-horizontal:absolute;mso-position-horizontal-relative:text;mso-position-vertical:absolute;mso-position-vertical-relative:text;mso-width-percent:0;mso-height-percent:0;mso-width-relative:margin;mso-height-relative:margin;v-text-anchor:middle" arcsize="10923f" o:gfxdata="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" filled="f" strokecolor="#f79646 [3209]" strokeweight="2pt"/>
             </w:pict>
           </mc:Fallback>
         </mc:AlternateContent>
@@ -3500,7 +3297,7 @@
           </mc:Choice>
           <mc:Fallback>
             <w:pict>
-              <v:roundrect w14:anchorId="2E143032" id="Rounded Rectangle 23" o:spid="_x0000_s1026" style="position:absolute;margin-left:230.95pt;margin-top:31.85pt;width:54.1pt;height:14.4pt;z-index:251655680;visibility:visible;mso-wrap-style:square;mso-width-percent:0;mso-height-percent:0;mso-wrap-distance-left:9pt;mso-wrap-distance-top:0;mso-wrap-distance-right:9pt;mso-wrap-distance-bottom:0;mso-position-horizontal:absolute;mso-position-horizontal-relative:text;mso-position-vertical:absolute;mso-position-vertical-relative:text;mso-width-percent:0;mso-height-percent:0;mso-width-relative:margin;mso-height-relative:margin;v-text-anchor:middle" arcsize="10923f" o:gfxdata="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" filled="f" strokecolor="#f79646 [3209]" strokeweight="2pt"/>
+              <v:roundrect w14:anchorId="3BEBBBE7" id="Rounded Rectangle 23" o:spid="_x0000_s1026" style="position:absolute;margin-left:230.95pt;margin-top:31.85pt;width:54.1pt;height:14.4pt;z-index:251655680;visibility:visible;mso-wrap-style:square;mso-width-percent:0;mso-height-percent:0;mso-wrap-distance-left:9pt;mso-wrap-distance-top:0;mso-wrap-distance-right:9pt;mso-wrap-distance-bottom:0;mso-position-horizontal:absolute;mso-position-horizontal-relative:text;mso-position-vertical:absolute;mso-position-vertical-relative:text;mso-width-percent:0;mso-height-percent:0;mso-width-relative:margin;mso-height-relative:margin;v-text-anchor:middle" arcsize="10923f" o:gfxdata="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" filled="f" strokecolor="#f79646 [3209]" strokeweight="2pt"/>
             </w:pict>
           </mc:Fallback>
         </mc:AlternateContent>
@@ -3573,7 +3370,7 @@
           </mc:Choice>
           <mc:Fallback>
             <w:pict>
-              <v:roundrect w14:anchorId="308BAAEB" id="Rounded Rectangle 23" o:spid="_x0000_s1026" style="position:absolute;margin-left:98.55pt;margin-top:84.1pt;width:87pt;height:13.5pt;z-index:251643392;visibility:visible;mso-wrap-style:square;mso-width-percent:0;mso-height-percent:0;mso-wrap-distance-left:9pt;mso-wrap-distance-top:0;mso-wrap-distance-right:9pt;mso-wrap-distance-bottom:0;mso-position-horizontal:absolute;mso-position-horizontal-relative:text;mso-position-vertical:absolute;mso-position-vertical-relative:text;mso-width-percent:0;mso-height-percent:0;mso-width-relative:margin;mso-height-relative:margin;v-text-anchor:middle" arcsize="10923f" o:gfxdata="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" filled="f" strokecolor="#f79646 [3209]" strokeweight="2pt"/>
+              <v:roundrect w14:anchorId="1092C847" id="Rounded Rectangle 23" o:spid="_x0000_s1026" style="position:absolute;margin-left:98.55pt;margin-top:84.1pt;width:87pt;height:13.5pt;z-index:251643392;visibility:visible;mso-wrap-style:square;mso-width-percent:0;mso-height-percent:0;mso-wrap-distance-left:9pt;mso-wrap-distance-top:0;mso-wrap-distance-right:9pt;mso-wrap-distance-bottom:0;mso-position-horizontal:absolute;mso-position-horizontal-relative:text;mso-position-vertical:absolute;mso-position-vertical-relative:text;mso-width-percent:0;mso-height-percent:0;mso-width-relative:margin;mso-height-relative:margin;v-text-anchor:middle" arcsize="10923f" o:gfxdata="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" filled="f" strokecolor="#f79646 [3209]" strokeweight="2pt"/>
             </w:pict>
           </mc:Fallback>
         </mc:AlternateContent>
@@ -3640,7 +3437,7 @@
           </mc:Choice>
           <mc:Fallback>
             <w:pict>
-              <v:roundrect w14:anchorId="4375CDEC" id="Rounded Rectangle 23" o:spid="_x0000_s1026" style="position:absolute;margin-left:91.8pt;margin-top:12pt;width:25.75pt;height:11.7pt;z-index:251642368;visibility:visible;mso-wrap-style:square;mso-wrap-distance-left:9pt;mso-wrap-distance-top:0;mso-wrap-distance-right:9pt;mso-wrap-distance-bottom:0;mso-position-horizontal:absolute;mso-position-horizontal-relative:text;mso-position-vertical:absolute;mso-position-vertical-relative:text;v-text-anchor:middle" arcsize="10923f" o:gfxdata="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" filled="f" strokecolor="#f79646 [3209]" strokeweight="2pt"/>
+              <v:roundrect w14:anchorId="023A7F6D" id="Rounded Rectangle 23" o:spid="_x0000_s1026" style="position:absolute;margin-left:91.8pt;margin-top:12pt;width:25.75pt;height:11.7pt;z-index:251642368;visibility:visible;mso-wrap-style:square;mso-wrap-distance-left:9pt;mso-wrap-distance-top:0;mso-wrap-distance-right:9pt;mso-wrap-distance-bottom:0;mso-position-horizontal:absolute;mso-position-horizontal-relative:text;mso-position-vertical:absolute;mso-position-vertical-relative:text;v-text-anchor:middle" arcsize="10923f" o:gfxdata="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" filled="f" strokecolor="#f79646 [3209]" strokeweight="2pt"/>
             </w:pict>
           </mc:Fallback>
         </mc:AlternateContent>
@@ -3794,14 +3591,12 @@
       <w:r>
         <w:t xml:space="preserve"> (</w:t>
       </w:r>
-      <w:proofErr w:type="spellStart"/>
       <w:r>
         <w:rPr>
           <w:color w:val="000000" w:themeColor="text1"/>
         </w:rPr>
         <w:t>dsPIC</w:t>
       </w:r>
-      <w:proofErr w:type="spellEnd"/>
       <w:r>
         <w:rPr>
           <w:color w:val="000000" w:themeColor="text1"/>
@@ -4074,7 +3869,7 @@
         </w:rPr>
         <w:t xml:space="preserve"> available at </w:t>
       </w:r>
-      <w:hyperlink r:id="rId20" w:history="1">
+      <w:hyperlink r:id="rId21" w:history="1">
         <w:r>
           <w:rPr>
             <w:rStyle w:val="Hyperlink"/>
@@ -4389,8 +4184,8 @@
                               </w:rPr>
                               <w:t xml:space="preserve"> </w:t>
                             </w:r>
-                            <w:bookmarkStart w:id="7" w:name="690475"/>
-                            <w:bookmarkEnd w:id="7"/>
+                            <w:bookmarkStart w:id="8" w:name="690475"/>
+                            <w:bookmarkEnd w:id="8"/>
                             <w:r>
                               <w:rPr>
                                 <w:i/>
@@ -4670,8 +4465,8 @@
                         </w:rPr>
                         <w:t xml:space="preserve"> </w:t>
                       </w:r>
-                      <w:bookmarkStart w:id="8" w:name="690475"/>
-                      <w:bookmarkEnd w:id="8"/>
+                      <w:bookmarkStart w:id="9" w:name="690475"/>
+                      <w:bookmarkEnd w:id="9"/>
                       <w:r>
                         <w:rPr>
                           <w:i/>
@@ -4723,12 +4518,12 @@
           <w:numId w:val="5"/>
         </w:numPr>
       </w:pPr>
-      <w:bookmarkStart w:id="9" w:name="_Ref516394963"/>
+      <w:bookmarkStart w:id="10" w:name="_Ref516394963"/>
       <w:r>
         <w:lastRenderedPageBreak/>
         <w:t>Basic Demonstration</w:t>
       </w:r>
-      <w:bookmarkEnd w:id="9"/>
+      <w:bookmarkEnd w:id="10"/>
     </w:p>
     <w:p>
       <w:pPr>
@@ -4857,7 +4652,6 @@
       <w:r>
         <w:t xml:space="preserve"> </w:t>
       </w:r>
-      <w:proofErr w:type="spellStart"/>
       <w:r>
         <w:rPr>
           <w:rFonts w:ascii="Courier New" w:hAnsi="Courier New" w:cs="Courier New"/>
@@ -4874,14 +4668,12 @@
         </w:rPr>
         <w:t>.X</w:t>
       </w:r>
-      <w:proofErr w:type="spellEnd"/>
       <w:r>
         <w:rPr>
           <w:b/>
         </w:rPr>
         <w:t xml:space="preserve"> </w:t>
       </w:r>
-      <w:proofErr w:type="gramStart"/>
       <w:r>
         <w:rPr>
           <w:rFonts w:ascii="Courier New" w:hAnsi="Courier New" w:cs="Courier New"/>
@@ -4904,7 +4696,6 @@
         </w:rPr>
         <w:t>.</w:t>
       </w:r>
-      <w:proofErr w:type="gramEnd"/>
       <w:r>
         <w:rPr>
           <w:rFonts w:ascii="Courier New" w:hAnsi="Courier New" w:cs="Courier New"/>
@@ -5050,7 +4841,7 @@
           </mc:Choice>
           <mc:Fallback>
             <w:pict>
-              <v:roundrect w14:anchorId="3F3A8EE3" id="Rounded Rectangle 23" o:spid="_x0000_s1026" style="position:absolute;margin-left:54pt;margin-top:28.6pt;width:54.75pt;height:14.25pt;z-index:251645440;visibility:visible;mso-wrap-style:square;mso-width-percent:0;mso-height-percent:0;mso-wrap-distance-left:9pt;mso-wrap-distance-top:0;mso-wrap-distance-right:9pt;mso-wrap-distance-bottom:0;mso-position-horizontal:absolute;mso-position-horizontal-relative:text;mso-position-vertical:absolute;mso-position-vertical-relative:text;mso-width-percent:0;mso-height-percent:0;mso-width-relative:margin;mso-height-relative:margin;v-text-anchor:middle" arcsize="10923f" o:gfxdata="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" filled="f" strokecolor="#f79646 [3209]" strokeweight="2pt"/>
+              <v:roundrect w14:anchorId="75668848" id="Rounded Rectangle 23" o:spid="_x0000_s1026" style="position:absolute;margin-left:54pt;margin-top:28.6pt;width:54.75pt;height:14.25pt;z-index:251645440;visibility:visible;mso-wrap-style:square;mso-width-percent:0;mso-height-percent:0;mso-wrap-distance-left:9pt;mso-wrap-distance-top:0;mso-wrap-distance-right:9pt;mso-wrap-distance-bottom:0;mso-position-horizontal:absolute;mso-position-horizontal-relative:text;mso-position-vertical:absolute;mso-position-vertical-relative:text;mso-width-percent:0;mso-height-percent:0;mso-width-relative:margin;mso-height-relative:margin;v-text-anchor:middle" arcsize="10923f" o:gfxdata="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" filled="f" strokecolor="#f79646 [3209]" strokeweight="2pt"/>
             </w:pict>
           </mc:Fallback>
         </mc:AlternateContent>
@@ -5123,7 +4914,7 @@
           </mc:Choice>
           <mc:Fallback>
             <w:pict>
-              <v:roundrect w14:anchorId="577E55EE" id="Rounded Rectangle 23" o:spid="_x0000_s1026" style="position:absolute;margin-left:259.3pt;margin-top:46.45pt;width:108.65pt;height:19.65pt;z-index:251646464;visibility:visible;mso-wrap-style:square;mso-width-percent:0;mso-height-percent:0;mso-wrap-distance-left:9pt;mso-wrap-distance-top:0;mso-wrap-distance-right:9pt;mso-wrap-distance-bottom:0;mso-position-horizontal:absolute;mso-position-horizontal-relative:text;mso-position-vertical:absolute;mso-position-vertical-relative:text;mso-width-percent:0;mso-height-percent:0;mso-width-relative:margin;mso-height-relative:margin;v-text-anchor:middle" arcsize="10923f" o:gfxdata="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" filled="f" strokecolor="#f79646 [3209]" strokeweight="2pt"/>
+              <v:roundrect w14:anchorId="1CE355E4" id="Rounded Rectangle 23" o:spid="_x0000_s1026" style="position:absolute;margin-left:259.3pt;margin-top:46.45pt;width:108.65pt;height:19.65pt;z-index:251646464;visibility:visible;mso-wrap-style:square;mso-width-percent:0;mso-height-percent:0;mso-wrap-distance-left:9pt;mso-wrap-distance-top:0;mso-wrap-distance-right:9pt;mso-wrap-distance-bottom:0;mso-position-horizontal:absolute;mso-position-horizontal-relative:text;mso-position-vertical:absolute;mso-position-vertical-relative:text;mso-width-percent:0;mso-height-percent:0;mso-width-relative:margin;mso-height-relative:margin;v-text-anchor:middle" arcsize="10923f" o:gfxdata="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" filled="f" strokecolor="#f79646 [3209]" strokeweight="2pt"/>
             </w:pict>
           </mc:Fallback>
         </mc:AlternateContent>
@@ -5152,7 +4943,7 @@
                     <pic:cNvPicPr/>
                   </pic:nvPicPr>
                   <pic:blipFill>
-                    <a:blip r:embed="rId21"/>
+                    <a:blip r:embed="rId22"/>
                     <a:stretch>
                       <a:fillRect/>
                     </a:stretch>
@@ -5201,7 +4992,6 @@
       <w:r>
         <w:t xml:space="preserve">roject </w:t>
       </w:r>
-      <w:proofErr w:type="spellStart"/>
       <w:r>
         <w:rPr>
           <w:rFonts w:ascii="Courier New" w:hAnsi="Courier New" w:cs="Courier New"/>
@@ -5218,7 +5008,6 @@
         </w:rPr>
         <w:t>.X</w:t>
       </w:r>
-      <w:proofErr w:type="spellEnd"/>
       <w:r>
         <w:t xml:space="preserve"> </w:t>
       </w:r>
@@ -5246,11 +5035,9 @@
       <w:r>
         <w:t>“</w:t>
       </w:r>
-      <w:proofErr w:type="spellStart"/>
       <w:r>
         <w:t>pmsm</w:t>
       </w:r>
-      <w:proofErr w:type="spellEnd"/>
       <w:r>
         <w:t>”</w:t>
       </w:r>
@@ -5369,7 +5156,7 @@
           </mc:Choice>
           <mc:Fallback>
             <w:pict>
-              <v:shape w14:anchorId="6D681B72" id="Right Arrow 13" o:spid="_x0000_s1026" type="#_x0000_t13" style="position:absolute;margin-left:352.4pt;margin-top:229.65pt;width:25.75pt;height:23.55pt;rotation:-9260218fd;z-index:251651584;visibility:visible;mso-wrap-style:square;mso-width-percent:0;mso-wrap-distance-left:9pt;mso-wrap-distance-top:0;mso-wrap-distance-right:9pt;mso-wrap-distance-bottom:0;mso-position-horizontal:absolute;mso-position-horizontal-relative:text;mso-position-vertical:absolute;mso-position-vertical-relative:text;mso-width-percent:0;mso-width-relative:margin;v-text-anchor:middle" o:gfxdata="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" adj="11725" fillcolor="#cb6c1d" stroked="f">
+              <v:shape w14:anchorId="5F922137" id="Right Arrow 13" o:spid="_x0000_s1026" type="#_x0000_t13" style="position:absolute;margin-left:352.4pt;margin-top:229.65pt;width:25.75pt;height:23.55pt;rotation:-9260218fd;z-index:251651584;visibility:visible;mso-wrap-style:square;mso-width-percent:0;mso-wrap-distance-left:9pt;mso-wrap-distance-top:0;mso-wrap-distance-right:9pt;mso-wrap-distance-bottom:0;mso-position-horizontal:absolute;mso-position-horizontal-relative:text;mso-position-vertical:absolute;mso-position-vertical-relative:text;mso-width-percent:0;mso-width-relative:margin;v-text-anchor:middle" o:gfxdata="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" adj="11725" fillcolor="#cb6c1d" stroked="f">
                 <v:fill color2="#ff8f26" rotate="t" angle="180" colors="0 #cb6c1d;52429f #ff8f2a;1 #ff8f26" focus="100%" type="gradient">
                   <o:fill v:ext="view" type="gradientUnscaled"/>
                 </v:fill>
@@ -5450,7 +5237,7 @@
           </mc:Choice>
           <mc:Fallback>
             <w:pict>
-              <v:roundrect w14:anchorId="7714A3DA" id="Rounded Rectangle 44" o:spid="_x0000_s1026" style="position:absolute;margin-left:265.9pt;margin-top:228pt;width:87.6pt;height:11.5pt;z-index:251652608;visibility:visible;mso-wrap-style:square;mso-width-percent:0;mso-height-percent:0;mso-wrap-distance-left:9pt;mso-wrap-distance-top:0;mso-wrap-distance-right:9pt;mso-wrap-distance-bottom:0;mso-position-horizontal:absolute;mso-position-horizontal-relative:text;mso-position-vertical:absolute;mso-position-vertical-relative:text;mso-width-percent:0;mso-height-percent:0;mso-width-relative:margin;mso-height-relative:margin;v-text-anchor:middle" arcsize="10923f" o:gfxdata="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" filled="f" strokecolor="#f79646 [3209]" strokeweight="2pt"/>
+              <v:roundrect w14:anchorId="307E09EB" id="Rounded Rectangle 44" o:spid="_x0000_s1026" style="position:absolute;margin-left:265.9pt;margin-top:228pt;width:87.6pt;height:11.5pt;z-index:251652608;visibility:visible;mso-wrap-style:square;mso-width-percent:0;mso-height-percent:0;mso-wrap-distance-left:9pt;mso-wrap-distance-top:0;mso-wrap-distance-right:9pt;mso-wrap-distance-bottom:0;mso-position-horizontal:absolute;mso-position-horizontal-relative:text;mso-position-vertical:absolute;mso-position-vertical-relative:text;mso-width-percent:0;mso-height-percent:0;mso-width-relative:margin;mso-height-relative:margin;v-text-anchor:middle" arcsize="10923f" o:gfxdata="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" filled="f" strokecolor="#f79646 [3209]" strokeweight="2pt"/>
             </w:pict>
           </mc:Fallback>
         </mc:AlternateContent>
@@ -5526,7 +5313,7 @@
           </mc:Choice>
           <mc:Fallback>
             <w:pict>
-              <v:roundrect w14:anchorId="4C07C5D4" id="Rounded Rectangle 44" o:spid="_x0000_s1026" style="position:absolute;margin-left:245.7pt;margin-top:42.95pt;width:35.05pt;height:12.5pt;z-index:251653632;visibility:visible;mso-wrap-style:square;mso-width-percent:0;mso-height-percent:0;mso-wrap-distance-left:9pt;mso-wrap-distance-top:0;mso-wrap-distance-right:9pt;mso-wrap-distance-bottom:0;mso-position-horizontal:absolute;mso-position-horizontal-relative:text;mso-position-vertical:absolute;mso-position-vertical-relative:text;mso-width-percent:0;mso-height-percent:0;mso-width-relative:margin;mso-height-relative:margin;v-text-anchor:middle" arcsize="10923f" o:gfxdata="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" filled="f" strokecolor="#f79646 [3209]" strokeweight="2pt"/>
+              <v:roundrect w14:anchorId="1724221E" id="Rounded Rectangle 44" o:spid="_x0000_s1026" style="position:absolute;margin-left:245.7pt;margin-top:42.95pt;width:35.05pt;height:12.5pt;z-index:251653632;visibility:visible;mso-wrap-style:square;mso-width-percent:0;mso-height-percent:0;mso-wrap-distance-left:9pt;mso-wrap-distance-top:0;mso-wrap-distance-right:9pt;mso-wrap-distance-bottom:0;mso-position-horizontal:absolute;mso-position-horizontal-relative:text;mso-position-vertical:absolute;mso-position-vertical-relative:text;mso-width-percent:0;mso-height-percent:0;mso-width-relative:margin;mso-height-relative:margin;v-text-anchor:middle" arcsize="10923f" o:gfxdata="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" filled="f" strokecolor="#f79646 [3209]" strokeweight="2pt"/>
             </w:pict>
           </mc:Fallback>
         </mc:AlternateContent>
@@ -5549,7 +5336,7 @@
                     <pic:cNvPicPr/>
                   </pic:nvPicPr>
                   <pic:blipFill rotWithShape="1">
-                    <a:blip r:embed="rId22"/>
+                    <a:blip r:embed="rId23"/>
                     <a:srcRect t="2820" r="47842" b="34168"/>
                     <a:stretch/>
                   </pic:blipFill>
@@ -5595,7 +5382,6 @@
       <w:r>
         <w:t xml:space="preserve">Open </w:t>
       </w:r>
-      <w:proofErr w:type="spellStart"/>
       <w:r>
         <w:rPr>
           <w:rFonts w:ascii="Courier New" w:hAnsi="Courier New" w:cs="Courier New"/>
@@ -5603,77 +5389,48 @@
         </w:rPr>
         <w:t>userparams.h</w:t>
       </w:r>
-      <w:proofErr w:type="spellEnd"/>
       <w:r>
         <w:t xml:space="preserve"> (under </w:t>
       </w:r>
-      <w:proofErr w:type="spellStart"/>
       <w:r>
         <w:rPr>
           <w:rFonts w:ascii="Courier New" w:hAnsi="Courier New" w:cs="Courier New"/>
           <w:w w:val="0"/>
         </w:rPr>
-        <w:t>pmsm.X</w:t>
-      </w:r>
-      <w:proofErr w:type="spellEnd"/>
+        <w:t>pmsm.X -&gt; headerfiles</w:t>
+      </w:r>
+      <w:r>
+        <w:t xml:space="preserve">) in the project </w:t>
+      </w:r>
       <w:r>
         <w:rPr>
           <w:rFonts w:ascii="Courier New" w:hAnsi="Courier New" w:cs="Courier New"/>
           <w:w w:val="0"/>
         </w:rPr>
-        <w:t xml:space="preserve"> -&gt; </w:t>
-      </w:r>
-      <w:proofErr w:type="spellStart"/>
+        <w:t>pmsm.X</w:t>
+      </w:r>
+      <w:r>
+        <w:t xml:space="preserve"> and ensure that </w:t>
+      </w:r>
       <w:r>
         <w:rPr>
           <w:rFonts w:ascii="Courier New" w:hAnsi="Courier New" w:cs="Courier New"/>
           <w:w w:val="0"/>
         </w:rPr>
-        <w:t>headerfiles</w:t>
-      </w:r>
-      <w:proofErr w:type="spellEnd"/>
-      <w:r>
-        <w:t xml:space="preserve">) in the project </w:t>
-      </w:r>
-      <w:proofErr w:type="spellStart"/>
+        <w:t>TUNING, OPEN_LOOP_FUNCTIONING,</w:t>
+      </w:r>
+      <w:r>
+        <w:t xml:space="preserve"> and </w:t>
+      </w:r>
       <w:r>
         <w:rPr>
           <w:rFonts w:ascii="Courier New" w:hAnsi="Courier New" w:cs="Courier New"/>
           <w:w w:val="0"/>
         </w:rPr>
-        <w:t>pmsm.X</w:t>
-      </w:r>
-      <w:proofErr w:type="spellEnd"/>
-      <w:r>
-        <w:t xml:space="preserve"> and ensure that </w:t>
-      </w:r>
-      <w:r>
-        <w:rPr>
-          <w:rFonts w:ascii="Courier New" w:hAnsi="Courier New" w:cs="Courier New"/>
-          <w:w w:val="0"/>
-        </w:rPr>
-        <w:t>TUNING, OPEN_LOOP_FUNCTIONING,</w:t>
-      </w:r>
-      <w:r>
-        <w:t xml:space="preserve"> and </w:t>
-      </w:r>
-      <w:r>
-        <w:rPr>
-          <w:rFonts w:ascii="Courier New" w:hAnsi="Courier New" w:cs="Courier New"/>
-          <w:w w:val="0"/>
-        </w:rPr>
         <w:t>TORQUE_MODE</w:t>
       </w:r>
       <w:r>
-        <w:t xml:space="preserve"> </w:t>
-      </w:r>
-      <w:proofErr w:type="gramStart"/>
-      <w:r>
-        <w:t>are</w:t>
-      </w:r>
-      <w:proofErr w:type="gramEnd"/>
-      <w:r>
-        <w:t xml:space="preserve"> not defined</w:t>
+        <w:t xml:space="preserve"> are not defined</w:t>
       </w:r>
       <w:r>
         <w:t>.</w:t>
@@ -5697,7 +5454,6 @@
       <w:r>
         <w:t xml:space="preserve">roject </w:t>
       </w:r>
-      <w:proofErr w:type="spellStart"/>
       <w:r>
         <w:rPr>
           <w:rFonts w:ascii="Courier New" w:hAnsi="Courier New" w:cs="Courier New"/>
@@ -5714,7 +5470,6 @@
         </w:rPr>
         <w:t>.X</w:t>
       </w:r>
-      <w:proofErr w:type="spellEnd"/>
       <w:r>
         <w:t xml:space="preserve"> </w:t>
       </w:r>
@@ -6350,7 +6105,7 @@
           </mc:Choice>
           <mc:Fallback>
             <w:pict>
-              <v:roundrect w14:anchorId="1A9ED3D9" id="Rounded Rectangle 23" o:spid="_x0000_s1026" style="position:absolute;margin-left:373.5pt;margin-top:264.15pt;width:35.25pt;height:14.25pt;z-index:251683328;visibility:visible;mso-wrap-style:square;mso-width-percent:0;mso-height-percent:0;mso-wrap-distance-left:9pt;mso-wrap-distance-top:0;mso-wrap-distance-right:9pt;mso-wrap-distance-bottom:0;mso-position-horizontal:absolute;mso-position-horizontal-relative:text;mso-position-vertical:absolute;mso-position-vertical-relative:text;mso-width-percent:0;mso-height-percent:0;mso-width-relative:margin;mso-height-relative:margin;v-text-anchor:middle" arcsize="10923f" o:gfxdata="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" filled="f" strokecolor="#f79646 [3209]" strokeweight="2pt"/>
+              <v:roundrect w14:anchorId="7C3E6900" id="Rounded Rectangle 23" o:spid="_x0000_s1026" style="position:absolute;margin-left:373.5pt;margin-top:264.15pt;width:35.25pt;height:14.25pt;z-index:251683328;visibility:visible;mso-wrap-style:square;mso-width-percent:0;mso-height-percent:0;mso-wrap-distance-left:9pt;mso-wrap-distance-top:0;mso-wrap-distance-right:9pt;mso-wrap-distance-bottom:0;mso-position-horizontal:absolute;mso-position-horizontal-relative:text;mso-position-vertical:absolute;mso-position-vertical-relative:text;mso-width-percent:0;mso-height-percent:0;mso-width-relative:margin;mso-height-relative:margin;v-text-anchor:middle" arcsize="10923f" o:gfxdata="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" filled="f" strokecolor="#f79646 [3209]" strokeweight="2pt"/>
             </w:pict>
           </mc:Fallback>
         </mc:AlternateContent>
@@ -6423,7 +6178,7 @@
           </mc:Choice>
           <mc:Fallback>
             <w:pict>
-              <v:roundrect w14:anchorId="026E2882" id="Rounded Rectangle 23" o:spid="_x0000_s1026" style="position:absolute;margin-left:387pt;margin-top:112.65pt;width:62.25pt;height:13.5pt;z-index:251667968;visibility:visible;mso-wrap-style:square;mso-width-percent:0;mso-height-percent:0;mso-wrap-distance-left:9pt;mso-wrap-distance-top:0;mso-wrap-distance-right:9pt;mso-wrap-distance-bottom:0;mso-position-horizontal:absolute;mso-position-horizontal-relative:text;mso-position-vertical:absolute;mso-position-vertical-relative:text;mso-width-percent:0;mso-height-percent:0;mso-width-relative:margin;mso-height-relative:margin;v-text-anchor:middle" arcsize="10923f" o:gfxdata="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" filled="f" strokecolor="#f79646 [3209]" strokeweight="2pt"/>
+              <v:roundrect w14:anchorId="409B5892" id="Rounded Rectangle 23" o:spid="_x0000_s1026" style="position:absolute;margin-left:387pt;margin-top:112.65pt;width:62.25pt;height:13.5pt;z-index:251667968;visibility:visible;mso-wrap-style:square;mso-width-percent:0;mso-height-percent:0;mso-wrap-distance-left:9pt;mso-wrap-distance-top:0;mso-wrap-distance-right:9pt;mso-wrap-distance-bottom:0;mso-position-horizontal:absolute;mso-position-horizontal-relative:text;mso-position-vertical:absolute;mso-position-vertical-relative:text;mso-width-percent:0;mso-height-percent:0;mso-width-relative:margin;mso-height-relative:margin;v-text-anchor:middle" arcsize="10923f" o:gfxdata="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" filled="f" strokecolor="#f79646 [3209]" strokeweight="2pt"/>
             </w:pict>
           </mc:Fallback>
         </mc:AlternateContent>
@@ -6496,7 +6251,7 @@
           </mc:Choice>
           <mc:Fallback>
             <w:pict>
-              <v:roundrect w14:anchorId="319F86C6" id="Rounded Rectangle 23" o:spid="_x0000_s1026" style="position:absolute;margin-left:304.5pt;margin-top:148.65pt;width:56.25pt;height:15pt;z-index:251665920;visibility:visible;mso-wrap-style:square;mso-width-percent:0;mso-height-percent:0;mso-wrap-distance-left:9pt;mso-wrap-distance-top:0;mso-wrap-distance-right:9pt;mso-wrap-distance-bottom:0;mso-position-horizontal:absolute;mso-position-horizontal-relative:text;mso-position-vertical:absolute;mso-position-vertical-relative:text;mso-width-percent:0;mso-height-percent:0;mso-width-relative:margin;mso-height-relative:margin;v-text-anchor:middle" arcsize="10923f" o:gfxdata="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" filled="f" strokecolor="#f79646 [3209]" strokeweight="2pt"/>
+              <v:roundrect w14:anchorId="3DCEB515" id="Rounded Rectangle 23" o:spid="_x0000_s1026" style="position:absolute;margin-left:304.5pt;margin-top:148.65pt;width:56.25pt;height:15pt;z-index:251665920;visibility:visible;mso-wrap-style:square;mso-width-percent:0;mso-height-percent:0;mso-wrap-distance-left:9pt;mso-wrap-distance-top:0;mso-wrap-distance-right:9pt;mso-wrap-distance-bottom:0;mso-position-horizontal:absolute;mso-position-horizontal-relative:text;mso-position-vertical:absolute;mso-position-vertical-relative:text;mso-width-percent:0;mso-height-percent:0;mso-width-relative:margin;mso-height-relative:margin;v-text-anchor:middle" arcsize="10923f" o:gfxdata="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" filled="f" strokecolor="#f79646 [3209]" strokeweight="2pt"/>
             </w:pict>
           </mc:Fallback>
         </mc:AlternateContent>
@@ -6569,7 +6324,7 @@
           </mc:Choice>
           <mc:Fallback>
             <w:pict>
-              <v:roundrect w14:anchorId="23E36D59" id="Rounded Rectangle 23" o:spid="_x0000_s1026" style="position:absolute;margin-left:111.75pt;margin-top:54.9pt;width:70.5pt;height:14.25pt;z-index:251657728;visibility:visible;mso-wrap-style:square;mso-width-percent:0;mso-height-percent:0;mso-wrap-distance-left:9pt;mso-wrap-distance-top:0;mso-wrap-distance-right:9pt;mso-wrap-distance-bottom:0;mso-position-horizontal:absolute;mso-position-horizontal-relative:text;mso-position-vertical:absolute;mso-position-vertical-relative:text;mso-width-percent:0;mso-height-percent:0;mso-width-relative:margin;mso-height-relative:margin;v-text-anchor:middle" arcsize="10923f" o:gfxdata="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" filled="f" strokecolor="#f79646 [3209]" strokeweight="2pt"/>
+              <v:roundrect w14:anchorId="4E4E6A38" id="Rounded Rectangle 23" o:spid="_x0000_s1026" style="position:absolute;margin-left:111.75pt;margin-top:54.9pt;width:70.5pt;height:14.25pt;z-index:251657728;visibility:visible;mso-wrap-style:square;mso-width-percent:0;mso-height-percent:0;mso-wrap-distance-left:9pt;mso-wrap-distance-top:0;mso-wrap-distance-right:9pt;mso-wrap-distance-bottom:0;mso-position-horizontal:absolute;mso-position-horizontal-relative:text;mso-position-vertical:absolute;mso-position-vertical-relative:text;mso-width-percent:0;mso-height-percent:0;mso-width-relative:margin;mso-height-relative:margin;v-text-anchor:middle" arcsize="10923f" o:gfxdata="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" filled="f" strokecolor="#f79646 [3209]" strokeweight="2pt"/>
             </w:pict>
           </mc:Fallback>
         </mc:AlternateContent>
@@ -6594,7 +6349,7 @@
                     <pic:cNvPicPr/>
                   </pic:nvPicPr>
                   <pic:blipFill>
-                    <a:blip r:embed="rId23"/>
+                    <a:blip r:embed="rId24"/>
                     <a:stretch>
                       <a:fillRect/>
                     </a:stretch>
@@ -6674,7 +6429,6 @@
         </w:rPr>
         <w:t xml:space="preserve">in this case </w:t>
       </w:r>
-      <w:proofErr w:type="spellStart"/>
       <w:r>
         <w:rPr>
           <w:rFonts w:ascii="Arial" w:hAnsi="Arial" w:cs="Arial"/>
@@ -6702,7 +6456,6 @@
         </w:rPr>
         <w:t>X</w:t>
       </w:r>
-      <w:proofErr w:type="spellEnd"/>
       <w:r>
         <w:rPr>
           <w:rFonts w:ascii="Arial" w:hAnsi="Arial" w:cs="Arial"/>
@@ -6939,7 +6692,7 @@
           </mc:Choice>
           <mc:Fallback>
             <w:pict>
-              <v:shape w14:anchorId="20A747B6" id="Right Arrow 13" o:spid="_x0000_s1026" type="#_x0000_t13" style="position:absolute;margin-left:341.6pt;margin-top:43.45pt;width:31.7pt;height:23.55pt;rotation:-4421016fd;z-index:251644416;visibility:visible;mso-wrap-style:square;mso-width-percent:0;mso-wrap-distance-left:9pt;mso-wrap-distance-top:0;mso-wrap-distance-right:9pt;mso-wrap-distance-bottom:0;mso-position-horizontal:absolute;mso-position-horizontal-relative:text;mso-position-vertical:absolute;mso-position-vertical-relative:text;mso-width-percent:0;mso-width-relative:margin;v-text-anchor:middle" o:gfxdata="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" adj="13577" fillcolor="#cb6c1d" stroked="f">
+              <v:shape w14:anchorId="76415D0A" id="Right Arrow 13" o:spid="_x0000_s1026" type="#_x0000_t13" style="position:absolute;margin-left:341.6pt;margin-top:43.45pt;width:31.7pt;height:23.55pt;rotation:-4421016fd;z-index:251644416;visibility:visible;mso-wrap-style:square;mso-width-percent:0;mso-wrap-distance-left:9pt;mso-wrap-distance-top:0;mso-wrap-distance-right:9pt;mso-wrap-distance-bottom:0;mso-position-horizontal:absolute;mso-position-horizontal-relative:text;mso-position-vertical:absolute;mso-position-vertical-relative:text;mso-width-percent:0;mso-width-relative:margin;v-text-anchor:middle" o:gfxdata="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" adj="13577" fillcolor="#cb6c1d" stroked="f">
                 <v:fill color2="#ff8f26" rotate="t" angle="180" colors="0 #cb6c1d;52429f #ff8f2a;1 #ff8f26" focus="100%" type="gradient">
                   <o:fill v:ext="view" type="gradientUnscaled"/>
                 </v:fill>
@@ -7017,7 +6770,7 @@
           </mc:Choice>
           <mc:Fallback>
             <w:pict>
-              <v:roundrect w14:anchorId="55096829" id="Rounded Rectangle 41" o:spid="_x0000_s1026" style="position:absolute;margin-left:356.7pt;margin-top:6.6pt;width:32.6pt;height:30.55pt;z-index:251638272;visibility:visible;mso-wrap-style:square;mso-width-percent:0;mso-height-percent:0;mso-wrap-distance-left:9pt;mso-wrap-distance-top:0;mso-wrap-distance-right:9pt;mso-wrap-distance-bottom:0;mso-position-horizontal:absolute;mso-position-horizontal-relative:text;mso-position-vertical:absolute;mso-position-vertical-relative:text;mso-width-percent:0;mso-height-percent:0;mso-width-relative:margin;mso-height-relative:margin;v-text-anchor:middle" arcsize="10923f" o:gfxdata="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" filled="f" strokecolor="#f79646 [3209]" strokeweight="2pt"/>
+              <v:roundrect w14:anchorId="46239FF3" id="Rounded Rectangle 41" o:spid="_x0000_s1026" style="position:absolute;margin-left:356.7pt;margin-top:6.6pt;width:32.6pt;height:30.55pt;z-index:251638272;visibility:visible;mso-wrap-style:square;mso-width-percent:0;mso-height-percent:0;mso-wrap-distance-left:9pt;mso-wrap-distance-top:0;mso-wrap-distance-right:9pt;mso-wrap-distance-bottom:0;mso-position-horizontal:absolute;mso-position-horizontal-relative:text;mso-position-vertical:absolute;mso-position-vertical-relative:text;mso-width-percent:0;mso-height-percent:0;mso-width-relative:margin;mso-height-relative:margin;v-text-anchor:middle" arcsize="10923f" o:gfxdata="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" filled="f" strokecolor="#f79646 [3209]" strokeweight="2pt"/>
             </w:pict>
           </mc:Fallback>
         </mc:AlternateContent>
@@ -7046,7 +6799,7 @@
                     <pic:cNvPicPr/>
                   </pic:nvPicPr>
                   <pic:blipFill rotWithShape="1">
-                    <a:blip r:embed="rId24"/>
+                    <a:blip r:embed="rId25"/>
                     <a:srcRect r="15938" b="3025"/>
                     <a:stretch/>
                   </pic:blipFill>
@@ -7202,7 +6955,7 @@
                     </pic:cNvPicPr>
                   </pic:nvPicPr>
                   <pic:blipFill>
-                    <a:blip r:embed="rId25">
+                    <a:blip r:embed="rId26">
                       <a:extLst>
                         <a:ext uri="{28A0092B-C50C-407E-A947-70E740481C1C}">
                           <a14:useLocalDpi xmlns:a14="http://schemas.microsoft.com/office/drawing/2010/main" val="0"/>
@@ -7343,7 +7096,7 @@
                     </pic:cNvPicPr>
                   </pic:nvPicPr>
                   <pic:blipFill>
-                    <a:blip r:embed="rId26">
+                    <a:blip r:embed="rId27">
                       <a:extLst>
                         <a:ext uri="{28A0092B-C50C-407E-A947-70E740481C1C}">
                           <a14:useLocalDpi xmlns:a14="http://schemas.microsoft.com/office/drawing/2010/main" val="0"/>
@@ -7721,7 +7474,7 @@
                     </pic:cNvPicPr>
                   </pic:nvPicPr>
                   <pic:blipFill>
-                    <a:blip r:embed="rId27">
+                    <a:blip r:embed="rId28">
                       <a:extLst>
                         <a:ext uri="{28A0092B-C50C-407E-A947-70E740481C1C}">
                           <a14:useLocalDpi xmlns:a14="http://schemas.microsoft.com/office/drawing/2010/main" val="0"/>
@@ -8012,7 +7765,6 @@
                               </w:rPr>
                               <w:t xml:space="preserve"> are specified in </w:t>
                             </w:r>
-                            <w:proofErr w:type="spellStart"/>
                             <w:r>
                               <w:rPr>
                                 <w:rFonts w:ascii="Courier New" w:hAnsi="Courier New" w:cs="Courier New"/>
@@ -8022,7 +7774,6 @@
                               </w:rPr>
                               <w:t>userparms.h</w:t>
                             </w:r>
-                            <w:proofErr w:type="spellEnd"/>
                             <w:r>
                               <w:rPr>
                                 <w:rFonts w:ascii="Arial" w:hAnsi="Arial" w:cs="Arial"/>
@@ -8032,7 +7783,6 @@
                               </w:rPr>
                               <w:t xml:space="preserve"> file included in the project </w:t>
                             </w:r>
-                            <w:proofErr w:type="spellStart"/>
                             <w:r>
                               <w:rPr>
                                 <w:rFonts w:ascii="Courier New" w:hAnsi="Courier New" w:cs="Courier New"/>
@@ -8043,7 +7793,6 @@
                               </w:rPr>
                               <w:t>pmsm.X</w:t>
                             </w:r>
-                            <w:proofErr w:type="spellEnd"/>
                             <w:r>
                               <w:rPr>
                                 <w:rFonts w:ascii="Arial" w:hAnsi="Arial" w:cs="Arial"/>
@@ -8051,17 +7800,7 @@
                                 <w:sz w:val="20"/>
                                 <w:szCs w:val="20"/>
                               </w:rPr>
-                              <w:t>.</w:t>
-                            </w:r>
-                            <w:bookmarkStart w:id="10" w:name="_GoBack"/>
-                            <w:r>
-                              <w:rPr>
-                                <w:rFonts w:ascii="Arial" w:hAnsi="Arial" w:cs="Arial"/>
-                                <w:color w:val="000000"/>
-                                <w:sz w:val="20"/>
-                                <w:szCs w:val="20"/>
-                              </w:rPr>
-                              <w:t xml:space="preserve"> The definitions </w:t>
+                              <w:t xml:space="preserve">. The definitions </w:t>
                             </w:r>
                             <w:r>
                               <w:rPr>
@@ -8112,7 +7851,6 @@
                             <w:r>
                               <w:t xml:space="preserve"> </w:t>
                             </w:r>
-                            <w:bookmarkEnd w:id="10"/>
                           </w:p>
                         </w:txbxContent>
                       </wps:txbx>
@@ -8220,7 +7958,6 @@
                         </w:rPr>
                         <w:t xml:space="preserve"> are specified in </w:t>
                       </w:r>
-                      <w:proofErr w:type="spellStart"/>
                       <w:r>
                         <w:rPr>
                           <w:rFonts w:ascii="Courier New" w:hAnsi="Courier New" w:cs="Courier New"/>
@@ -8230,7 +7967,6 @@
                         </w:rPr>
                         <w:t>userparms.h</w:t>
                       </w:r>
-                      <w:proofErr w:type="spellEnd"/>
                       <w:r>
                         <w:rPr>
                           <w:rFonts w:ascii="Arial" w:hAnsi="Arial" w:cs="Arial"/>
@@ -8240,7 +7976,6 @@
                         </w:rPr>
                         <w:t xml:space="preserve"> file included in the project </w:t>
                       </w:r>
-                      <w:proofErr w:type="spellStart"/>
                       <w:r>
                         <w:rPr>
                           <w:rFonts w:ascii="Courier New" w:hAnsi="Courier New" w:cs="Courier New"/>
@@ -8251,7 +7986,6 @@
                         </w:rPr>
                         <w:t>pmsm.X</w:t>
                       </w:r>
-                      <w:proofErr w:type="spellEnd"/>
                       <w:r>
                         <w:rPr>
                           <w:rFonts w:ascii="Arial" w:hAnsi="Arial" w:cs="Arial"/>
@@ -8259,17 +7993,7 @@
                           <w:sz w:val="20"/>
                           <w:szCs w:val="20"/>
                         </w:rPr>
-                        <w:t>.</w:t>
-                      </w:r>
-                      <w:bookmarkStart w:id="11" w:name="_GoBack"/>
-                      <w:r>
-                        <w:rPr>
-                          <w:rFonts w:ascii="Arial" w:hAnsi="Arial" w:cs="Arial"/>
-                          <w:color w:val="000000"/>
-                          <w:sz w:val="20"/>
-                          <w:szCs w:val="20"/>
-                        </w:rPr>
-                        <w:t xml:space="preserve"> The definitions </w:t>
+                        <w:t xml:space="preserve">. The definitions </w:t>
                       </w:r>
                       <w:r>
                         <w:rPr>
@@ -8320,7 +8044,6 @@
                       <w:r>
                         <w:t xml:space="preserve"> </w:t>
                       </w:r>
-                      <w:bookmarkEnd w:id="11"/>
                     </w:p>
                   </w:txbxContent>
                 </v:textbox>
@@ -8453,7 +8176,7 @@
         </w:rPr>
         <w:t xml:space="preserve"> </w:t>
       </w:r>
-      <w:hyperlink r:id="rId28" w:history="1">
+      <w:hyperlink r:id="rId29" w:history="1">
         <w:r>
           <w:rPr>
             <w:rStyle w:val="Hyperlink"/>
@@ -8484,53 +8207,25 @@
         <w:rPr>
           <w:w w:val="100"/>
         </w:rPr>
-        <w:t xml:space="preserve">To utilize X2C communication for this demonstration, a mini-USB connection is required between Host PC and </w:t>
-      </w:r>
-      <w:proofErr w:type="spellStart"/>
+        <w:t xml:space="preserve">To utilize X2C communication for this demonstration, a mini-USB connection is required between Host PC and dsPICDEM™ </w:t>
+      </w:r>
       <w:r>
         <w:rPr>
           <w:w w:val="100"/>
         </w:rPr>
-        <w:t>dsPICDEM</w:t>
-      </w:r>
-      <w:proofErr w:type="spellEnd"/>
+        <w:t xml:space="preserve">DSPIC33EDV64MC205 </w:t>
+      </w:r>
       <w:r>
         <w:rPr>
           <w:w w:val="100"/>
         </w:rPr>
-        <w:t xml:space="preserve">™ </w:t>
+        <w:t xml:space="preserve">Motor Control </w:t>
       </w:r>
       <w:r>
         <w:rPr>
           <w:w w:val="100"/>
         </w:rPr>
-        <w:t xml:space="preserve">DSPIC33EDV64MC205 </w:t>
-      </w:r>
-      <w:r>
-        <w:rPr>
-          <w:w w:val="100"/>
-        </w:rPr>
-        <w:t xml:space="preserve">Motor Control </w:t>
-      </w:r>
-      <w:r>
-        <w:rPr>
-          <w:w w:val="100"/>
-        </w:rPr>
-        <w:t xml:space="preserve">Development Board. Connect a mini-USB cable from your computer to the J8 connector of the </w:t>
-      </w:r>
-      <w:proofErr w:type="spellStart"/>
-      <w:r>
-        <w:rPr>
-          <w:w w:val="100"/>
-        </w:rPr>
-        <w:t>dsPICDEM</w:t>
-      </w:r>
-      <w:proofErr w:type="spellEnd"/>
-      <w:r>
-        <w:rPr>
-          <w:w w:val="100"/>
-        </w:rPr>
-        <w:t xml:space="preserve">™ </w:t>
+        <w:t xml:space="preserve">Development Board. Connect a mini-USB cable from your computer to the J8 connector of the dsPICDEM™ </w:t>
       </w:r>
       <w:r>
         <w:rPr>
@@ -8591,7 +8286,7 @@
                     <pic:cNvPicPr/>
                   </pic:nvPicPr>
                   <pic:blipFill>
-                    <a:blip r:embed="rId29"/>
+                    <a:blip r:embed="rId30"/>
                     <a:stretch>
                       <a:fillRect/>
                     </a:stretch>
@@ -8808,7 +8503,7 @@
           </mc:Choice>
           <mc:Fallback>
             <w:pict>
-              <v:roundrect w14:anchorId="07C34618" id="Rounded Rectangle 28" o:spid="_x0000_s1026" style="position:absolute;margin-left:95.05pt;margin-top:146.2pt;width:85.5pt;height:12.2pt;z-index:251634176;visibility:visible;mso-wrap-style:square;mso-width-percent:0;mso-height-percent:0;mso-wrap-distance-left:9pt;mso-wrap-distance-top:0;mso-wrap-distance-right:9pt;mso-wrap-distance-bottom:0;mso-position-horizontal:absolute;mso-position-horizontal-relative:text;mso-position-vertical:absolute;mso-position-vertical-relative:text;mso-width-percent:0;mso-height-percent:0;mso-width-relative:margin;mso-height-relative:margin;v-text-anchor:middle" arcsize="10923f" o:gfxdata="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" filled="f" strokecolor="#f79646 [3209]" strokeweight="2pt">
+              <v:roundrect w14:anchorId="69D8C59B" id="Rounded Rectangle 28" o:spid="_x0000_s1026" style="position:absolute;margin-left:95.05pt;margin-top:146.2pt;width:85.5pt;height:12.2pt;z-index:251634176;visibility:visible;mso-wrap-style:square;mso-width-percent:0;mso-height-percent:0;mso-wrap-distance-left:9pt;mso-wrap-distance-top:0;mso-wrap-distance-right:9pt;mso-wrap-distance-bottom:0;mso-position-horizontal:absolute;mso-position-horizontal-relative:text;mso-position-vertical:absolute;mso-position-vertical-relative:text;mso-width-percent:0;mso-height-percent:0;mso-width-relative:margin;mso-height-relative:margin;v-text-anchor:middle" arcsize="10923f" o:gfxdata="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" filled="f" strokecolor="#f79646 [3209]" strokeweight="2pt">
                 <w10:wrap type="topAndBottom"/>
               </v:roundrect>
             </w:pict>
@@ -8913,7 +8608,7 @@
           </mc:Choice>
           <mc:Fallback>
             <w:pict>
-              <v:shape w14:anchorId="7C53E4D8" id="Right Arrow 27" o:spid="_x0000_s1026" type="#_x0000_t13" style="position:absolute;margin-left:183.55pt;margin-top:150.55pt;width:29.45pt;height:19.6pt;rotation:-9260218fd;z-index:251633152;visibility:visible;mso-wrap-style:square;mso-width-percent:0;mso-height-percent:0;mso-wrap-distance-left:9pt;mso-wrap-distance-top:0;mso-wrap-distance-right:9pt;mso-wrap-distance-bottom:0;mso-position-horizontal:absolute;mso-position-horizontal-relative:text;mso-position-vertical:absolute;mso-position-vertical-relative:text;mso-width-percent:0;mso-height-percent:0;mso-width-relative:margin;mso-height-relative:margin;v-text-anchor:middle" o:gfxdata="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" adj="14412" fillcolor="#cb6c1d" stroked="f">
+              <v:shape w14:anchorId="254D5045" id="Right Arrow 27" o:spid="_x0000_s1026" type="#_x0000_t13" style="position:absolute;margin-left:183.55pt;margin-top:150.55pt;width:29.45pt;height:19.6pt;rotation:-9260218fd;z-index:251633152;visibility:visible;mso-wrap-style:square;mso-width-percent:0;mso-height-percent:0;mso-wrap-distance-left:9pt;mso-wrap-distance-top:0;mso-wrap-distance-right:9pt;mso-wrap-distance-bottom:0;mso-position-horizontal:absolute;mso-position-horizontal-relative:text;mso-position-vertical:absolute;mso-position-vertical-relative:text;mso-width-percent:0;mso-height-percent:0;mso-width-relative:margin;mso-height-relative:margin;v-text-anchor:middle" o:gfxdata="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" adj="14412" fillcolor="#cb6c1d" stroked="f">
                 <v:fill color2="#ff8f26" rotate="t" angle="180" colors="0 #cb6c1d;52429f #ff8f2a;1 #ff8f26" focus="100%" type="gradient">
                   <o:fill v:ext="view" type="gradientUnscaled"/>
                 </v:fill>
@@ -8992,7 +8687,7 @@
           </mc:Choice>
           <mc:Fallback>
             <w:pict>
-              <v:roundrect w14:anchorId="3A1ACBFB" id="Rounded Rectangle 28" o:spid="_x0000_s1026" style="position:absolute;margin-left:65.95pt;margin-top:78.5pt;width:37.5pt;height:16.5pt;z-index:251671040;visibility:visible;mso-wrap-style:square;mso-width-percent:0;mso-height-percent:0;mso-wrap-distance-left:9pt;mso-wrap-distance-top:0;mso-wrap-distance-right:9pt;mso-wrap-distance-bottom:0;mso-position-horizontal:absolute;mso-position-horizontal-relative:text;mso-position-vertical:absolute;mso-position-vertical-relative:text;mso-width-percent:0;mso-height-percent:0;mso-width-relative:margin;mso-height-relative:margin;v-text-anchor:middle" arcsize="10923f" o:gfxdata="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" filled="f" strokecolor="#f79646 [3209]" strokeweight="2pt"/>
+              <v:roundrect w14:anchorId="67B91F0C" id="Rounded Rectangle 28" o:spid="_x0000_s1026" style="position:absolute;margin-left:65.95pt;margin-top:78.5pt;width:37.5pt;height:16.5pt;z-index:251671040;visibility:visible;mso-wrap-style:square;mso-width-percent:0;mso-height-percent:0;mso-wrap-distance-left:9pt;mso-wrap-distance-top:0;mso-wrap-distance-right:9pt;mso-wrap-distance-bottom:0;mso-position-horizontal:absolute;mso-position-horizontal-relative:text;mso-position-vertical:absolute;mso-position-vertical-relative:text;mso-width-percent:0;mso-height-percent:0;mso-width-relative:margin;mso-height-relative:margin;v-text-anchor:middle" arcsize="10923f" o:gfxdata="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" filled="f" strokecolor="#f79646 [3209]" strokeweight="2pt"/>
             </w:pict>
           </mc:Fallback>
         </mc:AlternateContent>
@@ -9025,7 +8720,7 @@
                     <pic:cNvPicPr/>
                   </pic:nvPicPr>
                   <pic:blipFill rotWithShape="1">
-                    <a:blip r:embed="rId30"/>
+                    <a:blip r:embed="rId31"/>
                     <a:srcRect t="4370"/>
                     <a:stretch/>
                   </pic:blipFill>
@@ -9067,7 +8762,6 @@
         </w:rPr>
         <w:t xml:space="preserve">Build the project </w:t>
       </w:r>
-      <w:proofErr w:type="spellStart"/>
       <w:r>
         <w:rPr>
           <w:rFonts w:ascii="Courier New" w:hAnsi="Courier New" w:cs="Courier New"/>
@@ -9078,7 +8772,6 @@
         </w:rPr>
         <w:t>pmsm.X</w:t>
       </w:r>
-      <w:proofErr w:type="spellEnd"/>
       <w:r>
         <w:rPr>
           <w:rFonts w:ascii="Arial" w:hAnsi="Arial" w:cs="Arial"/>
@@ -9088,7 +8781,6 @@
         </w:rPr>
         <w:t xml:space="preserve">. To do that right click on the project </w:t>
       </w:r>
-      <w:proofErr w:type="spellStart"/>
       <w:r>
         <w:rPr>
           <w:rFonts w:ascii="Courier New" w:hAnsi="Courier New" w:cs="Courier New"/>
@@ -9099,7 +8791,6 @@
         </w:rPr>
         <w:t>pmsm.X</w:t>
       </w:r>
-      <w:proofErr w:type="spellEnd"/>
       <w:r>
         <w:rPr>
           <w:rFonts w:ascii="Arial" w:hAnsi="Arial" w:cs="Arial"/>
@@ -9208,7 +8899,7 @@
           </mc:Choice>
           <mc:Fallback>
             <w:pict>
-              <v:roundrect w14:anchorId="1F57B1F6" id="Rounded Rectangle 28" o:spid="_x0000_s1026" style="position:absolute;margin-left:66.6pt;margin-top:13.35pt;width:31.5pt;height:14.25pt;z-index:251662848;visibility:visible;mso-wrap-style:square;mso-width-percent:0;mso-height-percent:0;mso-wrap-distance-left:9pt;mso-wrap-distance-top:0;mso-wrap-distance-right:9pt;mso-wrap-distance-bottom:0;mso-position-horizontal:absolute;mso-position-horizontal-relative:text;mso-position-vertical:absolute;mso-position-vertical-relative:text;mso-width-percent:0;mso-height-percent:0;mso-width-relative:margin;mso-height-relative:margin;v-text-anchor:middle" arcsize="10923f" o:gfxdata="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" filled="f" strokecolor="#f79646 [3209]" strokeweight="2pt"/>
+              <v:roundrect w14:anchorId="0F3D2642" id="Rounded Rectangle 28" o:spid="_x0000_s1026" style="position:absolute;margin-left:66.6pt;margin-top:13.35pt;width:31.5pt;height:14.25pt;z-index:251662848;visibility:visible;mso-wrap-style:square;mso-width-percent:0;mso-height-percent:0;mso-wrap-distance-left:9pt;mso-wrap-distance-top:0;mso-wrap-distance-right:9pt;mso-wrap-distance-bottom:0;mso-position-horizontal:absolute;mso-position-horizontal-relative:text;mso-position-vertical:absolute;mso-position-vertical-relative:text;mso-width-percent:0;mso-height-percent:0;mso-width-relative:margin;mso-height-relative:margin;v-text-anchor:middle" arcsize="10923f" o:gfxdata="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" filled="f" strokecolor="#f79646 [3209]" strokeweight="2pt"/>
             </w:pict>
           </mc:Fallback>
         </mc:AlternateContent>
@@ -9281,7 +8972,7 @@
           </mc:Choice>
           <mc:Fallback>
             <w:pict>
-              <v:roundrect w14:anchorId="4E05BE2F" id="Rounded Rectangle 28" o:spid="_x0000_s1026" style="position:absolute;margin-left:134.25pt;margin-top:57.25pt;width:42.05pt;height:12.75pt;z-index:251670016;visibility:visible;mso-wrap-style:square;mso-width-percent:0;mso-height-percent:0;mso-wrap-distance-left:9pt;mso-wrap-distance-top:0;mso-wrap-distance-right:9pt;mso-wrap-distance-bottom:0;mso-position-horizontal:absolute;mso-position-horizontal-relative:text;mso-position-vertical:absolute;mso-position-vertical-relative:text;mso-width-percent:0;mso-height-percent:0;mso-width-relative:margin;mso-height-relative:margin;v-text-anchor:middle" arcsize="10923f" o:gfxdata="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" filled="f" strokecolor="#f79646 [3209]" strokeweight="2pt"/>
+              <v:roundrect w14:anchorId="12104D5A" id="Rounded Rectangle 28" o:spid="_x0000_s1026" style="position:absolute;margin-left:134.25pt;margin-top:57.25pt;width:42.05pt;height:12.75pt;z-index:251670016;visibility:visible;mso-wrap-style:square;mso-width-percent:0;mso-height-percent:0;mso-wrap-distance-left:9pt;mso-wrap-distance-top:0;mso-wrap-distance-right:9pt;mso-wrap-distance-bottom:0;mso-position-horizontal:absolute;mso-position-horizontal-relative:text;mso-position-vertical:absolute;mso-position-vertical-relative:text;mso-width-percent:0;mso-height-percent:0;mso-width-relative:margin;mso-height-relative:margin;v-text-anchor:middle" arcsize="10923f" o:gfxdata="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" filled="f" strokecolor="#f79646 [3209]" strokeweight="2pt"/>
             </w:pict>
           </mc:Fallback>
         </mc:AlternateContent>
@@ -9354,7 +9045,7 @@
           </mc:Choice>
           <mc:Fallback>
             <w:pict>
-              <v:roundrect w14:anchorId="1FEC1CD4" id="Rounded Rectangle 28" o:spid="_x0000_s1026" style="position:absolute;margin-left:237.75pt;margin-top:22.75pt;width:187.5pt;height:12pt;z-index:251636224;visibility:visible;mso-wrap-style:square;mso-width-percent:0;mso-height-percent:0;mso-wrap-distance-left:9pt;mso-wrap-distance-top:0;mso-wrap-distance-right:9pt;mso-wrap-distance-bottom:0;mso-position-horizontal:absolute;mso-position-horizontal-relative:text;mso-position-vertical:absolute;mso-position-vertical-relative:text;mso-width-percent:0;mso-height-percent:0;mso-width-relative:margin;mso-height-relative:margin;v-text-anchor:middle" arcsize="10923f" o:gfxdata="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" filled="f" strokecolor="#f79646 [3209]" strokeweight="2pt"/>
+              <v:roundrect w14:anchorId="0807CF4B" id="Rounded Rectangle 28" o:spid="_x0000_s1026" style="position:absolute;margin-left:237.75pt;margin-top:22.75pt;width:187.5pt;height:12pt;z-index:251636224;visibility:visible;mso-wrap-style:square;mso-width-percent:0;mso-height-percent:0;mso-wrap-distance-left:9pt;mso-wrap-distance-top:0;mso-wrap-distance-right:9pt;mso-wrap-distance-bottom:0;mso-position-horizontal:absolute;mso-position-horizontal-relative:text;mso-position-vertical:absolute;mso-position-vertical-relative:text;mso-width-percent:0;mso-height-percent:0;mso-width-relative:margin;mso-height-relative:margin;v-text-anchor:middle" arcsize="10923f" o:gfxdata="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" filled="f" strokecolor="#f79646 [3209]" strokeweight="2pt"/>
             </w:pict>
           </mc:Fallback>
         </mc:AlternateContent>
@@ -9379,7 +9070,7 @@
                     <pic:cNvPicPr/>
                   </pic:nvPicPr>
                   <pic:blipFill>
-                    <a:blip r:embed="rId31"/>
+                    <a:blip r:embed="rId32"/>
                     <a:stretch>
                       <a:fillRect/>
                     </a:stretch>
@@ -9422,7 +9113,6 @@
         </w:rPr>
         <w:t xml:space="preserve">To build the project (in this case </w:t>
       </w:r>
-      <w:proofErr w:type="spellStart"/>
       <w:r>
         <w:rPr>
           <w:rFonts w:ascii="Arial" w:hAnsi="Arial" w:cs="Arial"/>
@@ -9433,7 +9123,6 @@
         </w:rPr>
         <w:t>pmsm.X</w:t>
       </w:r>
-      <w:proofErr w:type="spellEnd"/>
       <w:r>
         <w:rPr>
           <w:rFonts w:ascii="Arial" w:hAnsi="Arial" w:cs="Arial"/>
@@ -9544,7 +9233,7 @@
                     <pic:cNvPicPr/>
                   </pic:nvPicPr>
                   <pic:blipFill rotWithShape="1">
-                    <a:blip r:embed="rId24"/>
+                    <a:blip r:embed="rId25"/>
                     <a:srcRect r="15938" b="3025"/>
                     <a:stretch/>
                   </pic:blipFill>
@@ -9639,7 +9328,7 @@
           </mc:Choice>
           <mc:Fallback>
             <w:pict>
-              <v:roundrect w14:anchorId="3F2CA469" id="Rounded Rectangle 41" o:spid="_x0000_s1026" style="position:absolute;margin-left:378.45pt;margin-top:12.3pt;width:32.6pt;height:30.55pt;z-index:251672064;visibility:visible;mso-wrap-style:square;mso-width-percent:0;mso-height-percent:0;mso-wrap-distance-left:9pt;mso-wrap-distance-top:0;mso-wrap-distance-right:9pt;mso-wrap-distance-bottom:0;mso-position-horizontal:absolute;mso-position-horizontal-relative:text;mso-position-vertical:absolute;mso-position-vertical-relative:text;mso-width-percent:0;mso-height-percent:0;mso-width-relative:margin;mso-height-relative:margin;v-text-anchor:middle" arcsize="10923f" o:gfxdata="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" filled="f" strokecolor="#f79646 [3209]" strokeweight="2pt"/>
+              <v:roundrect w14:anchorId="7D1924BE" id="Rounded Rectangle 41" o:spid="_x0000_s1026" style="position:absolute;margin-left:378.45pt;margin-top:12.3pt;width:32.6pt;height:30.55pt;z-index:251672064;visibility:visible;mso-wrap-style:square;mso-width-percent:0;mso-height-percent:0;mso-wrap-distance-left:9pt;mso-wrap-distance-top:0;mso-wrap-distance-right:9pt;mso-wrap-distance-bottom:0;mso-position-horizontal:absolute;mso-position-horizontal-relative:text;mso-position-vertical:absolute;mso-position-vertical-relative:text;mso-width-percent:0;mso-height-percent:0;mso-width-relative:margin;mso-height-relative:margin;v-text-anchor:middle" arcsize="10923f" o:gfxdata="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" filled="f" strokecolor="#f79646 [3209]" strokeweight="2pt"/>
             </w:pict>
           </mc:Fallback>
         </mc:AlternateContent>
@@ -9741,7 +9430,7 @@
           </mc:Choice>
           <mc:Fallback>
             <w:pict>
-              <v:shape w14:anchorId="5C7AF3AA" id="Right Arrow 13" o:spid="_x0000_s1026" type="#_x0000_t13" style="position:absolute;margin-left:368.85pt;margin-top:49.4pt;width:31.7pt;height:23.55pt;rotation:-4421016fd;z-index:251673088;visibility:visible;mso-wrap-style:square;mso-width-percent:0;mso-wrap-distance-left:9pt;mso-wrap-distance-top:0;mso-wrap-distance-right:9pt;mso-wrap-distance-bottom:0;mso-position-horizontal:absolute;mso-position-horizontal-relative:text;mso-position-vertical:absolute;mso-position-vertical-relative:text;mso-width-percent:0;mso-width-relative:margin;v-text-anchor:middle" o:gfxdata="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" adj="13577" fillcolor="#cb6c1d" stroked="f">
+              <v:shape w14:anchorId="67724EBF" id="Right Arrow 13" o:spid="_x0000_s1026" type="#_x0000_t13" style="position:absolute;margin-left:368.85pt;margin-top:49.4pt;width:31.7pt;height:23.55pt;rotation:-4421016fd;z-index:251673088;visibility:visible;mso-wrap-style:square;mso-width-percent:0;mso-wrap-distance-left:9pt;mso-wrap-distance-top:0;mso-wrap-distance-right:9pt;mso-wrap-distance-bottom:0;mso-position-horizontal:absolute;mso-position-horizontal-relative:text;mso-position-vertical:absolute;mso-position-vertical-relative:text;mso-width-percent:0;mso-width-relative:margin;v-text-anchor:middle" o:gfxdata="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" adj="13577" fillcolor="#cb6c1d" stroked="f">
                 <v:fill color2="#ff8f26" rotate="t" angle="180" colors="0 #cb6c1d;52429f #ff8f2a;1 #ff8f26" focus="100%" type="gradient">
                   <o:fill v:ext="view" type="gradientUnscaled"/>
                 </v:fill>
@@ -10036,7 +9725,7 @@
           </mc:Choice>
           <mc:Fallback>
             <w:pict>
-              <v:group w14:anchorId="4B17548F" id="Group 175" o:spid="_x0000_s1026" style="position:absolute;margin-left:74.9pt;margin-top:2.35pt;width:168.9pt;height:58.55pt;z-index:251656704;mso-width-relative:margin;mso-height-relative:margin" coordorigin="-3438,-950" coordsize="21451,7435" o:gfxdata="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">
+              <v:group w14:anchorId="7FB997A0" id="Group 175" o:spid="_x0000_s1026" style="position:absolute;margin-left:74.9pt;margin-top:2.35pt;width:168.9pt;height:58.55pt;z-index:251656704;mso-width-relative:margin;mso-height-relative:margin" coordorigin="-3438,-950" coordsize="21451,7435" o:gfxdata="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">
                 <v:roundrect id="Rounded Rectangle 28" o:spid="_x0000_s1027" style="position:absolute;left:-3438;top:-950;width:2763;height:2050;visibility:visible;mso-wrap-style:square;v-text-anchor:middle" arcsize="10923f" o:gfxdata="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" filled="f" strokecolor="#f79646 [3209]" strokeweight="2pt"/>
                 <v:roundrect id="Rounded Rectangle 28" o:spid="_x0000_s1028" style="position:absolute;left:-2455;top:1180;width:11144;height:1429;visibility:visible;mso-wrap-style:square;v-text-anchor:middle" arcsize="10923f" o:gfxdata="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" filled="f" strokecolor="#f79646 [3209]" strokeweight="2pt"/>
                 <v:roundrect id="Rounded Rectangle 28" o:spid="_x0000_s1029" style="position:absolute;left:8796;top:2658;width:7144;height:2096;visibility:visible;mso-wrap-style:square;v-text-anchor:middle" arcsize="10923f" o:gfxdata="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" filled="f" strokecolor="#f79646 [3209]" strokeweight="2pt"/>
@@ -10071,7 +9760,7 @@
                     <pic:cNvPicPr/>
                   </pic:nvPicPr>
                   <pic:blipFill>
-                    <a:blip r:embed="rId32"/>
+                    <a:blip r:embed="rId33"/>
                     <a:stretch>
                       <a:fillRect/>
                     </a:stretch>
@@ -10148,7 +9837,6 @@
         </w:rPr>
         <w:t xml:space="preserve"> menu, select </w:t>
       </w:r>
-      <w:proofErr w:type="spellStart"/>
       <w:r>
         <w:rPr>
           <w:rFonts w:ascii="Courier New" w:hAnsi="Courier New" w:cs="Courier New"/>
@@ -10157,7 +9845,6 @@
         </w:rPr>
         <w:t>pmsm.X</w:t>
       </w:r>
-      <w:proofErr w:type="spellEnd"/>
       <w:r>
         <w:rPr>
           <w:rFonts w:ascii="Arial" w:hAnsi="Arial" w:cs="Arial"/>
@@ -10256,7 +9943,7 @@
           </mc:Choice>
           <mc:Fallback>
             <w:pict>
-              <v:roundrect w14:anchorId="027980CE" id="Rounded Rectangle 28" o:spid="_x0000_s1026" style="position:absolute;margin-left:107.25pt;margin-top:113.2pt;width:160.5pt;height:21pt;z-index:251675136;visibility:visible;mso-wrap-style:square;mso-width-percent:0;mso-height-percent:0;mso-wrap-distance-left:9pt;mso-wrap-distance-top:0;mso-wrap-distance-right:9pt;mso-wrap-distance-bottom:0;mso-position-horizontal:absolute;mso-position-horizontal-relative:text;mso-position-vertical:absolute;mso-position-vertical-relative:text;mso-width-percent:0;mso-height-percent:0;mso-width-relative:margin;mso-height-relative:margin;v-text-anchor:middle" arcsize="10923f" o:gfxdata="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" filled="f" strokecolor="#f79646 [3209]" strokeweight="2pt"/>
+              <v:roundrect w14:anchorId="13F313DE" id="Rounded Rectangle 28" o:spid="_x0000_s1026" style="position:absolute;margin-left:107.25pt;margin-top:113.2pt;width:160.5pt;height:21pt;z-index:251675136;visibility:visible;mso-wrap-style:square;mso-width-percent:0;mso-height-percent:0;mso-wrap-distance-left:9pt;mso-wrap-distance-top:0;mso-wrap-distance-right:9pt;mso-wrap-distance-bottom:0;mso-position-horizontal:absolute;mso-position-horizontal-relative:text;mso-position-vertical:absolute;mso-position-vertical-relative:text;mso-width-percent:0;mso-height-percent:0;mso-width-relative:margin;mso-height-relative:margin;v-text-anchor:middle" arcsize="10923f" o:gfxdata="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" filled="f" strokecolor="#f79646 [3209]" strokeweight="2pt"/>
             </w:pict>
           </mc:Fallback>
         </mc:AlternateContent>
@@ -10329,7 +10016,7 @@
           </mc:Choice>
           <mc:Fallback>
             <w:pict>
-              <v:roundrect w14:anchorId="47C27517" id="Rounded Rectangle 28" o:spid="_x0000_s1026" style="position:absolute;margin-left:125.25pt;margin-top:21.7pt;width:77.25pt;height:27pt;z-index:251674112;visibility:visible;mso-wrap-style:square;mso-width-percent:0;mso-height-percent:0;mso-wrap-distance-left:9pt;mso-wrap-distance-top:0;mso-wrap-distance-right:9pt;mso-wrap-distance-bottom:0;mso-position-horizontal:absolute;mso-position-horizontal-relative:text;mso-position-vertical:absolute;mso-position-vertical-relative:text;mso-width-percent:0;mso-height-percent:0;mso-width-relative:margin;mso-height-relative:margin;v-text-anchor:middle" arcsize="10923f" o:gfxdata="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" filled="f" strokecolor="#f79646 [3209]" strokeweight="2pt"/>
+              <v:roundrect w14:anchorId="47DC5164" id="Rounded Rectangle 28" o:spid="_x0000_s1026" style="position:absolute;margin-left:125.25pt;margin-top:21.7pt;width:77.25pt;height:27pt;z-index:251674112;visibility:visible;mso-wrap-style:square;mso-width-percent:0;mso-height-percent:0;mso-wrap-distance-left:9pt;mso-wrap-distance-top:0;mso-wrap-distance-right:9pt;mso-wrap-distance-bottom:0;mso-position-horizontal:absolute;mso-position-horizontal-relative:text;mso-position-vertical:absolute;mso-position-vertical-relative:text;mso-width-percent:0;mso-height-percent:0;mso-width-relative:margin;mso-height-relative:margin;v-text-anchor:middle" arcsize="10923f" o:gfxdata="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" filled="f" strokecolor="#f79646 [3209]" strokeweight="2pt"/>
             </w:pict>
           </mc:Fallback>
         </mc:AlternateContent>
@@ -10360,7 +10047,7 @@
                     </pic:cNvPicPr>
                   </pic:nvPicPr>
                   <pic:blipFill>
-                    <a:blip r:embed="rId33">
+                    <a:blip r:embed="rId34">
                       <a:extLst>
                         <a:ext uri="{28A0092B-C50C-407E-A947-70E740481C1C}">
                           <a14:useLocalDpi xmlns:a14="http://schemas.microsoft.com/office/drawing/2010/main" val="0"/>
@@ -10446,7 +10133,7 @@
         </w:rPr>
         <w:t xml:space="preserve">Remote Communication needs to be established, as indicated in the following figure. </w:t>
       </w:r>
-      <w:bookmarkStart w:id="12" w:name="_Hlk19701684"/>
+      <w:bookmarkStart w:id="11" w:name="_Hlk19701684"/>
       <w:r>
         <w:rPr>
           <w:rFonts w:ascii="Arial" w:hAnsi="Arial" w:cs="Arial"/>
@@ -10471,7 +10158,7 @@
         </w:rPr>
         <w:t xml:space="preserve"> lists the available COM Ports.</w:t>
       </w:r>
-      <w:bookmarkEnd w:id="12"/>
+      <w:bookmarkEnd w:id="11"/>
       <w:r>
         <w:rPr>
           <w:rFonts w:ascii="Arial" w:hAnsi="Arial" w:cs="Arial"/>
@@ -10571,7 +10258,7 @@
           </mc:Choice>
           <mc:Fallback>
             <w:pict>
-              <v:roundrect w14:anchorId="063E4A4C" id="Rounded Rectangle 28" o:spid="_x0000_s1026" style="position:absolute;margin-left:215.25pt;margin-top:212.25pt;width:21.75pt;height:18pt;z-index:251677184;visibility:visible;mso-wrap-style:square;mso-width-percent:0;mso-height-percent:0;mso-wrap-distance-left:9pt;mso-wrap-distance-top:0;mso-wrap-distance-right:9pt;mso-wrap-distance-bottom:0;mso-position-horizontal:absolute;mso-position-horizontal-relative:text;mso-position-vertical:absolute;mso-position-vertical-relative:text;mso-width-percent:0;mso-height-percent:0;mso-width-relative:margin;mso-height-relative:margin;v-text-anchor:middle" arcsize="10923f" o:gfxdata="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" filled="f" strokecolor="#f79646 [3209]" strokeweight="2pt"/>
+              <v:roundrect w14:anchorId="06CA887A" id="Rounded Rectangle 28" o:spid="_x0000_s1026" style="position:absolute;margin-left:215.25pt;margin-top:212.25pt;width:21.75pt;height:18pt;z-index:251677184;visibility:visible;mso-wrap-style:square;mso-width-percent:0;mso-height-percent:0;mso-wrap-distance-left:9pt;mso-wrap-distance-top:0;mso-wrap-distance-right:9pt;mso-wrap-distance-bottom:0;mso-position-horizontal:absolute;mso-position-horizontal-relative:text;mso-position-vertical:absolute;mso-position-vertical-relative:text;mso-width-percent:0;mso-height-percent:0;mso-width-relative:margin;mso-height-relative:margin;v-text-anchor:middle" arcsize="10923f" o:gfxdata="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" filled="f" strokecolor="#f79646 [3209]" strokeweight="2pt"/>
             </w:pict>
           </mc:Fallback>
         </mc:AlternateContent>
@@ -10644,7 +10331,7 @@
           </mc:Choice>
           <mc:Fallback>
             <w:pict>
-              <v:roundrect w14:anchorId="6FEA9D05" id="Rounded Rectangle 28" o:spid="_x0000_s1026" style="position:absolute;margin-left:119.25pt;margin-top:210.75pt;width:96pt;height:21.75pt;z-index:251676160;visibility:visible;mso-wrap-style:square;mso-width-percent:0;mso-height-percent:0;mso-wrap-distance-left:9pt;mso-wrap-distance-top:0;mso-wrap-distance-right:9pt;mso-wrap-distance-bottom:0;mso-position-horizontal:absolute;mso-position-horizontal-relative:text;mso-position-vertical:absolute;mso-position-vertical-relative:text;mso-width-percent:0;mso-height-percent:0;mso-width-relative:margin;mso-height-relative:margin;v-text-anchor:middle" arcsize="10923f" o:gfxdata="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" filled="f" strokecolor="#f79646 [3209]" strokeweight="2pt"/>
+              <v:roundrect w14:anchorId="7D8A70FE" id="Rounded Rectangle 28" o:spid="_x0000_s1026" style="position:absolute;margin-left:119.25pt;margin-top:210.75pt;width:96pt;height:21.75pt;z-index:251676160;visibility:visible;mso-wrap-style:square;mso-width-percent:0;mso-height-percent:0;mso-wrap-distance-left:9pt;mso-wrap-distance-top:0;mso-wrap-distance-right:9pt;mso-wrap-distance-bottom:0;mso-position-horizontal:absolute;mso-position-horizontal-relative:text;mso-position-vertical:absolute;mso-position-vertical-relative:text;mso-width-percent:0;mso-height-percent:0;mso-width-relative:margin;mso-height-relative:margin;v-text-anchor:middle" arcsize="10923f" o:gfxdata="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" filled="f" strokecolor="#f79646 [3209]" strokeweight="2pt"/>
             </w:pict>
           </mc:Fallback>
         </mc:AlternateContent>
@@ -10746,7 +10433,7 @@
           </mc:Choice>
           <mc:Fallback>
             <w:pict>
-              <v:shape w14:anchorId="1FEB0605" id="Right Arrow 27" o:spid="_x0000_s1026" type="#_x0000_t13" style="position:absolute;margin-left:235.5pt;margin-top:220.05pt;width:29.45pt;height:19.6pt;rotation:-9260218fd;z-index:251678208;visibility:visible;mso-wrap-style:square;mso-width-percent:0;mso-height-percent:0;mso-wrap-distance-left:9pt;mso-wrap-distance-top:0;mso-wrap-distance-right:9pt;mso-wrap-distance-bottom:0;mso-position-horizontal:absolute;mso-position-horizontal-relative:text;mso-position-vertical:absolute;mso-position-vertical-relative:text;mso-width-percent:0;mso-height-percent:0;mso-width-relative:margin;mso-height-relative:margin;v-text-anchor:middle" o:gfxdata="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" adj="14412" fillcolor="#cb6c1d" stroked="f">
+              <v:shape w14:anchorId="6B5F65C7" id="Right Arrow 27" o:spid="_x0000_s1026" type="#_x0000_t13" style="position:absolute;margin-left:235.5pt;margin-top:220.05pt;width:29.45pt;height:19.6pt;rotation:-9260218fd;z-index:251678208;visibility:visible;mso-wrap-style:square;mso-width-percent:0;mso-height-percent:0;mso-wrap-distance-left:9pt;mso-wrap-distance-top:0;mso-wrap-distance-right:9pt;mso-wrap-distance-bottom:0;mso-position-horizontal:absolute;mso-position-horizontal-relative:text;mso-position-vertical:absolute;mso-position-vertical-relative:text;mso-width-percent:0;mso-height-percent:0;mso-width-relative:margin;mso-height-relative:margin;v-text-anchor:middle" o:gfxdata="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" adj="14412" fillcolor="#cb6c1d" stroked="f">
                 <v:fill color2="#ff8f26" rotate="t" angle="180" colors="0 #cb6c1d;52429f #ff8f2a;1 #ff8f26" focus="100%" type="gradient">
                   <o:fill v:ext="view" type="gradientUnscaled"/>
                 </v:fill>
@@ -10824,7 +10511,7 @@
           </mc:Choice>
           <mc:Fallback>
             <w:pict>
-              <v:roundrect w14:anchorId="659C246D" id="Rounded Rectangle 28" o:spid="_x0000_s1026" style="position:absolute;margin-left:122.25pt;margin-top:132pt;width:96pt;height:21.75pt;z-index:251658752;visibility:visible;mso-wrap-style:square;mso-width-percent:0;mso-height-percent:0;mso-wrap-distance-left:9pt;mso-wrap-distance-top:0;mso-wrap-distance-right:9pt;mso-wrap-distance-bottom:0;mso-position-horizontal:absolute;mso-position-horizontal-relative:text;mso-position-vertical:absolute;mso-position-vertical-relative:text;mso-width-percent:0;mso-height-percent:0;mso-width-relative:margin;mso-height-relative:margin;v-text-anchor:middle" arcsize="10923f" o:gfxdata="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" filled="f" strokecolor="#f79646 [3209]" strokeweight="2pt"/>
+              <v:roundrect w14:anchorId="74380BA2" id="Rounded Rectangle 28" o:spid="_x0000_s1026" style="position:absolute;margin-left:122.25pt;margin-top:132pt;width:96pt;height:21.75pt;z-index:251658752;visibility:visible;mso-wrap-style:square;mso-width-percent:0;mso-height-percent:0;mso-wrap-distance-left:9pt;mso-wrap-distance-top:0;mso-wrap-distance-right:9pt;mso-wrap-distance-bottom:0;mso-position-horizontal:absolute;mso-position-horizontal-relative:text;mso-position-vertical:absolute;mso-position-vertical-relative:text;mso-width-percent:0;mso-height-percent:0;mso-width-relative:margin;mso-height-relative:margin;v-text-anchor:middle" arcsize="10923f" o:gfxdata="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" filled="f" strokecolor="#f79646 [3209]" strokeweight="2pt"/>
             </w:pict>
           </mc:Fallback>
         </mc:AlternateContent>
@@ -10852,7 +10539,7 @@
                     <pic:cNvPicPr/>
                   </pic:nvPicPr>
                   <pic:blipFill>
-                    <a:blip r:embed="rId34"/>
+                    <a:blip r:embed="rId35"/>
                     <a:stretch>
                       <a:fillRect/>
                     </a:stretch>
@@ -11104,7 +10791,7 @@
           </mc:Choice>
           <mc:Fallback>
             <w:pict>
-              <v:roundrect w14:anchorId="7FBE663E" id="Rounded Rectangle 28" o:spid="_x0000_s1026" style="position:absolute;margin-left:66pt;margin-top:18pt;width:44.25pt;height:29.25pt;z-index:251659776;visibility:visible;mso-wrap-style:square;mso-width-percent:0;mso-height-percent:0;mso-wrap-distance-left:9pt;mso-wrap-distance-top:0;mso-wrap-distance-right:9pt;mso-wrap-distance-bottom:0;mso-position-horizontal:absolute;mso-position-horizontal-relative:text;mso-position-vertical:absolute;mso-position-vertical-relative:text;mso-width-percent:0;mso-height-percent:0;mso-width-relative:margin;mso-height-relative:margin;v-text-anchor:middle" arcsize="10923f" o:gfxdata="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" filled="f" strokecolor="#f79646 [3209]" strokeweight="2pt"/>
+              <v:roundrect w14:anchorId="2F6317EE" id="Rounded Rectangle 28" o:spid="_x0000_s1026" style="position:absolute;margin-left:66pt;margin-top:18pt;width:44.25pt;height:29.25pt;z-index:251659776;visibility:visible;mso-wrap-style:square;mso-width-percent:0;mso-height-percent:0;mso-wrap-distance-left:9pt;mso-wrap-distance-top:0;mso-wrap-distance-right:9pt;mso-wrap-distance-bottom:0;mso-position-horizontal:absolute;mso-position-horizontal-relative:text;mso-position-vertical:absolute;mso-position-vertical-relative:text;mso-width-percent:0;mso-height-percent:0;mso-width-relative:margin;mso-height-relative:margin;v-text-anchor:middle" arcsize="10923f" o:gfxdata="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" filled="f" strokecolor="#f79646 [3209]" strokeweight="2pt"/>
             </w:pict>
           </mc:Fallback>
         </mc:AlternateContent>
@@ -11133,7 +10820,7 @@
                     <pic:cNvPicPr/>
                   </pic:nvPicPr>
                   <pic:blipFill rotWithShape="1">
-                    <a:blip r:embed="rId35"/>
+                    <a:blip r:embed="rId36"/>
                     <a:srcRect b="45341"/>
                     <a:stretch/>
                   </pic:blipFill>
@@ -11219,27 +10906,7 @@
           <w:sz w:val="20"/>
           <w:szCs w:val="20"/>
         </w:rPr>
-        <w:t>X2</w:t>
-      </w:r>
-      <w:proofErr w:type="gramStart"/>
-      <w:r>
-        <w:rPr>
-          <w:rFonts w:ascii="Courier New" w:hAnsi="Courier New" w:cs="Courier New"/>
-          <w:color w:val="000000"/>
-          <w:sz w:val="20"/>
-          <w:szCs w:val="20"/>
-        </w:rPr>
-        <w:t>CScopeUpdate(</w:t>
-      </w:r>
-      <w:proofErr w:type="gramEnd"/>
-      <w:r>
-        <w:rPr>
-          <w:rFonts w:ascii="Courier New" w:hAnsi="Courier New" w:cs="Courier New"/>
-          <w:color w:val="000000"/>
-          <w:sz w:val="20"/>
-          <w:szCs w:val="20"/>
-        </w:rPr>
-        <w:t>)</w:t>
+        <w:t>X2CScopeUpdate()</w:t>
       </w:r>
       <w:r>
         <w:rPr>
@@ -11380,7 +11047,7 @@
           </mc:Choice>
           <mc:Fallback>
             <w:pict>
-              <v:roundrect w14:anchorId="6147E098" id="Rounded Rectangle 28" o:spid="_x0000_s1026" style="position:absolute;margin-left:141.75pt;margin-top:95.6pt;width:73.5pt;height:21.75pt;z-index:251680256;visibility:visible;mso-wrap-style:square;mso-width-percent:0;mso-height-percent:0;mso-wrap-distance-left:9pt;mso-wrap-distance-top:0;mso-wrap-distance-right:9pt;mso-wrap-distance-bottom:0;mso-position-horizontal:absolute;mso-position-horizontal-relative:text;mso-position-vertical:absolute;mso-position-vertical-relative:text;mso-width-percent:0;mso-height-percent:0;mso-width-relative:margin;mso-height-relative:margin;v-text-anchor:middle" arcsize="10923f" o:gfxdata="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" filled="f" strokecolor="#f79646 [3209]" strokeweight="2pt"/>
+              <v:roundrect w14:anchorId="143481CB" id="Rounded Rectangle 28" o:spid="_x0000_s1026" style="position:absolute;margin-left:141.75pt;margin-top:95.6pt;width:73.5pt;height:21.75pt;z-index:251680256;visibility:visible;mso-wrap-style:square;mso-width-percent:0;mso-height-percent:0;mso-wrap-distance-left:9pt;mso-wrap-distance-top:0;mso-wrap-distance-right:9pt;mso-wrap-distance-bottom:0;mso-position-horizontal:absolute;mso-position-horizontal-relative:text;mso-position-vertical:absolute;mso-position-vertical-relative:text;mso-width-percent:0;mso-height-percent:0;mso-width-relative:margin;mso-height-relative:margin;v-text-anchor:middle" arcsize="10923f" o:gfxdata="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" filled="f" strokecolor="#f79646 [3209]" strokeweight="2pt"/>
             </w:pict>
           </mc:Fallback>
         </mc:AlternateContent>
@@ -11453,7 +11120,7 @@
           </mc:Choice>
           <mc:Fallback>
             <w:pict>
-              <v:roundrect w14:anchorId="715CD4F3" id="Rounded Rectangle 28" o:spid="_x0000_s1026" style="position:absolute;margin-left:268.25pt;margin-top:199.9pt;width:60pt;height:17.25pt;z-index:251679232;visibility:visible;mso-wrap-style:square;mso-width-percent:0;mso-height-percent:0;mso-wrap-distance-left:9pt;mso-wrap-distance-top:0;mso-wrap-distance-right:9pt;mso-wrap-distance-bottom:0;mso-position-horizontal:absolute;mso-position-horizontal-relative:text;mso-position-vertical:absolute;mso-position-vertical-relative:text;mso-width-percent:0;mso-height-percent:0;mso-width-relative:margin;mso-height-relative:margin;v-text-anchor:middle" arcsize="10923f" o:gfxdata="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" filled="f" strokecolor="#f79646 [3209]" strokeweight="2pt"/>
+              <v:roundrect w14:anchorId="249A51E4" id="Rounded Rectangle 28" o:spid="_x0000_s1026" style="position:absolute;margin-left:268.25pt;margin-top:199.9pt;width:60pt;height:17.25pt;z-index:251679232;visibility:visible;mso-wrap-style:square;mso-width-percent:0;mso-height-percent:0;mso-wrap-distance-left:9pt;mso-wrap-distance-top:0;mso-wrap-distance-right:9pt;mso-wrap-distance-bottom:0;mso-position-horizontal:absolute;mso-position-horizontal-relative:text;mso-position-vertical:absolute;mso-position-vertical-relative:text;mso-width-percent:0;mso-height-percent:0;mso-width-relative:margin;mso-height-relative:margin;v-text-anchor:middle" arcsize="10923f" o:gfxdata="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" filled="f" strokecolor="#f79646 [3209]" strokeweight="2pt"/>
             </w:pict>
           </mc:Fallback>
         </mc:AlternateContent>
@@ -11526,7 +11193,7 @@
           </mc:Choice>
           <mc:Fallback>
             <w:pict>
-              <v:roundrect w14:anchorId="7D1B6DDC" id="Rounded Rectangle 28" o:spid="_x0000_s1026" style="position:absolute;margin-left:120pt;margin-top:78.75pt;width:60pt;height:17.25pt;z-index:251681280;visibility:visible;mso-wrap-style:square;mso-width-percent:0;mso-height-percent:0;mso-wrap-distance-left:9pt;mso-wrap-distance-top:0;mso-wrap-distance-right:9pt;mso-wrap-distance-bottom:0;mso-position-horizontal:absolute;mso-position-horizontal-relative:text;mso-position-vertical:absolute;mso-position-vertical-relative:text;mso-width-percent:0;mso-height-percent:0;mso-width-relative:margin;mso-height-relative:margin;v-text-anchor:middle" arcsize="10923f" o:gfxdata="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" filled="f" strokecolor="#f79646 [3209]" strokeweight="2pt"/>
+              <v:roundrect w14:anchorId="0B1A4421" id="Rounded Rectangle 28" o:spid="_x0000_s1026" style="position:absolute;margin-left:120pt;margin-top:78.75pt;width:60pt;height:17.25pt;z-index:251681280;visibility:visible;mso-wrap-style:square;mso-width-percent:0;mso-height-percent:0;mso-wrap-distance-left:9pt;mso-wrap-distance-top:0;mso-wrap-distance-right:9pt;mso-wrap-distance-bottom:0;mso-position-horizontal:absolute;mso-position-horizontal-relative:text;mso-position-vertical:absolute;mso-position-vertical-relative:text;mso-width-percent:0;mso-height-percent:0;mso-width-relative:margin;mso-height-relative:margin;v-text-anchor:middle" arcsize="10923f" o:gfxdata="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" filled="f" strokecolor="#f79646 [3209]" strokeweight="2pt"/>
             </w:pict>
           </mc:Fallback>
         </mc:AlternateContent>
@@ -11555,7 +11222,7 @@
                     <pic:cNvPicPr/>
                   </pic:nvPicPr>
                   <pic:blipFill>
-                    <a:blip r:embed="rId36"/>
+                    <a:blip r:embed="rId37"/>
                     <a:stretch>
                       <a:fillRect/>
                     </a:stretch>
@@ -11720,7 +11387,7 @@
                     <pic:cNvPicPr/>
                   </pic:nvPicPr>
                   <pic:blipFill>
-                    <a:blip r:embed="rId37"/>
+                    <a:blip r:embed="rId38"/>
                     <a:stretch>
                       <a:fillRect/>
                     </a:stretch>
@@ -11872,7 +11539,7 @@
           </mc:Choice>
           <mc:Fallback>
             <w:pict>
-              <v:roundrect w14:anchorId="0580124D" id="Rounded Rectangle 28" o:spid="_x0000_s1026" style="position:absolute;margin-left:83pt;margin-top:105.65pt;width:99pt;height:21.75pt;z-index:251668992;visibility:visible;mso-wrap-style:square;mso-width-percent:0;mso-height-percent:0;mso-wrap-distance-left:9pt;mso-wrap-distance-top:0;mso-wrap-distance-right:9pt;mso-wrap-distance-bottom:0;mso-position-horizontal:absolute;mso-position-horizontal-relative:text;mso-position-vertical:absolute;mso-position-vertical-relative:text;mso-width-percent:0;mso-height-percent:0;mso-width-relative:margin;mso-height-relative:margin;v-text-anchor:middle" arcsize="10923f" o:gfxdata="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" filled="f" strokecolor="#f79646 [3209]" strokeweight="2pt"/>
+              <v:roundrect w14:anchorId="5BFB9F2C" id="Rounded Rectangle 28" o:spid="_x0000_s1026" style="position:absolute;margin-left:83pt;margin-top:105.65pt;width:99pt;height:21.75pt;z-index:251668992;visibility:visible;mso-wrap-style:square;mso-width-percent:0;mso-height-percent:0;mso-wrap-distance-left:9pt;mso-wrap-distance-top:0;mso-wrap-distance-right:9pt;mso-wrap-distance-bottom:0;mso-position-horizontal:absolute;mso-position-horizontal-relative:text;mso-position-vertical:absolute;mso-position-vertical-relative:text;mso-width-percent:0;mso-height-percent:0;mso-width-relative:margin;mso-height-relative:margin;v-text-anchor:middle" arcsize="10923f" o:gfxdata="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" filled="f" strokecolor="#f79646 [3209]" strokeweight="2pt"/>
             </w:pict>
           </mc:Fallback>
         </mc:AlternateContent>
@@ -11947,7 +11614,7 @@
           </mc:Choice>
           <mc:Fallback>
             <w:pict>
-              <v:shapetype w14:anchorId="16BAC843" id="_x0000_t68" coordsize="21600,21600" o:spt="68" adj="5400,5400" path="m0@0l@1@0@1,21600@2,21600@2@0,21600@0,10800,xe">
+              <v:shapetype w14:anchorId="439794EB" id="_x0000_t68" coordsize="21600,21600" o:spt="68" adj="5400,5400" path="m0@0l@1@0@1,21600@2,21600@2@0,21600@0,10800,xe">
                 <v:stroke joinstyle="miter"/>
                 <v:formulas>
                   <v:f eqn="val #0"/>
@@ -12324,7 +11991,6 @@
         </w:rPr>
         <w:t xml:space="preserve"> uncheck </w:t>
       </w:r>
-      <w:proofErr w:type="gramStart"/>
       <w:r>
         <w:rPr>
           <w:rFonts w:ascii="Courier New" w:hAnsi="Courier New" w:cs="Courier New"/>
@@ -12334,7 +12000,6 @@
         </w:rPr>
         <w:t>Single-shot</w:t>
       </w:r>
-      <w:proofErr w:type="gramEnd"/>
       <w:r>
         <w:rPr>
           <w:rFonts w:ascii="Arial" w:hAnsi="Arial" w:cs="Arial"/>
@@ -12344,7 +12009,6 @@
         </w:rPr>
         <w:t xml:space="preserve">. When </w:t>
       </w:r>
-      <w:proofErr w:type="gramStart"/>
       <w:r>
         <w:rPr>
           <w:rFonts w:ascii="Courier New" w:hAnsi="Courier New" w:cs="Courier New"/>
@@ -12352,17 +12016,7 @@
           <w:sz w:val="20"/>
           <w:szCs w:val="20"/>
         </w:rPr>
-        <w:t>Single-shot</w:t>
-      </w:r>
-      <w:proofErr w:type="gramEnd"/>
-      <w:r>
-        <w:rPr>
-          <w:rFonts w:ascii="Courier New" w:hAnsi="Courier New" w:cs="Courier New"/>
-          <w:color w:val="000000"/>
-          <w:sz w:val="20"/>
-          <w:szCs w:val="20"/>
-        </w:rPr>
-        <w:t xml:space="preserve"> </w:t>
+        <w:t xml:space="preserve">Single-shot </w:t>
       </w:r>
       <w:r>
         <w:rPr>
@@ -12526,7 +12180,7 @@
           </mc:Choice>
           <mc:Fallback>
             <w:pict>
-              <v:roundrect w14:anchorId="1BEA2B9F" id="Rectangle: Rounded Corners 38" o:spid="_x0000_s1026" style="position:absolute;margin-left:383.5pt;margin-top:83.05pt;width:38.6pt;height:16.1pt;z-index:251664896;visibility:visible;mso-wrap-style:square;mso-width-percent:0;mso-height-percent:0;mso-wrap-distance-left:9pt;mso-wrap-distance-top:0;mso-wrap-distance-right:9pt;mso-wrap-distance-bottom:0;mso-position-horizontal:absolute;mso-position-horizontal-relative:text;mso-position-vertical:absolute;mso-position-vertical-relative:text;mso-width-percent:0;mso-height-percent:0;mso-width-relative:margin;mso-height-relative:margin;v-text-anchor:middle" arcsize="10923f" o:gfxdata="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" filled="f" strokecolor="#f79646 [3209]" strokeweight="2pt"/>
+              <v:roundrect w14:anchorId="00D8A713" id="Rectangle: Rounded Corners 38" o:spid="_x0000_s1026" style="position:absolute;margin-left:383.5pt;margin-top:83.05pt;width:38.6pt;height:16.1pt;z-index:251664896;visibility:visible;mso-wrap-style:square;mso-width-percent:0;mso-height-percent:0;mso-wrap-distance-left:9pt;mso-wrap-distance-top:0;mso-wrap-distance-right:9pt;mso-wrap-distance-bottom:0;mso-position-horizontal:absolute;mso-position-horizontal-relative:text;mso-position-vertical:absolute;mso-position-vertical-relative:text;mso-width-percent:0;mso-height-percent:0;mso-width-relative:margin;mso-height-relative:margin;v-text-anchor:middle" arcsize="10923f" o:gfxdata="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" filled="f" strokecolor="#f79646 [3209]" strokeweight="2pt"/>
             </w:pict>
           </mc:Fallback>
         </mc:AlternateContent>
@@ -12599,7 +12253,7 @@
           </mc:Choice>
           <mc:Fallback>
             <w:pict>
-              <v:roundrect w14:anchorId="668E3281" id="Rectangle: Rounded Corners 30" o:spid="_x0000_s1026" style="position:absolute;margin-left:177.4pt;margin-top:4.2pt;width:74.3pt;height:33.4pt;z-index:251663872;visibility:visible;mso-wrap-style:square;mso-width-percent:0;mso-height-percent:0;mso-wrap-distance-left:9pt;mso-wrap-distance-top:0;mso-wrap-distance-right:9pt;mso-wrap-distance-bottom:0;mso-position-horizontal:absolute;mso-position-horizontal-relative:text;mso-position-vertical:absolute;mso-position-vertical-relative:text;mso-width-percent:0;mso-height-percent:0;mso-width-relative:margin;mso-height-relative:margin;v-text-anchor:middle" arcsize="10923f" o:gfxdata="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" filled="f" strokecolor="#f79646 [3209]" strokeweight="2pt"/>
+              <v:roundrect w14:anchorId="270C0A1D" id="Rectangle: Rounded Corners 30" o:spid="_x0000_s1026" style="position:absolute;margin-left:177.4pt;margin-top:4.2pt;width:74.3pt;height:33.4pt;z-index:251663872;visibility:visible;mso-wrap-style:square;mso-width-percent:0;mso-height-percent:0;mso-wrap-distance-left:9pt;mso-wrap-distance-top:0;mso-wrap-distance-right:9pt;mso-wrap-distance-bottom:0;mso-position-horizontal:absolute;mso-position-horizontal-relative:text;mso-position-vertical:absolute;mso-position-vertical-relative:text;mso-width-percent:0;mso-height-percent:0;mso-width-relative:margin;mso-height-relative:margin;v-text-anchor:middle" arcsize="10923f" o:gfxdata="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" filled="f" strokecolor="#f79646 [3209]" strokeweight="2pt"/>
             </w:pict>
           </mc:Fallback>
         </mc:AlternateContent>
@@ -12672,7 +12326,7 @@
           </mc:Choice>
           <mc:Fallback>
             <w:pict>
-              <v:roundrect w14:anchorId="14D784E7" id="Rectangle: Rounded Corners 22" o:spid="_x0000_s1026" style="position:absolute;margin-left:122.75pt;margin-top:14.8pt;width:54.75pt;height:13.5pt;z-index:251660800;visibility:visible;mso-wrap-style:square;mso-width-percent:0;mso-height-percent:0;mso-wrap-distance-left:9pt;mso-wrap-distance-top:0;mso-wrap-distance-right:9pt;mso-wrap-distance-bottom:0;mso-position-horizontal:absolute;mso-position-horizontal-relative:text;mso-position-vertical:absolute;mso-position-vertical-relative:text;mso-width-percent:0;mso-height-percent:0;mso-width-relative:margin;mso-height-relative:margin;v-text-anchor:middle" arcsize="10923f" o:gfxdata="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" filled="f" strokecolor="#f79646 [3209]" strokeweight="2pt"/>
+              <v:roundrect w14:anchorId="4C418F38" id="Rectangle: Rounded Corners 22" o:spid="_x0000_s1026" style="position:absolute;margin-left:122.75pt;margin-top:14.8pt;width:54.75pt;height:13.5pt;z-index:251660800;visibility:visible;mso-wrap-style:square;mso-width-percent:0;mso-height-percent:0;mso-wrap-distance-left:9pt;mso-wrap-distance-top:0;mso-wrap-distance-right:9pt;mso-wrap-distance-bottom:0;mso-position-horizontal:absolute;mso-position-horizontal-relative:text;mso-position-vertical:absolute;mso-position-vertical-relative:text;mso-width-percent:0;mso-height-percent:0;mso-width-relative:margin;mso-height-relative:margin;v-text-anchor:middle" arcsize="10923f" o:gfxdata="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" filled="f" strokecolor="#f79646 [3209]" strokeweight="2pt"/>
             </w:pict>
           </mc:Fallback>
         </mc:AlternateContent>
@@ -12703,7 +12357,7 @@
                     </pic:cNvPicPr>
                   </pic:nvPicPr>
                   <pic:blipFill>
-                    <a:blip r:embed="rId38">
+                    <a:blip r:embed="rId39">
                       <a:extLst>
                         <a:ext uri="{28A0092B-C50C-407E-A947-70E740481C1C}">
                           <a14:useLocalDpi xmlns:a14="http://schemas.microsoft.com/office/drawing/2010/main" val="0"/>
@@ -12891,7 +12545,7 @@
           </mc:Choice>
           <mc:Fallback>
             <w:pict>
-              <v:roundrect w14:anchorId="1E47F34F" id="Rectangle: Rounded Corners 37" o:spid="_x0000_s1026" style="position:absolute;margin-left:53.5pt;margin-top:97.15pt;width:29pt;height:10.8pt;z-index:251666944;visibility:visible;mso-wrap-style:square;mso-width-percent:0;mso-height-percent:0;mso-wrap-distance-left:9pt;mso-wrap-distance-top:0;mso-wrap-distance-right:9pt;mso-wrap-distance-bottom:0;mso-position-horizontal:absolute;mso-position-horizontal-relative:text;mso-position-vertical:absolute;mso-position-vertical-relative:text;mso-width-percent:0;mso-height-percent:0;mso-width-relative:margin;mso-height-relative:margin;v-text-anchor:middle" arcsize="10923f" o:gfxdata="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" filled="f" strokecolor="#f79646 [3209]" strokeweight="2pt"/>
+              <v:roundrect w14:anchorId="17867238" id="Rectangle: Rounded Corners 37" o:spid="_x0000_s1026" style="position:absolute;margin-left:53.5pt;margin-top:97.15pt;width:29pt;height:10.8pt;z-index:251666944;visibility:visible;mso-wrap-style:square;mso-width-percent:0;mso-height-percent:0;mso-wrap-distance-left:9pt;mso-wrap-distance-top:0;mso-wrap-distance-right:9pt;mso-wrap-distance-bottom:0;mso-position-horizontal:absolute;mso-position-horizontal-relative:text;mso-position-vertical:absolute;mso-position-vertical-relative:text;mso-width-percent:0;mso-height-percent:0;mso-width-relative:margin;mso-height-relative:margin;v-text-anchor:middle" arcsize="10923f" o:gfxdata="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" filled="f" strokecolor="#f79646 [3209]" strokeweight="2pt"/>
             </w:pict>
           </mc:Fallback>
         </mc:AlternateContent>
@@ -12922,7 +12576,7 @@
                     </pic:cNvPicPr>
                   </pic:nvPicPr>
                   <pic:blipFill>
-                    <a:blip r:embed="rId39">
+                    <a:blip r:embed="rId40">
                       <a:extLst>
                         <a:ext uri="{28A0092B-C50C-407E-A947-70E740481C1C}">
                           <a14:useLocalDpi xmlns:a14="http://schemas.microsoft.com/office/drawing/2010/main" val="0"/>
@@ -13089,7 +12743,7 @@
           </mc:Choice>
           <mc:Fallback>
             <w:pict>
-              <v:roundrect w14:anchorId="78828320" id="Rectangle: Rounded Corners 21" o:spid="_x0000_s1026" style="position:absolute;margin-left:75.45pt;margin-top:101.4pt;width:29pt;height:10.8pt;z-index:251661824;visibility:visible;mso-wrap-style:square;mso-width-percent:0;mso-height-percent:0;mso-wrap-distance-left:9pt;mso-wrap-distance-top:0;mso-wrap-distance-right:9pt;mso-wrap-distance-bottom:0;mso-position-horizontal:absolute;mso-position-horizontal-relative:text;mso-position-vertical:absolute;mso-position-vertical-relative:text;mso-width-percent:0;mso-height-percent:0;mso-width-relative:margin;mso-height-relative:margin;v-text-anchor:middle" arcsize="10923f" o:gfxdata="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" filled="f" strokecolor="#f79646 [3209]" strokeweight="2pt"/>
+              <v:roundrect w14:anchorId="4C8E38FD" id="Rectangle: Rounded Corners 21" o:spid="_x0000_s1026" style="position:absolute;margin-left:75.45pt;margin-top:101.4pt;width:29pt;height:10.8pt;z-index:251661824;visibility:visible;mso-wrap-style:square;mso-width-percent:0;mso-height-percent:0;mso-wrap-distance-left:9pt;mso-wrap-distance-top:0;mso-wrap-distance-right:9pt;mso-wrap-distance-bottom:0;mso-position-horizontal:absolute;mso-position-horizontal-relative:text;mso-position-vertical:absolute;mso-position-vertical-relative:text;mso-width-percent:0;mso-height-percent:0;mso-width-relative:margin;mso-height-relative:margin;v-text-anchor:middle" arcsize="10923f" o:gfxdata="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" filled="f" strokecolor="#f79646 [3209]" strokeweight="2pt"/>
             </w:pict>
           </mc:Fallback>
         </mc:AlternateContent>
@@ -13116,7 +12770,7 @@
                     </pic:cNvPicPr>
                   </pic:nvPicPr>
                   <pic:blipFill>
-                    <a:blip r:embed="rId40">
+                    <a:blip r:embed="rId41">
                       <a:extLst>
                         <a:ext uri="{28A0092B-C50C-407E-A947-70E740481C1C}">
                           <a14:useLocalDpi xmlns:a14="http://schemas.microsoft.com/office/drawing/2010/main" val="0"/>
@@ -13219,13 +12873,8 @@
           <w:numId w:val="15"/>
         </w:numPr>
       </w:pPr>
-      <w:proofErr w:type="spellStart"/>
-      <w:r>
-        <w:t>dsPICDEM</w:t>
-      </w:r>
-      <w:proofErr w:type="spellEnd"/>
-      <w:r>
-        <w:t xml:space="preserve">™ </w:t>
+      <w:r>
+        <w:t xml:space="preserve">dsPICDEM™ </w:t>
       </w:r>
       <w:r>
         <w:t xml:space="preserve">DSPIC33EDV64MC205 </w:t>
@@ -13384,7 +13033,7 @@
           <w:rStyle w:val="Hyperlink"/>
         </w:rPr>
       </w:pPr>
-      <w:hyperlink r:id="rId41" w:history="1">
+      <w:hyperlink r:id="rId42" w:history="1">
         <w:r>
           <w:rPr>
             <w:rStyle w:val="Hyperlink"/>
@@ -13417,7 +13066,7 @@
           <w:rStyle w:val="Hyperlink"/>
         </w:rPr>
       </w:pPr>
-      <w:hyperlink r:id="rId42" w:history="1">
+      <w:hyperlink r:id="rId43" w:history="1">
         <w:r>
           <w:rPr>
             <w:rStyle w:val="Hyperlink"/>
@@ -13449,11 +13098,11 @@
       </w:pPr>
     </w:p>
     <w:sectPr>
-      <w:headerReference w:type="default" r:id="rId43"/>
-      <w:footerReference w:type="even" r:id="rId44"/>
-      <w:footerReference w:type="default" r:id="rId45"/>
-      <w:headerReference w:type="first" r:id="rId46"/>
-      <w:footerReference w:type="first" r:id="rId47"/>
+      <w:headerReference w:type="default" r:id="rId44"/>
+      <w:footerReference w:type="even" r:id="rId45"/>
+      <w:footerReference w:type="default" r:id="rId46"/>
+      <w:headerReference w:type="first" r:id="rId47"/>
+      <w:footerReference w:type="first" r:id="rId48"/>
       <w:pgSz w:w="11909" w:h="16834" w:code="9"/>
       <w:pgMar w:top="1440" w:right="1440" w:bottom="1440" w:left="1440" w:header="720" w:footer="720" w:gutter="0"/>
       <w:cols w:space="720"/>
@@ -13788,25 +13437,7 @@
         <w:sz w:val="24"/>
         <w:szCs w:val="24"/>
       </w:rPr>
-      <w:t xml:space="preserve">AN1292 Demonstration ReadMe: </w:t>
-    </w:r>
-    <w:proofErr w:type="spellStart"/>
-    <w:r>
-      <w:rPr>
-        <w:w w:val="100"/>
-        <w:sz w:val="24"/>
-        <w:szCs w:val="24"/>
-      </w:rPr>
-      <w:t>dsPICDEM</w:t>
-    </w:r>
-    <w:proofErr w:type="spellEnd"/>
-    <w:r>
-      <w:rPr>
-        <w:w w:val="100"/>
-        <w:sz w:val="24"/>
-        <w:szCs w:val="24"/>
-      </w:rPr>
-      <w:t xml:space="preserve">™ </w:t>
+      <w:t xml:space="preserve">AN1292 Demonstration ReadMe: dsPICDEM™ </w:t>
     </w:r>
     <w:r>
       <w:rPr>
@@ -16153,6 +15784,18 @@
   </w:num>
   <w:num w:numId="23">
     <w:abstractNumId w:val="0"/>
+  </w:num>
+  <w:num w:numId="24">
+    <w:abstractNumId w:val="4"/>
+    <w:lvlOverride w:ilvl="0"/>
+    <w:lvlOverride w:ilvl="1"/>
+    <w:lvlOverride w:ilvl="2"/>
+    <w:lvlOverride w:ilvl="3"/>
+    <w:lvlOverride w:ilvl="4"/>
+    <w:lvlOverride w:ilvl="5"/>
+    <w:lvlOverride w:ilvl="6"/>
+    <w:lvlOverride w:ilvl="7"/>
+    <w:lvlOverride w:ilvl="8"/>
   </w:num>
   <w:numIdMacAtCleanup w:val="14"/>
 </w:numbering>
@@ -19423,26 +19066,6 @@
 </file>
 
 <file path=customXml/item1.xml><?xml version="1.0" encoding="utf-8"?>
-<p:properties xmlns:p="http://schemas.microsoft.com/office/2006/metadata/properties" xmlns:xsi="http://www.w3.org/2001/XMLSchema-instance" xmlns:pc="http://schemas.microsoft.com/office/infopath/2007/PartnerControls">
-  <documentManagement>
-    <ContentTypeId xmlns="http://schemas.microsoft.com/sharepoint/v3">0x010100E3E3FCD13EDE5E41ADC486C8BF217E67</ContentTypeId>
-    <TemplateUrl xmlns="http://schemas.microsoft.com/sharepoint/v3" xsi:nil="true"/>
-    <Content_x0020_Archived xmlns="39669af0-a6c2-43ed-9c9a-7f00ba6b4546">false</Content_x0020_Archived>
-    <_SourceUrl xmlns="http://schemas.microsoft.com/sharepoint/v3" xsi:nil="true"/>
-    <xd_ProgID xmlns="http://schemas.microsoft.com/sharepoint/v3" xsi:nil="true"/>
-    <Order xmlns="http://schemas.microsoft.com/sharepoint/v3" xsi:nil="true"/>
-    <_SharedFileIndex xmlns="http://schemas.microsoft.com/sharepoint/v3" xsi:nil="true"/>
-    <MetaInfo xmlns="http://schemas.microsoft.com/sharepoint/v3" xsi:nil="true"/>
-    <_dlc_DocId xmlns="727a9479-cebd-45ab-80bf-9dfc29d7edd4">4MQEJMJN32ZK-152-1202</_dlc_DocId>
-    <_dlc_DocIdUrl xmlns="727a9479-cebd-45ab-80bf-9dfc29d7edd4">
-      <Url>http://mchpweb-2010/apps/main/amadapps/_layouts/DocIdRedir.aspx?ID=4MQEJMJN32ZK-152-1202</Url>
-      <Description>4MQEJMJN32ZK-152-1202</Description>
-    </_dlc_DocIdUrl>
-  </documentManagement>
-</p:properties>
-</file>
-
-<file path=customXml/item2.xml><?xml version="1.0" encoding="utf-8"?>
 <ct:contentTypeSchema xmlns:ct="http://schemas.microsoft.com/office/2006/metadata/contentType" xmlns:ma="http://schemas.microsoft.com/office/2006/metadata/properties/metaAttributes" ct:_="" ma:_="" ma:contentTypeName="Document" ma:contentTypeID="0x010100E3E3FCD13EDE5E41ADC486C8BF217E67" ma:contentTypeVersion="0" ma:contentTypeDescription="Create a new document." ma:contentTypeScope="" ma:versionID="7b4ea1991b5438b15650886358c4d983">
   <xsd:schema xmlns:xsd="http://www.w3.org/2001/XMLSchema" xmlns:xs="http://www.w3.org/2001/XMLSchema" xmlns:p="http://schemas.microsoft.com/office/2006/metadata/properties" xmlns:ns1="http://schemas.microsoft.com/sharepoint/v3" xmlns:ns2="727a9479-cebd-45ab-80bf-9dfc29d7edd4" xmlns:ns3="39669af0-a6c2-43ed-9c9a-7f00ba6b4546" targetNamespace="http://schemas.microsoft.com/office/2006/metadata/properties" ma:root="true" ma:fieldsID="81b6432f791f3e06b678ca6b22d53b72" ns1:_="" ns2:_="" ns3:_="">
     <xsd:import namespace="http://schemas.microsoft.com/sharepoint/v3"/>
@@ -19933,6 +19556,15 @@
 </ct:contentTypeSchema>
 </file>
 
+<file path=customXml/item2.xml><?xml version="1.0" encoding="utf-8"?>
+<?mso-contentType ?>
+<FormTemplates xmlns="http://schemas.microsoft.com/sharepoint/v3/contenttype/forms">
+  <Display>DocumentLibraryForm</Display>
+  <Edit>DocumentLibraryForm</Edit>
+  <New>DocumentLibraryForm</New>
+</FormTemplates>
+</file>
+
 <file path=customXml/item3.xml><?xml version="1.0" encoding="utf-8"?>
 <?mso-contentType ?>
 <spe:Receivers xmlns:spe="http://schemas.microsoft.com/sharepoint/events">
@@ -19980,12 +19612,23 @@
 </file>
 
 <file path=customXml/item4.xml><?xml version="1.0" encoding="utf-8"?>
-<?mso-contentType ?>
-<FormTemplates xmlns="http://schemas.microsoft.com/sharepoint/v3/contenttype/forms">
-  <Display>DocumentLibraryForm</Display>
-  <Edit>DocumentLibraryForm</Edit>
-  <New>DocumentLibraryForm</New>
-</FormTemplates>
+<p:properties xmlns:p="http://schemas.microsoft.com/office/2006/metadata/properties" xmlns:xsi="http://www.w3.org/2001/XMLSchema-instance" xmlns:pc="http://schemas.microsoft.com/office/infopath/2007/PartnerControls">
+  <documentManagement>
+    <ContentTypeId xmlns="http://schemas.microsoft.com/sharepoint/v3">0x010100E3E3FCD13EDE5E41ADC486C8BF217E67</ContentTypeId>
+    <TemplateUrl xmlns="http://schemas.microsoft.com/sharepoint/v3" xsi:nil="true"/>
+    <Content_x0020_Archived xmlns="39669af0-a6c2-43ed-9c9a-7f00ba6b4546">false</Content_x0020_Archived>
+    <_SourceUrl xmlns="http://schemas.microsoft.com/sharepoint/v3" xsi:nil="true"/>
+    <xd_ProgID xmlns="http://schemas.microsoft.com/sharepoint/v3" xsi:nil="true"/>
+    <Order xmlns="http://schemas.microsoft.com/sharepoint/v3" xsi:nil="true"/>
+    <_SharedFileIndex xmlns="http://schemas.microsoft.com/sharepoint/v3" xsi:nil="true"/>
+    <MetaInfo xmlns="http://schemas.microsoft.com/sharepoint/v3" xsi:nil="true"/>
+    <_dlc_DocId xmlns="727a9479-cebd-45ab-80bf-9dfc29d7edd4">4MQEJMJN32ZK-152-1202</_dlc_DocId>
+    <_dlc_DocIdUrl xmlns="727a9479-cebd-45ab-80bf-9dfc29d7edd4">
+      <Url>http://mchpweb-2010/apps/main/amadapps/_layouts/DocIdRedir.aspx?ID=4MQEJMJN32ZK-152-1202</Url>
+      <Description>4MQEJMJN32ZK-152-1202</Description>
+    </_dlc_DocIdUrl>
+  </documentManagement>
+</p:properties>
 </file>
 
 <file path=customXml/item5.xml><?xml version="1.0" encoding="utf-8"?>
@@ -19993,18 +19636,6 @@
 </file>
 
 <file path=customXml/itemProps1.xml><?xml version="1.0" encoding="utf-8"?>
-<ds:datastoreItem xmlns:ds="http://schemas.openxmlformats.org/officeDocument/2006/customXml" ds:itemID="{CF52F4D8-C6D1-4958-8CBF-D845BD0C5C47}">
-  <ds:schemaRefs>
-    <ds:schemaRef ds:uri="http://schemas.microsoft.com/office/2006/metadata/properties"/>
-    <ds:schemaRef ds:uri="http://schemas.microsoft.com/office/infopath/2007/PartnerControls"/>
-    <ds:schemaRef ds:uri="http://schemas.microsoft.com/sharepoint/v3"/>
-    <ds:schemaRef ds:uri="39669af0-a6c2-43ed-9c9a-7f00ba6b4546"/>
-    <ds:schemaRef ds:uri="727a9479-cebd-45ab-80bf-9dfc29d7edd4"/>
-  </ds:schemaRefs>
-</ds:datastoreItem>
-</file>
-
-<file path=customXml/itemProps2.xml><?xml version="1.0" encoding="utf-8"?>
 <ds:datastoreItem xmlns:ds="http://schemas.openxmlformats.org/officeDocument/2006/customXml" ds:itemID="{BAFF2018-3FD2-49F5-9361-F63F6CF1DD77}">
   <ds:schemaRefs>
     <ds:schemaRef ds:uri="http://schemas.microsoft.com/office/2006/metadata/contentType"/>
@@ -20024,6 +19655,14 @@
 </ds:datastoreItem>
 </file>
 
+<file path=customXml/itemProps2.xml><?xml version="1.0" encoding="utf-8"?>
+<ds:datastoreItem xmlns:ds="http://schemas.openxmlformats.org/officeDocument/2006/customXml" ds:itemID="{76501DE1-0368-423C-BB6C-F89B536AD4D4}">
+  <ds:schemaRefs>
+    <ds:schemaRef ds:uri="http://schemas.microsoft.com/sharepoint/v3/contenttype/forms"/>
+  </ds:schemaRefs>
+</ds:datastoreItem>
+</file>
+
 <file path=customXml/itemProps3.xml><?xml version="1.0" encoding="utf-8"?>
 <ds:datastoreItem xmlns:ds="http://schemas.openxmlformats.org/officeDocument/2006/customXml" ds:itemID="{4E3AB9F5-4C3E-4CFC-B3BB-02F943068DCC}">
   <ds:schemaRefs>
@@ -20033,15 +19672,19 @@
 </file>
 
 <file path=customXml/itemProps4.xml><?xml version="1.0" encoding="utf-8"?>
-<ds:datastoreItem xmlns:ds="http://schemas.openxmlformats.org/officeDocument/2006/customXml" ds:itemID="{76501DE1-0368-423C-BB6C-F89B536AD4D4}">
+<ds:datastoreItem xmlns:ds="http://schemas.openxmlformats.org/officeDocument/2006/customXml" ds:itemID="{CF52F4D8-C6D1-4958-8CBF-D845BD0C5C47}">
   <ds:schemaRefs>
-    <ds:schemaRef ds:uri="http://schemas.microsoft.com/sharepoint/v3/contenttype/forms"/>
+    <ds:schemaRef ds:uri="http://schemas.microsoft.com/office/2006/metadata/properties"/>
+    <ds:schemaRef ds:uri="http://schemas.microsoft.com/office/infopath/2007/PartnerControls"/>
+    <ds:schemaRef ds:uri="http://schemas.microsoft.com/sharepoint/v3"/>
+    <ds:schemaRef ds:uri="39669af0-a6c2-43ed-9c9a-7f00ba6b4546"/>
+    <ds:schemaRef ds:uri="727a9479-cebd-45ab-80bf-9dfc29d7edd4"/>
   </ds:schemaRefs>
 </ds:datastoreItem>
 </file>
 
 <file path=customXml/itemProps5.xml><?xml version="1.0" encoding="utf-8"?>
-<ds:datastoreItem xmlns:ds="http://schemas.openxmlformats.org/officeDocument/2006/customXml" ds:itemID="{37FA705C-3244-4D63-87B4-9D756BC13383}">
+<ds:datastoreItem xmlns:ds="http://schemas.openxmlformats.org/officeDocument/2006/customXml" ds:itemID="{1D78FBA9-6B82-4D21-9C0A-078E719590A6}">
   <ds:schemaRefs>
     <ds:schemaRef ds:uri="http://schemas.openxmlformats.org/officeDocument/2006/bibliography"/>
   </ds:schemaRefs>

</xml_diff>